<commit_message>
CISC 870 Paper - Wrote Scope and Navigation Background sections
</commit_message>
<xml_diff>
--- a/CISC870/Paper/ChurchRobotNavigation.docx
+++ b/CISC870/Paper/ChurchRobotNavigation.docx
@@ -1,6 +1,6 @@
 
 <file path=word/document.xml><?xml version="1.0" encoding="utf-8"?>
-<w:document xmlns:wpc="http://schemas.microsoft.com/office/word/2010/wordprocessingCanvas" xmlns:mc="http://schemas.openxmlformats.org/markup-compatibility/2006" xmlns:o="urn:schemas-microsoft-com:office:office" xmlns:r="http://schemas.openxmlformats.org/officeDocument/2006/relationships" xmlns:m="http://schemas.openxmlformats.org/officeDocument/2006/math" xmlns:v="urn:schemas-microsoft-com:vml" xmlns:wp14="http://schemas.microsoft.com/office/word/2010/wordprocessingDrawing" xmlns:wp="http://schemas.openxmlformats.org/drawingml/2006/wordprocessingDrawing" xmlns:w10="urn:schemas-microsoft-com:office:word" xmlns:w="http://schemas.openxmlformats.org/wordprocessingml/2006/main" xmlns:w14="http://schemas.microsoft.com/office/word/2010/wordml" xmlns:w15="http://schemas.microsoft.com/office/word/2012/wordml" xmlns:wpg="http://schemas.microsoft.com/office/word/2010/wordprocessingGroup" xmlns:wpi="http://schemas.microsoft.com/office/word/2010/wordprocessingInk" xmlns:wne="http://schemas.microsoft.com/office/word/2006/wordml" xmlns:wps="http://schemas.microsoft.com/office/word/2010/wordprocessingShape" mc:Ignorable="w14 w15 wp14">
+<w:document xmlns:wpc="http://schemas.microsoft.com/office/word/2010/wordprocessingCanvas" xmlns:cx="http://schemas.microsoft.com/office/drawing/2014/chartex" xmlns:mc="http://schemas.openxmlformats.org/markup-compatibility/2006" xmlns:o="urn:schemas-microsoft-com:office:office" xmlns:r="http://schemas.openxmlformats.org/officeDocument/2006/relationships" xmlns:m="http://schemas.openxmlformats.org/officeDocument/2006/math" xmlns:v="urn:schemas-microsoft-com:vml" xmlns:wp14="http://schemas.microsoft.com/office/word/2010/wordprocessingDrawing" xmlns:wp="http://schemas.openxmlformats.org/drawingml/2006/wordprocessingDrawing" xmlns:w10="urn:schemas-microsoft-com:office:word" xmlns:w="http://schemas.openxmlformats.org/wordprocessingml/2006/main" xmlns:w14="http://schemas.microsoft.com/office/word/2010/wordml" xmlns:w15="http://schemas.microsoft.com/office/word/2012/wordml" xmlns:w16se="http://schemas.microsoft.com/office/word/2015/wordml/symex" xmlns:wpg="http://schemas.microsoft.com/office/word/2010/wordprocessingGroup" xmlns:wpi="http://schemas.microsoft.com/office/word/2010/wordprocessingInk" xmlns:wne="http://schemas.microsoft.com/office/word/2006/wordml" xmlns:wps="http://schemas.microsoft.com/office/word/2010/wordprocessingShape" mc:Ignorable="w14 w15 w16se wp14">
   <w:body>
     <w:p>
       <w:pPr>
@@ -74,6 +74,13 @@
     </w:p>
     <w:sdt>
       <w:sdtPr>
+        <w:rPr>
+          <w:rFonts w:eastAsiaTheme="minorHAnsi" w:cstheme="minorBidi"/>
+          <w:color w:val="auto"/>
+          <w:sz w:val="24"/>
+          <w:szCs w:val="22"/>
+          <w:lang w:val="en-CA"/>
+        </w:rPr>
         <w:id w:val="2068683748"/>
         <w:docPartObj>
           <w:docPartGallery w:val="Table of Contents"/>
@@ -82,14 +89,9 @@
       </w:sdtPr>
       <w:sdtEndPr>
         <w:rPr>
-          <w:rFonts w:ascii="Times New Roman" w:eastAsiaTheme="minorHAnsi" w:hAnsi="Times New Roman" w:cstheme="minorBidi"/>
           <w:b/>
           <w:bCs/>
           <w:noProof/>
-          <w:color w:val="auto"/>
-          <w:sz w:val="24"/>
-          <w:szCs w:val="22"/>
-          <w:lang w:val="en-CA"/>
         </w:rPr>
       </w:sdtEndPr>
       <w:sdtContent>
@@ -111,7 +113,7 @@
               <w:rFonts w:asciiTheme="minorHAnsi" w:eastAsiaTheme="minorEastAsia" w:hAnsiTheme="minorHAnsi"/>
               <w:noProof/>
               <w:sz w:val="22"/>
-              <w:lang w:eastAsia="en-CA"/>
+              <w:lang w:val="en-US"/>
             </w:rPr>
           </w:pPr>
           <w:r>
@@ -123,7 +125,7 @@
           <w:r>
             <w:fldChar w:fldCharType="separate"/>
           </w:r>
-          <w:hyperlink w:anchor="_Toc478395952" w:history="1">
+          <w:hyperlink w:anchor="_Toc478558323" w:history="1">
             <w:r>
               <w:rPr>
                 <w:rStyle w:val="Hyperlink"/>
@@ -151,7 +153,7 @@
                 <w:noProof/>
                 <w:webHidden/>
               </w:rPr>
-              <w:instrText xml:space="preserve"> PAGEREF _Toc478395952 \h </w:instrText>
+              <w:instrText xml:space="preserve"> PAGEREF _Toc478558323 \h </w:instrText>
             </w:r>
             <w:r>
               <w:rPr>
@@ -172,6 +174,213 @@
                 <w:webHidden/>
               </w:rPr>
               <w:t>1</w:t>
+            </w:r>
+            <w:r>
+              <w:rPr>
+                <w:noProof/>
+                <w:webHidden/>
+              </w:rPr>
+              <w:fldChar w:fldCharType="end"/>
+            </w:r>
+          </w:hyperlink>
+        </w:p>
+        <w:p>
+          <w:pPr>
+            <w:pStyle w:val="TOC2"/>
+            <w:tabs>
+              <w:tab w:val="right" w:leader="dot" w:pos="9350"/>
+            </w:tabs>
+            <w:rPr>
+              <w:noProof/>
+            </w:rPr>
+          </w:pPr>
+          <w:hyperlink w:anchor="_Toc478558324" w:history="1">
+            <w:r>
+              <w:rPr>
+                <w:rStyle w:val="Hyperlink"/>
+                <w:noProof/>
+                <w:lang w:val="en-US"/>
+              </w:rPr>
+              <w:t>Motivation</w:t>
+            </w:r>
+            <w:r>
+              <w:rPr>
+                <w:noProof/>
+                <w:webHidden/>
+              </w:rPr>
+              <w:tab/>
+            </w:r>
+            <w:r>
+              <w:rPr>
+                <w:noProof/>
+                <w:webHidden/>
+              </w:rPr>
+              <w:fldChar w:fldCharType="begin"/>
+            </w:r>
+            <w:r>
+              <w:rPr>
+                <w:noProof/>
+                <w:webHidden/>
+              </w:rPr>
+              <w:instrText xml:space="preserve"> PAGEREF _Toc478558324 \h </w:instrText>
+            </w:r>
+            <w:r>
+              <w:rPr>
+                <w:noProof/>
+                <w:webHidden/>
+              </w:rPr>
+            </w:r>
+            <w:r>
+              <w:rPr>
+                <w:noProof/>
+                <w:webHidden/>
+              </w:rPr>
+              <w:fldChar w:fldCharType="separate"/>
+            </w:r>
+            <w:r>
+              <w:rPr>
+                <w:noProof/>
+                <w:webHidden/>
+              </w:rPr>
+              <w:t>1</w:t>
+            </w:r>
+            <w:r>
+              <w:rPr>
+                <w:noProof/>
+                <w:webHidden/>
+              </w:rPr>
+              <w:fldChar w:fldCharType="end"/>
+            </w:r>
+          </w:hyperlink>
+        </w:p>
+        <w:p>
+          <w:pPr>
+            <w:pStyle w:val="TOC2"/>
+            <w:tabs>
+              <w:tab w:val="right" w:leader="dot" w:pos="9350"/>
+            </w:tabs>
+            <w:rPr>
+              <w:noProof/>
+            </w:rPr>
+          </w:pPr>
+          <w:hyperlink w:anchor="_Toc478558325" w:history="1">
+            <w:r>
+              <w:rPr>
+                <w:rStyle w:val="Hyperlink"/>
+                <w:noProof/>
+                <w:lang w:val="en-US"/>
+              </w:rPr>
+              <w:t>Scope</w:t>
+            </w:r>
+            <w:r>
+              <w:rPr>
+                <w:noProof/>
+                <w:webHidden/>
+              </w:rPr>
+              <w:tab/>
+            </w:r>
+            <w:r>
+              <w:rPr>
+                <w:noProof/>
+                <w:webHidden/>
+              </w:rPr>
+              <w:fldChar w:fldCharType="begin"/>
+            </w:r>
+            <w:r>
+              <w:rPr>
+                <w:noProof/>
+                <w:webHidden/>
+              </w:rPr>
+              <w:instrText xml:space="preserve"> PAGEREF _Toc478558325 \h </w:instrText>
+            </w:r>
+            <w:r>
+              <w:rPr>
+                <w:noProof/>
+                <w:webHidden/>
+              </w:rPr>
+            </w:r>
+            <w:r>
+              <w:rPr>
+                <w:noProof/>
+                <w:webHidden/>
+              </w:rPr>
+              <w:fldChar w:fldCharType="separate"/>
+            </w:r>
+            <w:r>
+              <w:rPr>
+                <w:noProof/>
+                <w:webHidden/>
+              </w:rPr>
+              <w:t>1</w:t>
+            </w:r>
+            <w:r>
+              <w:rPr>
+                <w:noProof/>
+                <w:webHidden/>
+              </w:rPr>
+              <w:fldChar w:fldCharType="end"/>
+            </w:r>
+          </w:hyperlink>
+        </w:p>
+        <w:p>
+          <w:pPr>
+            <w:pStyle w:val="TOC2"/>
+            <w:tabs>
+              <w:tab w:val="right" w:leader="dot" w:pos="9350"/>
+            </w:tabs>
+            <w:rPr>
+              <w:noProof/>
+            </w:rPr>
+          </w:pPr>
+          <w:hyperlink w:anchor="_Toc478558326" w:history="1">
+            <w:r>
+              <w:rPr>
+                <w:rStyle w:val="Hyperlink"/>
+                <w:noProof/>
+                <w:lang w:val="en-US"/>
+              </w:rPr>
+              <w:t>Background</w:t>
+            </w:r>
+            <w:r>
+              <w:rPr>
+                <w:noProof/>
+                <w:webHidden/>
+              </w:rPr>
+              <w:tab/>
+            </w:r>
+            <w:r>
+              <w:rPr>
+                <w:noProof/>
+                <w:webHidden/>
+              </w:rPr>
+              <w:fldChar w:fldCharType="begin"/>
+            </w:r>
+            <w:r>
+              <w:rPr>
+                <w:noProof/>
+                <w:webHidden/>
+              </w:rPr>
+              <w:instrText xml:space="preserve"> PAGEREF _Toc478558326 \h </w:instrText>
+            </w:r>
+            <w:r>
+              <w:rPr>
+                <w:noProof/>
+                <w:webHidden/>
+              </w:rPr>
+            </w:r>
+            <w:r>
+              <w:rPr>
+                <w:noProof/>
+                <w:webHidden/>
+              </w:rPr>
+              <w:fldChar w:fldCharType="separate"/>
+            </w:r>
+            <w:r>
+              <w:rPr>
+                <w:noProof/>
+                <w:webHidden/>
+              </w:rPr>
+              <w:t>2</w:t>
             </w:r>
             <w:r>
               <w:rPr>
@@ -192,10 +401,10 @@
               <w:rFonts w:asciiTheme="minorHAnsi" w:eastAsiaTheme="minorEastAsia" w:hAnsiTheme="minorHAnsi"/>
               <w:noProof/>
               <w:sz w:val="22"/>
-              <w:lang w:eastAsia="en-CA"/>
+              <w:lang w:val="en-US"/>
             </w:rPr>
           </w:pPr>
-          <w:hyperlink w:anchor="_Toc478395953" w:history="1">
+          <w:hyperlink w:anchor="_Toc478558327" w:history="1">
             <w:r>
               <w:rPr>
                 <w:rStyle w:val="Hyperlink"/>
@@ -223,7 +432,7 @@
                 <w:noProof/>
                 <w:webHidden/>
               </w:rPr>
-              <w:instrText xml:space="preserve"> PAGEREF _Toc478395953 \h </w:instrText>
+              <w:instrText xml:space="preserve"> PAGEREF _Toc478558327 \h </w:instrText>
             </w:r>
             <w:r>
               <w:rPr>
@@ -243,7 +452,7 @@
                 <w:noProof/>
                 <w:webHidden/>
               </w:rPr>
-              <w:t>1</w:t>
+              <w:t>2</w:t>
             </w:r>
             <w:r>
               <w:rPr>
@@ -290,7 +499,7 @@
           <w:lang w:val="en-US"/>
         </w:rPr>
       </w:pPr>
-      <w:bookmarkStart w:id="0" w:name="_Toc478395952"/>
+      <w:bookmarkStart w:id="0" w:name="_Toc478558323"/>
       <w:r>
         <w:rPr>
           <w:lang w:val="en-US"/>
@@ -298,7 +507,6 @@
         <w:lastRenderedPageBreak/>
         <w:t>Introduction</w:t>
       </w:r>
-      <w:bookmarkStart w:id="1" w:name="_Toc478395953"/>
       <w:bookmarkEnd w:id="0"/>
     </w:p>
     <w:p>
@@ -308,12 +516,14 @@
           <w:lang w:val="en-US"/>
         </w:rPr>
       </w:pPr>
+      <w:bookmarkStart w:id="1" w:name="_Toc478558324"/>
       <w:r>
         <w:rPr>
           <w:lang w:val="en-US"/>
         </w:rPr>
         <w:t>Motivation</w:t>
       </w:r>
+      <w:bookmarkEnd w:id="1"/>
     </w:p>
     <w:p>
       <w:pPr>
@@ -368,7 +578,19 @@
         <w:rPr>
           <w:lang w:val="en-US"/>
         </w:rPr>
-        <w:t>the industry continue. While some may find the scope of its applications inspiring, the scope of problems in mobile robot navigation may be daunting</w:t>
+        <w:t xml:space="preserve">the industry continue. While some may find the scope of its applications inspiring, the </w:t>
+      </w:r>
+      <w:r>
+        <w:rPr>
+          <w:lang w:val="en-US"/>
+        </w:rPr>
+        <w:t>number</w:t>
+      </w:r>
+      <w:r>
+        <w:rPr>
+          <w:lang w:val="en-US"/>
+        </w:rPr>
+        <w:t xml:space="preserve"> of problems in mobile robot navigation may be daunting</w:t>
       </w:r>
       <w:r>
         <w:rPr>
@@ -490,7 +712,19 @@
         <w:rPr>
           <w:lang w:val="en-US"/>
         </w:rPr>
-        <w:t>Simplified mobile robot customization through a fuzzy programming language consisting of perhaps several verbs, measurements, logical operators, and qualitative magnitudes, could offer typical consumers more sophisticated or better tuned robot behavior than technically knowledgeable professionals can program before robot deployment. T</w:t>
+        <w:t xml:space="preserve">Simplified mobile robot customization through a fuzzy programming language consisting of perhaps several verbs, measurements, logical operators, and qualitative magnitudes, could offer typical consumers more sophisticated or better tuned robot behavior than technically knowledgeable professionals can </w:t>
+      </w:r>
+      <w:r>
+        <w:rPr>
+          <w:lang w:val="en-US"/>
+        </w:rPr>
+        <w:t>pre-</w:t>
+      </w:r>
+      <w:r>
+        <w:rPr>
+          <w:lang w:val="en-US"/>
+        </w:rPr>
+        <w:t>program. T</w:t>
       </w:r>
       <w:r>
         <w:rPr>
@@ -522,6 +756,28 @@
         </w:rPr>
         <w:t>in designing such a fuzzy programming interface.</w:t>
       </w:r>
+      <w:r>
+        <w:rPr>
+          <w:lang w:val="en-US"/>
+        </w:rPr>
+        <w:t xml:space="preserve"> </w:t>
+      </w:r>
+    </w:p>
+    <w:p>
+      <w:pPr>
+        <w:pStyle w:val="Heading2"/>
+        <w:rPr>
+          <w:lang w:val="en-US"/>
+        </w:rPr>
+      </w:pPr>
+      <w:bookmarkStart w:id="2" w:name="_Toc478558325"/>
+      <w:r>
+        <w:rPr>
+          <w:lang w:val="en-US"/>
+        </w:rPr>
+        <w:t>Scope</w:t>
+      </w:r>
+      <w:bookmarkEnd w:id="2"/>
     </w:p>
     <w:p>
       <w:pPr>
@@ -534,6 +790,518 @@
         <w:rPr>
           <w:lang w:val="en-US"/>
         </w:rPr>
+        <w:t xml:space="preserve">While greater user freedom through simple programming is desirable, the designer may not wish to make all functionality open for customization. For example, drone hover stability controls are unlikely to improve with user tuning, whereas a user may wish to change the </w:t>
+      </w:r>
+      <w:r>
+        <w:rPr>
+          <w:lang w:val="en-US"/>
+        </w:rPr>
+        <w:t>relationship between their robot’s velocity and the distance it follows the user from.</w:t>
+      </w:r>
+      <w:r>
+        <w:rPr>
+          <w:lang w:val="en-US"/>
+        </w:rPr>
+        <w:t xml:space="preserve"> </w:t>
+      </w:r>
+      <w:r>
+        <w:rPr>
+          <w:lang w:val="en-US"/>
+        </w:rPr>
+        <w:t>The particular robot functionality made customizable through a fuzzy programming interface will always depend on the total functionality</w:t>
+      </w:r>
+      <w:r>
+        <w:rPr>
+          <w:lang w:val="en-US"/>
+        </w:rPr>
+        <w:t xml:space="preserve"> available for customization</w:t>
+      </w:r>
+      <w:r>
+        <w:rPr>
+          <w:lang w:val="en-US"/>
+        </w:rPr>
+        <w:t xml:space="preserve">, </w:t>
+      </w:r>
+      <w:r>
+        <w:rPr>
+          <w:lang w:val="en-US"/>
+        </w:rPr>
+        <w:t xml:space="preserve">determined by the </w:t>
+      </w:r>
+      <w:r>
+        <w:rPr>
+          <w:lang w:val="en-US"/>
+        </w:rPr>
+        <w:t>application, and individual design</w:t>
+      </w:r>
+      <w:r>
+        <w:rPr>
+          <w:lang w:val="en-US"/>
+        </w:rPr>
+        <w:t>er</w:t>
+      </w:r>
+      <w:r>
+        <w:rPr>
+          <w:lang w:val="en-US"/>
+        </w:rPr>
+        <w:t xml:space="preserve"> choices.</w:t>
+      </w:r>
+      <w:r>
+        <w:rPr>
+          <w:lang w:val="en-US"/>
+        </w:rPr>
+        <w:t xml:space="preserve"> This work is not meant to indicate when functionality ought to be implemented with fuzzy logic or be made user-programmable, much less to explore fuzzy navigation solutions in an exhaustive manner. It is instead intended as a reference, a toolbox, for designers who wish to implement navigation functionality with fuzzy logic, with consideration given to how such functionality could be made user-programmable.</w:t>
+      </w:r>
+    </w:p>
+    <w:p>
+      <w:pPr>
+        <w:jc w:val="both"/>
+        <w:rPr>
+          <w:lang w:val="en-US"/>
+        </w:rPr>
+      </w:pPr>
+      <w:r>
+        <w:rPr>
+          <w:lang w:val="en-US"/>
+        </w:rPr>
+        <w:t>To this end, the Background section provides</w:t>
+      </w:r>
+      <w:r>
+        <w:rPr>
+          <w:lang w:val="en-US"/>
+        </w:rPr>
+        <w:t xml:space="preserve"> an</w:t>
+      </w:r>
+      <w:r>
+        <w:rPr>
+          <w:lang w:val="en-US"/>
+        </w:rPr>
+        <w:t xml:space="preserve"> overview of mobile robot navigation</w:t>
+      </w:r>
+      <w:r>
+        <w:rPr>
+          <w:lang w:val="en-US"/>
+        </w:rPr>
+        <w:t>, while it is assumed that the reader is familiar with fuzzy logic</w:t>
+      </w:r>
+      <w:r>
+        <w:rPr>
+          <w:lang w:val="en-US"/>
+        </w:rPr>
+        <w:t xml:space="preserve">. The overview explores navigation models, behaviors, and problems from literature. It serves to </w:t>
+      </w:r>
+      <w:r>
+        <w:rPr>
+          <w:lang w:val="en-US"/>
+        </w:rPr>
+        <w:t xml:space="preserve">introduce concepts explored in the context of fuzzy logic by works considered throughout the rest of the paper, and to </w:t>
+      </w:r>
+      <w:r>
+        <w:rPr>
+          <w:lang w:val="en-US"/>
+        </w:rPr>
+        <w:t>inspire the organization of our fuzzy programming framework.</w:t>
+      </w:r>
+      <w:r>
+        <w:rPr>
+          <w:lang w:val="en-US"/>
+        </w:rPr>
+        <w:t xml:space="preserve"> The programming framework is then presented in the </w:t>
+      </w:r>
+      <w:r>
+        <w:rPr>
+          <w:lang w:val="en-US"/>
+        </w:rPr>
+        <w:t>Proposed Framework</w:t>
+      </w:r>
+      <w:r>
+        <w:rPr>
+          <w:lang w:val="en-US"/>
+        </w:rPr>
+        <w:t xml:space="preserve"> section, where its organization is described in reference to the conceptions of mobile robot navigation explored in the </w:t>
+      </w:r>
+      <w:r>
+        <w:rPr>
+          <w:lang w:val="en-US"/>
+        </w:rPr>
+        <w:t xml:space="preserve">Background </w:t>
+      </w:r>
+      <w:r>
+        <w:rPr>
+          <w:lang w:val="en-US"/>
+        </w:rPr>
+        <w:t>section.</w:t>
+      </w:r>
+      <w:r>
+        <w:rPr>
+          <w:lang w:val="en-US"/>
+        </w:rPr>
+        <w:t xml:space="preserve"> Subsequent sections explore works </w:t>
+      </w:r>
+      <w:r>
+        <w:rPr>
+          <w:lang w:val="en-US"/>
+        </w:rPr>
+        <w:lastRenderedPageBreak/>
+        <w:t>which deal with various aspects of navigation using fuzzy logic, and their approaches are conveyed in our proposed framework.</w:t>
+      </w:r>
+    </w:p>
+    <w:p>
+      <w:pPr>
+        <w:pStyle w:val="Heading2"/>
+        <w:rPr>
+          <w:lang w:val="en-US"/>
+        </w:rPr>
+      </w:pPr>
+      <w:bookmarkStart w:id="3" w:name="_Toc478558326"/>
+      <w:r>
+        <w:rPr>
+          <w:lang w:val="en-US"/>
+        </w:rPr>
+        <w:t>Background</w:t>
+      </w:r>
+      <w:bookmarkEnd w:id="3"/>
+    </w:p>
+    <w:p>
+      <w:pPr>
+        <w:jc w:val="both"/>
+        <w:rPr>
+          <w:lang w:val="en-US"/>
+        </w:rPr>
+      </w:pPr>
+      <w:r>
+        <w:rPr>
+          <w:lang w:val="en-US"/>
+        </w:rPr>
+        <w:t xml:space="preserve">We can consider mobile robots as engineering systems like any other. </w:t>
+      </w:r>
+      <w:r>
+        <w:rPr>
+          <w:lang w:val="en-US"/>
+        </w:rPr>
+        <w:t xml:space="preserve">A set of measurements taken from the environment are the inputs which determine an output, a chosen action. To achieve useful, sustained navigation behavior, this systemic conception of robot behavior may be incorporated into a closed-loop control system. The closed-loop aspect of the system means that the robot </w:t>
+      </w:r>
+      <w:r>
+        <w:rPr>
+          <w:lang w:val="en-US"/>
+        </w:rPr>
+        <w:t xml:space="preserve">determines subsequent action based on </w:t>
+      </w:r>
+      <w:r>
+        <w:rPr>
+          <w:lang w:val="en-US"/>
+        </w:rPr>
+        <w:t>how the relationship between itself and the environment has change</w:t>
+      </w:r>
+      <w:r>
+        <w:rPr>
+          <w:lang w:val="en-US"/>
+        </w:rPr>
+        <w:t>d as a result of previous</w:t>
+      </w:r>
+      <w:r>
+        <w:rPr>
+          <w:lang w:val="en-US"/>
+        </w:rPr>
+        <w:t xml:space="preserve"> behavior</w:t>
+      </w:r>
+      <w:r>
+        <w:rPr>
+          <w:lang w:val="en-US"/>
+        </w:rPr>
+        <w:t xml:space="preserve">. Arkin represents </w:t>
+      </w:r>
+      <w:r>
+        <w:rPr>
+          <w:lang w:val="en-US"/>
+        </w:rPr>
+        <w:t>behavior using a cognitive-inspired schema flowchart [</w:t>
+      </w:r>
+      <w:r>
+        <w:rPr>
+          <w:lang w:val="en-US"/>
+        </w:rPr>
+        <w:t>Arkin1987</w:t>
+      </w:r>
+      <w:r>
+        <w:rPr>
+          <w:lang w:val="en-US"/>
+        </w:rPr>
+        <w:t>], which amounts to a closed-loop control system using processes and information familiar to human experience.</w:t>
+      </w:r>
+      <w:r>
+        <w:rPr>
+          <w:lang w:val="en-US"/>
+        </w:rPr>
+        <w:t xml:space="preserve"> Figure 1 shows a general action-perception cycle, ex</w:t>
+      </w:r>
+      <w:r>
+        <w:rPr>
+          <w:lang w:val="en-US"/>
+        </w:rPr>
+        <w:t xml:space="preserve">tended to </w:t>
+      </w:r>
+      <w:r>
+        <w:rPr>
+          <w:lang w:val="en-US"/>
+        </w:rPr>
+        <w:t>show perception as a process.</w:t>
+      </w:r>
+    </w:p>
+    <w:p>
+      <w:pPr>
+        <w:keepNext/>
+        <w:jc w:val="center"/>
+      </w:pPr>
+      <w:r>
+        <w:rPr>
+          <w:noProof/>
+          <w:lang w:val="en-US"/>
+        </w:rPr>
+        <w:drawing>
+          <wp:inline distT="0" distB="0" distL="0" distR="0" wp14:anchorId="0C72F4E7" wp14:editId="3129F133">
+            <wp:extent cx="4140403" cy="3192888"/>
+            <wp:effectExtent l="0" t="0" r="0" b="7620"/>
+            <wp:docPr id="1" name="Picture 1"/>
+            <wp:cNvGraphicFramePr>
+              <a:graphicFrameLocks xmlns:a="http://schemas.openxmlformats.org/drawingml/2006/main" noChangeAspect="1"/>
+            </wp:cNvGraphicFramePr>
+            <a:graphic xmlns:a="http://schemas.openxmlformats.org/drawingml/2006/main">
+              <a:graphicData uri="http://schemas.openxmlformats.org/drawingml/2006/picture">
+                <pic:pic xmlns:pic="http://schemas.openxmlformats.org/drawingml/2006/picture">
+                  <pic:nvPicPr>
+                    <pic:cNvPr id="1" name="NavigationLoop.png"/>
+                    <pic:cNvPicPr/>
+                  </pic:nvPicPr>
+                  <pic:blipFill>
+                    <a:blip r:embed="rId9" cstate="print">
+                      <a:extLst>
+                        <a:ext uri="{28A0092B-C50C-407E-A947-70E740481C1C}">
+                          <a14:useLocalDpi xmlns:a14="http://schemas.microsoft.com/office/drawing/2010/main" val="0"/>
+                        </a:ext>
+                      </a:extLst>
+                    </a:blip>
+                    <a:stretch>
+                      <a:fillRect/>
+                    </a:stretch>
+                  </pic:blipFill>
+                  <pic:spPr>
+                    <a:xfrm>
+                      <a:off x="0" y="0"/>
+                      <a:ext cx="4151484" cy="3201433"/>
+                    </a:xfrm>
+                    <a:prstGeom prst="rect">
+                      <a:avLst/>
+                    </a:prstGeom>
+                  </pic:spPr>
+                </pic:pic>
+              </a:graphicData>
+            </a:graphic>
+          </wp:inline>
+        </w:drawing>
+      </w:r>
+    </w:p>
+    <w:p>
+      <w:pPr>
+        <w:pStyle w:val="Caption"/>
+        <w:jc w:val="center"/>
+        <w:rPr>
+          <w:lang w:val="en-US"/>
+        </w:rPr>
+      </w:pPr>
+      <w:r>
+        <w:t xml:space="preserve">Figure </w:t>
+      </w:r>
+      <w:fldSimple w:instr=" SEQ Figure \* ARABIC ">
+        <w:r>
+          <w:rPr>
+            <w:noProof/>
+          </w:rPr>
+          <w:t>1</w:t>
+        </w:r>
+      </w:fldSimple>
+      <w:r>
+        <w:t>: Action-perception cycle for environmental interaction</w:t>
+      </w:r>
+    </w:p>
+    <w:p>
+      <w:pPr>
+        <w:rPr>
+          <w:lang w:val="en-US"/>
+        </w:rPr>
+      </w:pPr>
+      <w:r>
+        <w:rPr>
+          <w:lang w:val="en-US"/>
+        </w:rPr>
+        <w:t>Navigation may be seen as a special case of an action-perception cycle where the changes caused by behavior are limited to changes in the robot’s spatial relationship with the environment.</w:t>
+      </w:r>
+      <w:r>
+        <w:rPr>
+          <w:lang w:val="en-US"/>
+        </w:rPr>
+        <w:t xml:space="preserve"> Many fuzzy logic solutions compartmentalize the navigation problem into such processes, more or less explicitly, therefore the proposed programming framework should as well.</w:t>
+      </w:r>
+    </w:p>
+    <w:p>
+      <w:pPr>
+        <w:jc w:val="both"/>
+        <w:rPr>
+          <w:lang w:val="en-US"/>
+        </w:rPr>
+      </w:pPr>
+      <w:r>
+        <w:rPr>
+          <w:lang w:val="en-US"/>
+        </w:rPr>
+        <w:t>The environment itself exists independently of the robot, and therefore cannot be incorporated into a navigation scheme, fuzzy or otherwise.</w:t>
+      </w:r>
+      <w:r>
+        <w:rPr>
+          <w:lang w:val="en-US"/>
+        </w:rPr>
+        <w:t xml:space="preserve"> This leaves three processes in the cycle </w:t>
+      </w:r>
+      <w:r>
+        <w:rPr>
+          <w:lang w:val="en-US"/>
+        </w:rPr>
+        <w:t>for exploration. However</w:t>
+      </w:r>
+      <w:r>
+        <w:rPr>
+          <w:lang w:val="en-US"/>
+        </w:rPr>
+        <w:t xml:space="preserve">, the distinction between perception and the internal model of the environment is not always clear; at which point is information taken from the environment considered a </w:t>
+      </w:r>
+      <w:r>
+        <w:rPr>
+          <w:lang w:val="en-US"/>
+        </w:rPr>
+        <w:t>model</w:t>
+      </w:r>
+      <w:r>
+        <w:rPr>
+          <w:lang w:val="en-US"/>
+        </w:rPr>
+        <w:t xml:space="preserve"> thereof? For the purpose of organization, we consider perception as sensor readings which have let to be considered in context with other readings. The environmental model begins when </w:t>
+      </w:r>
+      <w:r>
+        <w:rPr>
+          <w:lang w:val="en-US"/>
+        </w:rPr>
+        <w:lastRenderedPageBreak/>
+        <w:t xml:space="preserve">perception data is integrated and taken in context. </w:t>
+      </w:r>
+      <w:r>
+        <w:rPr>
+          <w:lang w:val="en-US"/>
+        </w:rPr>
+        <w:t>Solutions are more likely to fall on under modelling than perception because of how they are here classified, however both may be considered.</w:t>
+      </w:r>
+      <w:r>
+        <w:rPr>
+          <w:lang w:val="en-US"/>
+        </w:rPr>
+        <w:t xml:space="preserve"> This leaves the behavior component, which has received much attention in research due to its breadth, difficulty, and the natural suitability of fuzzy logic to its problems.</w:t>
+      </w:r>
+      <w:r>
+        <w:rPr>
+          <w:lang w:val="en-US"/>
+        </w:rPr>
+        <w:t xml:space="preserve"> We attempt to organize fuzzy solutions into one of these three components of navigation.</w:t>
+      </w:r>
+    </w:p>
+    <w:p>
+      <w:pPr>
+        <w:jc w:val="both"/>
+        <w:rPr>
+          <w:lang w:val="en-US"/>
+        </w:rPr>
+      </w:pPr>
+      <w:r>
+        <w:rPr>
+          <w:lang w:val="en-US"/>
+        </w:rPr>
+        <w:t>Since robots are designed based on desired functionality, and robot functionality can be described in relatable terms such as “exploration” or</w:t>
+      </w:r>
+      <w:r>
+        <w:rPr>
+          <w:lang w:val="en-US"/>
+        </w:rPr>
+        <w:t xml:space="preserve"> “destination seeking”, various behaviors are defined to implement the functionality. </w:t>
+      </w:r>
+      <w:r>
+        <w:rPr>
+          <w:lang w:val="en-US"/>
+        </w:rPr>
+        <w:t>Behaviors, in this sense, are the building blocks of navigation as functionality. They are likewise described in recognizable language</w:t>
+      </w:r>
+      <w:r>
+        <w:rPr>
+          <w:lang w:val="en-US"/>
+        </w:rPr>
+        <w:t xml:space="preserve"> such as “wall-following” or “obstacle avoidance”</w:t>
+      </w:r>
+      <w:r>
+        <w:rPr>
+          <w:lang w:val="en-US"/>
+        </w:rPr>
+        <w:t>, allowing the designer to abstract away the physical details of their implementation, such as how the motors should turn. This treatment of navigation as behavior was used by authors such as Brooks [Brooks1986], and Rosenblatt and Payton [Rosenblatt1989]</w:t>
+      </w:r>
+      <w:r>
+        <w:rPr>
+          <w:lang w:val="en-US"/>
+        </w:rPr>
+        <w:t xml:space="preserve">, to address problems such as behavior selection or arbitration. The programming framework should be able to treat each of these levels of behavior programming: Selecting behaviors sufficient to implement the desired functionality, determining how to obtain a single, actionable output from </w:t>
+      </w:r>
+      <w:r>
+        <w:rPr>
+          <w:lang w:val="en-US"/>
+        </w:rPr>
+        <w:t>these multiple behaviors, and how to implement the different behaviors based on the environmental model.</w:t>
+      </w:r>
+    </w:p>
+    <w:p>
+      <w:pPr>
+        <w:pStyle w:val="Heading2"/>
+        <w:rPr>
+          <w:lang w:val="en-US"/>
+        </w:rPr>
+      </w:pPr>
+      <w:r>
+        <w:rPr>
+          <w:lang w:val="en-US"/>
+        </w:rPr>
+        <w:t>Proposed Framework</w:t>
+      </w:r>
+    </w:p>
+    <w:p>
+      <w:pPr>
+        <w:rPr>
+          <w:lang w:val="en-US"/>
+        </w:rPr>
+      </w:pPr>
+      <w:r>
+        <w:rPr>
+          <w:lang w:val="en-US"/>
+        </w:rPr>
+        <w:t xml:space="preserve">The conception of navigation functionality being the product of three programmable processes, perception, modelling, and navigation, form the highest layer of organization for the proposed programming framework. </w:t>
+      </w:r>
+      <w:bookmarkStart w:id="4" w:name="_GoBack"/>
+      <w:bookmarkEnd w:id="4"/>
+    </w:p>
+    <w:p>
+      <w:pPr>
+        <w:jc w:val="both"/>
+        <w:rPr>
+          <w:lang w:val="en-US"/>
+        </w:rPr>
+      </w:pPr>
+      <w:r>
+        <w:rPr>
+          <w:lang w:val="en-US"/>
+        </w:rPr>
         <w:t xml:space="preserve">Fuzzy rule-based navigation schemes can be represented </w:t>
       </w:r>
       <w:r>
@@ -666,16 +1434,7 @@
         <w:rPr>
           <w:lang w:val="en-US"/>
         </w:rPr>
-        <w:t xml:space="preserve">, …, </w:t>
-      </w:r>
-      <w:bookmarkStart w:id="2" w:name="_GoBack"/>
-      <w:bookmarkEnd w:id="2"/>
-      <w:proofErr w:type="spellStart"/>
-      <w:r>
-        <w:rPr>
-          <w:lang w:val="en-US"/>
-        </w:rPr>
-        <w:t>R</w:t>
+        <w:t>, …, R</w:t>
       </w:r>
       <w:r>
         <w:rPr>
@@ -684,7 +1443,6 @@
         </w:rPr>
         <w:t>mp</w:t>
       </w:r>
-      <w:proofErr w:type="spellEnd"/>
       <w:r>
         <w:rPr>
           <w:lang w:val="en-US"/>
@@ -956,21 +1714,7 @@
               <w:rFonts w:ascii="Cambria Math" w:hAnsi="Cambria Math"/>
               <w:lang w:val="en-US"/>
             </w:rPr>
-            <m:t>:</m:t>
-          </m:r>
-          <m:r>
-            <w:rPr>
-              <w:rFonts w:ascii="Cambria Math" w:hAnsi="Cambria Math"/>
-              <w:lang w:val="en-US"/>
-            </w:rPr>
-            <m:t xml:space="preserve"> </m:t>
-          </m:r>
-          <m:r>
-            <w:rPr>
-              <w:rFonts w:ascii="Cambria Math" w:hAnsi="Cambria Math"/>
-              <w:lang w:val="en-US"/>
-            </w:rPr>
-            <m:t>IF</m:t>
+            <m:t>: IF</m:t>
           </m:r>
           <m:d>
             <m:dPr>
@@ -1205,21 +1949,7 @@
               <w:rFonts w:ascii="Cambria Math" w:hAnsi="Cambria Math"/>
               <w:lang w:val="en-US"/>
             </w:rPr>
-            <m:t>:</m:t>
-          </m:r>
-          <m:r>
-            <w:rPr>
-              <w:rFonts w:ascii="Cambria Math" w:hAnsi="Cambria Math"/>
-              <w:lang w:val="en-US"/>
-            </w:rPr>
-            <m:t xml:space="preserve"> </m:t>
-          </m:r>
-          <m:r>
-            <w:rPr>
-              <w:rFonts w:ascii="Cambria Math" w:hAnsi="Cambria Math"/>
-              <w:lang w:val="en-US"/>
-            </w:rPr>
-            <m:t>IF</m:t>
+            <m:t>: IF</m:t>
           </m:r>
           <m:d>
             <m:dPr>
@@ -1389,36 +2119,24 @@
     </w:p>
     <w:p>
       <w:pPr>
+        <w:pStyle w:val="Heading1"/>
         <w:jc w:val="both"/>
         <w:rPr>
           <w:lang w:val="en-US"/>
         </w:rPr>
       </w:pPr>
-      <w:r>
-        <w:rPr>
-          <w:lang w:val="en-US"/>
-        </w:rPr>
-        <w:t>Where</w:t>
-      </w:r>
-    </w:p>
-    <w:p>
-      <w:pPr>
-        <w:jc w:val="both"/>
-        <w:rPr>
-          <w:lang w:val="en-US"/>
-        </w:rPr>
-      </w:pPr>
-      <w:r>
-        <w:rPr>
-          <w:lang w:val="en-US"/>
-        </w:rPr>
-        <w:t>For the purposes of this paper, a mobile robot is any machine (physical or simulated) which</w:t>
-      </w:r>
+      <w:bookmarkStart w:id="5" w:name="_Toc478558327"/>
+      <w:r>
+        <w:rPr>
+          <w:lang w:val="en-US"/>
+        </w:rPr>
+        <w:t>Perception</w:t>
+      </w:r>
+      <w:bookmarkEnd w:id="5"/>
     </w:p>
     <w:p>
       <w:pPr>
         <w:pStyle w:val="Heading1"/>
-        <w:jc w:val="both"/>
         <w:rPr>
           <w:lang w:val="en-US"/>
         </w:rPr>
@@ -1427,12 +2145,279 @@
         <w:rPr>
           <w:lang w:val="en-US"/>
         </w:rPr>
-        <w:t>Perception</w:t>
-      </w:r>
-      <w:bookmarkEnd w:id="1"/>
+        <w:t>References</w:t>
+      </w:r>
+    </w:p>
+    <w:p>
+      <w:pPr>
+        <w:rPr>
+          <w:lang w:val="en-US"/>
+        </w:rPr>
+      </w:pPr>
+      <w:r>
+        <w:rPr>
+          <w:lang w:val="en-US"/>
+        </w:rPr>
+        <w:t>[Arkin1989]</w:t>
+      </w:r>
+      <w:r>
+        <w:rPr>
+          <w:lang w:val="en-US"/>
+        </w:rPr>
+        <w:tab/>
+        <w:t>-</w:t>
+      </w:r>
+      <w:r>
+        <w:rPr>
+          <w:lang w:val="en-US"/>
+        </w:rPr>
+        <w:tab/>
+        <w:t xml:space="preserve">R. Arkin, “Motor Schema Based Navigation for a Mobile Robot: An </w:t>
+      </w:r>
+      <w:r>
+        <w:rPr>
+          <w:lang w:val="en-US"/>
+        </w:rPr>
+        <w:tab/>
+      </w:r>
+      <w:r>
+        <w:rPr>
+          <w:lang w:val="en-US"/>
+        </w:rPr>
+        <w:tab/>
+      </w:r>
+      <w:r>
+        <w:rPr>
+          <w:lang w:val="en-US"/>
+        </w:rPr>
+        <w:tab/>
+      </w:r>
+      <w:r>
+        <w:rPr>
+          <w:lang w:val="en-US"/>
+        </w:rPr>
+        <w:tab/>
+        <w:t xml:space="preserve">Approach to Programming by Behavior”, </w:t>
+      </w:r>
+      <w:r>
+        <w:rPr>
+          <w:lang w:val="en-US"/>
+        </w:rPr>
+        <w:t xml:space="preserve">IEEE International Conference </w:t>
+      </w:r>
+      <w:r>
+        <w:rPr>
+          <w:lang w:val="en-US"/>
+        </w:rPr>
+        <w:tab/>
+      </w:r>
+      <w:r>
+        <w:rPr>
+          <w:lang w:val="en-US"/>
+        </w:rPr>
+        <w:tab/>
+      </w:r>
+      <w:r>
+        <w:rPr>
+          <w:lang w:val="en-US"/>
+        </w:rPr>
+        <w:tab/>
+      </w:r>
+      <w:r>
+        <w:rPr>
+          <w:lang w:val="en-US"/>
+        </w:rPr>
+        <w:tab/>
+      </w:r>
+      <w:r>
+        <w:rPr>
+          <w:lang w:val="en-US"/>
+        </w:rPr>
+        <w:t>on Robotics and Automation</w:t>
+      </w:r>
+      <w:r>
+        <w:rPr>
+          <w:lang w:val="en-US"/>
+        </w:rPr>
+        <w:t>, 1989.</w:t>
+      </w:r>
+    </w:p>
+    <w:p>
+      <w:pPr>
+        <w:rPr>
+          <w:lang w:val="en-US"/>
+        </w:rPr>
+      </w:pPr>
+      <w:r>
+        <w:rPr>
+          <w:lang w:val="en-US"/>
+        </w:rPr>
+        <w:t>[Brooks1986]</w:t>
+      </w:r>
+      <w:r>
+        <w:rPr>
+          <w:lang w:val="en-US"/>
+        </w:rPr>
+        <w:tab/>
+        <w:t>-</w:t>
+      </w:r>
+      <w:r>
+        <w:rPr>
+          <w:lang w:val="en-US"/>
+        </w:rPr>
+        <w:tab/>
+        <w:t xml:space="preserve">R. Brooks, “A Robust Layered Control System for a Mobile Robot”, </w:t>
+      </w:r>
+      <w:r>
+        <w:rPr>
+          <w:lang w:val="en-US"/>
+        </w:rPr>
+        <w:t xml:space="preserve">IEEE </w:t>
+      </w:r>
+      <w:r>
+        <w:rPr>
+          <w:lang w:val="en-US"/>
+        </w:rPr>
+        <w:tab/>
+      </w:r>
+      <w:r>
+        <w:rPr>
+          <w:lang w:val="en-US"/>
+        </w:rPr>
+        <w:tab/>
+      </w:r>
+      <w:r>
+        <w:rPr>
+          <w:lang w:val="en-US"/>
+        </w:rPr>
+        <w:tab/>
+      </w:r>
+      <w:r>
+        <w:rPr>
+          <w:lang w:val="en-US"/>
+        </w:rPr>
+        <w:t>Journal of Robotics and Automation</w:t>
+      </w:r>
+      <w:r>
+        <w:rPr>
+          <w:lang w:val="en-US"/>
+        </w:rPr>
+        <w:t xml:space="preserve">, vol. </w:t>
+      </w:r>
+      <w:r>
+        <w:rPr>
+          <w:lang w:val="en-US"/>
+        </w:rPr>
+        <w:t>RA-2</w:t>
+      </w:r>
+      <w:r>
+        <w:rPr>
+          <w:lang w:val="en-US"/>
+        </w:rPr>
+        <w:t>. pp. 14-23.</w:t>
+      </w:r>
+    </w:p>
+    <w:p>
+      <w:pPr>
+        <w:rPr>
+          <w:lang w:val="en-US"/>
+        </w:rPr>
+      </w:pPr>
+      <w:r>
+        <w:rPr>
+          <w:lang w:val="en-US"/>
+        </w:rPr>
+        <w:t>[Rosenblatt1989]</w:t>
+      </w:r>
+      <w:r>
+        <w:rPr>
+          <w:lang w:val="en-US"/>
+        </w:rPr>
+        <w:t xml:space="preserve"> -</w:t>
+      </w:r>
+      <w:r>
+        <w:rPr>
+          <w:lang w:val="en-US"/>
+        </w:rPr>
+        <w:tab/>
+        <w:t xml:space="preserve">J. Rosenblatt, and D. Payton, “A Fine-Grained Alternative to the </w:t>
+      </w:r>
+      <w:r>
+        <w:rPr>
+          <w:lang w:val="en-US"/>
+        </w:rPr>
+        <w:tab/>
+      </w:r>
+      <w:r>
+        <w:rPr>
+          <w:lang w:val="en-US"/>
+        </w:rPr>
+        <w:tab/>
+      </w:r>
+      <w:r>
+        <w:rPr>
+          <w:lang w:val="en-US"/>
+        </w:rPr>
+        <w:tab/>
+      </w:r>
+      <w:r>
+        <w:rPr>
+          <w:lang w:val="en-US"/>
+        </w:rPr>
+        <w:tab/>
+      </w:r>
+      <w:r>
+        <w:rPr>
+          <w:lang w:val="en-US"/>
+        </w:rPr>
+        <w:tab/>
+        <w:t xml:space="preserve">Subsumption Architecture for Mobile Robot Control”, </w:t>
+      </w:r>
+      <w:r>
+        <w:rPr>
+          <w:lang w:val="en-US"/>
+        </w:rPr>
+        <w:t xml:space="preserve">IEEE International </w:t>
+      </w:r>
+      <w:r>
+        <w:rPr>
+          <w:lang w:val="en-US"/>
+        </w:rPr>
+        <w:tab/>
+      </w:r>
+      <w:r>
+        <w:rPr>
+          <w:lang w:val="en-US"/>
+        </w:rPr>
+        <w:tab/>
+      </w:r>
+      <w:r>
+        <w:rPr>
+          <w:lang w:val="en-US"/>
+        </w:rPr>
+        <w:tab/>
+      </w:r>
+      <w:r>
+        <w:rPr>
+          <w:lang w:val="en-US"/>
+        </w:rPr>
+        <w:tab/>
+      </w:r>
+      <w:r>
+        <w:rPr>
+          <w:lang w:val="en-US"/>
+        </w:rPr>
+        <w:t>Joint Conference on Neural Networks</w:t>
+      </w:r>
+      <w:r>
+        <w:rPr>
+          <w:lang w:val="en-US"/>
+        </w:rPr>
+        <w:t>, 1989.</w:t>
+      </w:r>
     </w:p>
     <w:sectPr>
-      <w:headerReference w:type="default" r:id="rId9"/>
+      <w:headerReference w:type="default" r:id="rId10"/>
       <w:pgSz w:w="12240" w:h="15840"/>
       <w:pgMar w:top="1440" w:right="1440" w:bottom="1440" w:left="1440" w:header="708" w:footer="708" w:gutter="0"/>
       <w:pgNumType w:start="1"/>
@@ -1444,7 +2429,7 @@
 </file>
 
 <file path=word/endnotes.xml><?xml version="1.0" encoding="utf-8"?>
-<w:endnotes xmlns:wpc="http://schemas.microsoft.com/office/word/2010/wordprocessingCanvas" xmlns:mc="http://schemas.openxmlformats.org/markup-compatibility/2006" xmlns:o="urn:schemas-microsoft-com:office:office" xmlns:r="http://schemas.openxmlformats.org/officeDocument/2006/relationships" xmlns:m="http://schemas.openxmlformats.org/officeDocument/2006/math" xmlns:v="urn:schemas-microsoft-com:vml" xmlns:wp14="http://schemas.microsoft.com/office/word/2010/wordprocessingDrawing" xmlns:wp="http://schemas.openxmlformats.org/drawingml/2006/wordprocessingDrawing" xmlns:w10="urn:schemas-microsoft-com:office:word" xmlns:w="http://schemas.openxmlformats.org/wordprocessingml/2006/main" xmlns:w14="http://schemas.microsoft.com/office/word/2010/wordml" xmlns:w15="http://schemas.microsoft.com/office/word/2012/wordml" xmlns:wpg="http://schemas.microsoft.com/office/word/2010/wordprocessingGroup" xmlns:wpi="http://schemas.microsoft.com/office/word/2010/wordprocessingInk" xmlns:wne="http://schemas.microsoft.com/office/word/2006/wordml" xmlns:wps="http://schemas.microsoft.com/office/word/2010/wordprocessingShape" mc:Ignorable="w14 w15 wp14">
+<w:endnotes xmlns:wpc="http://schemas.microsoft.com/office/word/2010/wordprocessingCanvas" xmlns:cx="http://schemas.microsoft.com/office/drawing/2014/chartex" xmlns:mc="http://schemas.openxmlformats.org/markup-compatibility/2006" xmlns:o="urn:schemas-microsoft-com:office:office" xmlns:r="http://schemas.openxmlformats.org/officeDocument/2006/relationships" xmlns:m="http://schemas.openxmlformats.org/officeDocument/2006/math" xmlns:v="urn:schemas-microsoft-com:vml" xmlns:wp14="http://schemas.microsoft.com/office/word/2010/wordprocessingDrawing" xmlns:wp="http://schemas.openxmlformats.org/drawingml/2006/wordprocessingDrawing" xmlns:w10="urn:schemas-microsoft-com:office:word" xmlns:w="http://schemas.openxmlformats.org/wordprocessingml/2006/main" xmlns:w14="http://schemas.microsoft.com/office/word/2010/wordml" xmlns:w15="http://schemas.microsoft.com/office/word/2012/wordml" xmlns:w16se="http://schemas.microsoft.com/office/word/2015/wordml/symex" xmlns:wpg="http://schemas.microsoft.com/office/word/2010/wordprocessingGroup" xmlns:wpi="http://schemas.microsoft.com/office/word/2010/wordprocessingInk" xmlns:wne="http://schemas.microsoft.com/office/word/2006/wordml" xmlns:wps="http://schemas.microsoft.com/office/word/2010/wordprocessingShape" mc:Ignorable="w14 w15 w16se wp14">
   <w:endnote w:type="separator" w:id="-1">
     <w:p>
       <w:pPr>
@@ -1469,7 +2454,7 @@
 </file>
 
 <file path=word/footnotes.xml><?xml version="1.0" encoding="utf-8"?>
-<w:footnotes xmlns:wpc="http://schemas.microsoft.com/office/word/2010/wordprocessingCanvas" xmlns:mc="http://schemas.openxmlformats.org/markup-compatibility/2006" xmlns:o="urn:schemas-microsoft-com:office:office" xmlns:r="http://schemas.openxmlformats.org/officeDocument/2006/relationships" xmlns:m="http://schemas.openxmlformats.org/officeDocument/2006/math" xmlns:v="urn:schemas-microsoft-com:vml" xmlns:wp14="http://schemas.microsoft.com/office/word/2010/wordprocessingDrawing" xmlns:wp="http://schemas.openxmlformats.org/drawingml/2006/wordprocessingDrawing" xmlns:w10="urn:schemas-microsoft-com:office:word" xmlns:w="http://schemas.openxmlformats.org/wordprocessingml/2006/main" xmlns:w14="http://schemas.microsoft.com/office/word/2010/wordml" xmlns:w15="http://schemas.microsoft.com/office/word/2012/wordml" xmlns:wpg="http://schemas.microsoft.com/office/word/2010/wordprocessingGroup" xmlns:wpi="http://schemas.microsoft.com/office/word/2010/wordprocessingInk" xmlns:wne="http://schemas.microsoft.com/office/word/2006/wordml" xmlns:wps="http://schemas.microsoft.com/office/word/2010/wordprocessingShape" mc:Ignorable="w14 w15 wp14">
+<w:footnotes xmlns:wpc="http://schemas.microsoft.com/office/word/2010/wordprocessingCanvas" xmlns:cx="http://schemas.microsoft.com/office/drawing/2014/chartex" xmlns:mc="http://schemas.openxmlformats.org/markup-compatibility/2006" xmlns:o="urn:schemas-microsoft-com:office:office" xmlns:r="http://schemas.openxmlformats.org/officeDocument/2006/relationships" xmlns:m="http://schemas.openxmlformats.org/officeDocument/2006/math" xmlns:v="urn:schemas-microsoft-com:vml" xmlns:wp14="http://schemas.microsoft.com/office/word/2010/wordprocessingDrawing" xmlns:wp="http://schemas.openxmlformats.org/drawingml/2006/wordprocessingDrawing" xmlns:w10="urn:schemas-microsoft-com:office:word" xmlns:w="http://schemas.openxmlformats.org/wordprocessingml/2006/main" xmlns:w14="http://schemas.microsoft.com/office/word/2010/wordml" xmlns:w15="http://schemas.microsoft.com/office/word/2012/wordml" xmlns:w16se="http://schemas.microsoft.com/office/word/2015/wordml/symex" xmlns:wpg="http://schemas.microsoft.com/office/word/2010/wordprocessingGroup" xmlns:wpi="http://schemas.microsoft.com/office/word/2010/wordprocessingInk" xmlns:wne="http://schemas.microsoft.com/office/word/2006/wordml" xmlns:wps="http://schemas.microsoft.com/office/word/2010/wordprocessingShape" mc:Ignorable="w14 w15 w16se wp14">
   <w:footnote w:type="separator" w:id="-1">
     <w:p>
       <w:pPr>
@@ -1494,7 +2479,7 @@
 </file>
 
 <file path=word/header1.xml><?xml version="1.0" encoding="utf-8"?>
-<w:hdr xmlns:wpc="http://schemas.microsoft.com/office/word/2010/wordprocessingCanvas" xmlns:mc="http://schemas.openxmlformats.org/markup-compatibility/2006" xmlns:o="urn:schemas-microsoft-com:office:office" xmlns:r="http://schemas.openxmlformats.org/officeDocument/2006/relationships" xmlns:m="http://schemas.openxmlformats.org/officeDocument/2006/math" xmlns:v="urn:schemas-microsoft-com:vml" xmlns:wp14="http://schemas.microsoft.com/office/word/2010/wordprocessingDrawing" xmlns:wp="http://schemas.openxmlformats.org/drawingml/2006/wordprocessingDrawing" xmlns:w10="urn:schemas-microsoft-com:office:word" xmlns:w="http://schemas.openxmlformats.org/wordprocessingml/2006/main" xmlns:w14="http://schemas.microsoft.com/office/word/2010/wordml" xmlns:w15="http://schemas.microsoft.com/office/word/2012/wordml" xmlns:wpg="http://schemas.microsoft.com/office/word/2010/wordprocessingGroup" xmlns:wpi="http://schemas.microsoft.com/office/word/2010/wordprocessingInk" xmlns:wne="http://schemas.microsoft.com/office/word/2006/wordml" xmlns:wps="http://schemas.microsoft.com/office/word/2010/wordprocessingShape" mc:Ignorable="w14 w15 wp14">
+<w:hdr xmlns:wpc="http://schemas.microsoft.com/office/word/2010/wordprocessingCanvas" xmlns:cx="http://schemas.microsoft.com/office/drawing/2014/chartex" xmlns:mc="http://schemas.openxmlformats.org/markup-compatibility/2006" xmlns:o="urn:schemas-microsoft-com:office:office" xmlns:r="http://schemas.openxmlformats.org/officeDocument/2006/relationships" xmlns:m="http://schemas.openxmlformats.org/officeDocument/2006/math" xmlns:v="urn:schemas-microsoft-com:vml" xmlns:wp14="http://schemas.microsoft.com/office/word/2010/wordprocessingDrawing" xmlns:wp="http://schemas.openxmlformats.org/drawingml/2006/wordprocessingDrawing" xmlns:w10="urn:schemas-microsoft-com:office:word" xmlns:w="http://schemas.openxmlformats.org/wordprocessingml/2006/main" xmlns:w14="http://schemas.microsoft.com/office/word/2010/wordml" xmlns:w15="http://schemas.microsoft.com/office/word/2012/wordml" xmlns:w16se="http://schemas.microsoft.com/office/word/2015/wordml/symex" xmlns:wpg="http://schemas.microsoft.com/office/word/2010/wordprocessingGroup" xmlns:wpi="http://schemas.microsoft.com/office/word/2010/wordprocessingInk" xmlns:wne="http://schemas.microsoft.com/office/word/2006/wordml" xmlns:wps="http://schemas.microsoft.com/office/word/2010/wordprocessingShape" mc:Ignorable="w14 w15 w16se wp14">
   <w:sdt>
     <w:sdtPr>
       <w:id w:val="1752301349"/>
@@ -1547,7 +2532,7 @@
 </file>
 
 <file path=word/header2.xml><?xml version="1.0" encoding="utf-8"?>
-<w:hdr xmlns:wpc="http://schemas.microsoft.com/office/word/2010/wordprocessingCanvas" xmlns:mc="http://schemas.openxmlformats.org/markup-compatibility/2006" xmlns:o="urn:schemas-microsoft-com:office:office" xmlns:r="http://schemas.openxmlformats.org/officeDocument/2006/relationships" xmlns:m="http://schemas.openxmlformats.org/officeDocument/2006/math" xmlns:v="urn:schemas-microsoft-com:vml" xmlns:wp14="http://schemas.microsoft.com/office/word/2010/wordprocessingDrawing" xmlns:wp="http://schemas.openxmlformats.org/drawingml/2006/wordprocessingDrawing" xmlns:w10="urn:schemas-microsoft-com:office:word" xmlns:w="http://schemas.openxmlformats.org/wordprocessingml/2006/main" xmlns:w14="http://schemas.microsoft.com/office/word/2010/wordml" xmlns:w15="http://schemas.microsoft.com/office/word/2012/wordml" xmlns:wpg="http://schemas.microsoft.com/office/word/2010/wordprocessingGroup" xmlns:wpi="http://schemas.microsoft.com/office/word/2010/wordprocessingInk" xmlns:wne="http://schemas.microsoft.com/office/word/2006/wordml" xmlns:wps="http://schemas.microsoft.com/office/word/2010/wordprocessingShape" mc:Ignorable="w14 w15 wp14">
+<w:hdr xmlns:wpc="http://schemas.microsoft.com/office/word/2010/wordprocessingCanvas" xmlns:cx="http://schemas.microsoft.com/office/drawing/2014/chartex" xmlns:mc="http://schemas.openxmlformats.org/markup-compatibility/2006" xmlns:o="urn:schemas-microsoft-com:office:office" xmlns:r="http://schemas.openxmlformats.org/officeDocument/2006/relationships" xmlns:m="http://schemas.openxmlformats.org/officeDocument/2006/math" xmlns:v="urn:schemas-microsoft-com:vml" xmlns:wp14="http://schemas.microsoft.com/office/word/2010/wordprocessingDrawing" xmlns:wp="http://schemas.openxmlformats.org/drawingml/2006/wordprocessingDrawing" xmlns:w10="urn:schemas-microsoft-com:office:word" xmlns:w="http://schemas.openxmlformats.org/wordprocessingml/2006/main" xmlns:w14="http://schemas.microsoft.com/office/word/2010/wordml" xmlns:w15="http://schemas.microsoft.com/office/word/2012/wordml" xmlns:w16se="http://schemas.microsoft.com/office/word/2015/wordml/symex" xmlns:wpg="http://schemas.microsoft.com/office/word/2010/wordprocessingGroup" xmlns:wpi="http://schemas.microsoft.com/office/word/2010/wordprocessingInk" xmlns:wne="http://schemas.microsoft.com/office/word/2006/wordml" xmlns:wps="http://schemas.microsoft.com/office/word/2010/wordprocessingShape" mc:Ignorable="w14 w15 w16se wp14">
   <w:sdt>
     <w:sdtPr>
       <w:id w:val="2123113922"/>
@@ -1600,7 +2585,7 @@
 </file>
 
 <file path=word/header3.xml><?xml version="1.0" encoding="utf-8"?>
-<w:hdr xmlns:wpc="http://schemas.microsoft.com/office/word/2010/wordprocessingCanvas" xmlns:mc="http://schemas.openxmlformats.org/markup-compatibility/2006" xmlns:o="urn:schemas-microsoft-com:office:office" xmlns:r="http://schemas.openxmlformats.org/officeDocument/2006/relationships" xmlns:m="http://schemas.openxmlformats.org/officeDocument/2006/math" xmlns:v="urn:schemas-microsoft-com:vml" xmlns:wp14="http://schemas.microsoft.com/office/word/2010/wordprocessingDrawing" xmlns:wp="http://schemas.openxmlformats.org/drawingml/2006/wordprocessingDrawing" xmlns:w10="urn:schemas-microsoft-com:office:word" xmlns:w="http://schemas.openxmlformats.org/wordprocessingml/2006/main" xmlns:w14="http://schemas.microsoft.com/office/word/2010/wordml" xmlns:w15="http://schemas.microsoft.com/office/word/2012/wordml" xmlns:wpg="http://schemas.microsoft.com/office/word/2010/wordprocessingGroup" xmlns:wpi="http://schemas.microsoft.com/office/word/2010/wordprocessingInk" xmlns:wne="http://schemas.microsoft.com/office/word/2006/wordml" xmlns:wps="http://schemas.microsoft.com/office/word/2010/wordprocessingShape" mc:Ignorable="w14 w15 wp14">
+<w:hdr xmlns:wpc="http://schemas.microsoft.com/office/word/2010/wordprocessingCanvas" xmlns:cx="http://schemas.microsoft.com/office/drawing/2014/chartex" xmlns:mc="http://schemas.openxmlformats.org/markup-compatibility/2006" xmlns:o="urn:schemas-microsoft-com:office:office" xmlns:r="http://schemas.openxmlformats.org/officeDocument/2006/relationships" xmlns:m="http://schemas.openxmlformats.org/officeDocument/2006/math" xmlns:v="urn:schemas-microsoft-com:vml" xmlns:wp14="http://schemas.microsoft.com/office/word/2010/wordprocessingDrawing" xmlns:wp="http://schemas.openxmlformats.org/drawingml/2006/wordprocessingDrawing" xmlns:w10="urn:schemas-microsoft-com:office:word" xmlns:w="http://schemas.openxmlformats.org/wordprocessingml/2006/main" xmlns:w14="http://schemas.microsoft.com/office/word/2010/wordml" xmlns:w15="http://schemas.microsoft.com/office/word/2012/wordml" xmlns:w16se="http://schemas.microsoft.com/office/word/2015/wordml/symex" xmlns:wpg="http://schemas.microsoft.com/office/word/2010/wordprocessingGroup" xmlns:wpi="http://schemas.microsoft.com/office/word/2010/wordprocessingInk" xmlns:wne="http://schemas.microsoft.com/office/word/2006/wordml" xmlns:wps="http://schemas.microsoft.com/office/word/2010/wordprocessingShape" mc:Ignorable="w14 w15 w16se wp14">
   <w:sdt>
     <w:sdtPr>
       <w:id w:val="-358052451"/>
@@ -1633,7 +2618,7 @@
           <w:rPr>
             <w:noProof/>
           </w:rPr>
-          <w:t>1</w:t>
+          <w:t>3</w:t>
         </w:r>
         <w:r>
           <w:rPr>
@@ -1653,7 +2638,7 @@
 </file>
 
 <file path=word/styles.xml><?xml version="1.0" encoding="utf-8"?>
-<w:styles xmlns:mc="http://schemas.openxmlformats.org/markup-compatibility/2006" xmlns:r="http://schemas.openxmlformats.org/officeDocument/2006/relationships" xmlns:w="http://schemas.openxmlformats.org/wordprocessingml/2006/main" xmlns:w14="http://schemas.microsoft.com/office/word/2010/wordml" xmlns:w15="http://schemas.microsoft.com/office/word/2012/wordml" mc:Ignorable="w14 w15">
+<w:styles xmlns:mc="http://schemas.openxmlformats.org/markup-compatibility/2006" xmlns:r="http://schemas.openxmlformats.org/officeDocument/2006/relationships" xmlns:w="http://schemas.openxmlformats.org/wordprocessingml/2006/main" xmlns:w14="http://schemas.microsoft.com/office/word/2010/wordml" xmlns:w15="http://schemas.microsoft.com/office/word/2012/wordml" xmlns:w16se="http://schemas.microsoft.com/office/word/2015/wordml/symex" mc:Ignorable="w14 w15 w16se">
   <w:docDefaults>
     <w:rPrDefault>
       <w:rPr>
@@ -2058,7 +3043,7 @@
     <w:link w:val="Heading1Char"/>
     <w:uiPriority w:val="9"/>
     <w:qFormat/>
-    <w:rsid w:val="00452679"/>
+    <w:rsid w:val="003A3AA8"/>
     <w:pPr>
       <w:keepNext/>
       <w:keepLines/>
@@ -2066,7 +3051,7 @@
       <w:outlineLvl w:val="0"/>
     </w:pPr>
     <w:rPr>
-      <w:rFonts w:asciiTheme="majorHAnsi" w:eastAsiaTheme="majorEastAsia" w:hAnsiTheme="majorHAnsi" w:cstheme="majorBidi"/>
+      <w:rFonts w:eastAsiaTheme="majorEastAsia" w:cstheme="majorBidi"/>
       <w:color w:val="2E74B5" w:themeColor="accent1" w:themeShade="BF"/>
       <w:sz w:val="32"/>
       <w:szCs w:val="32"/>
@@ -2080,7 +3065,7 @@
     <w:uiPriority w:val="9"/>
     <w:unhideWhenUsed/>
     <w:qFormat/>
-    <w:rsid w:val="00CB12BB"/>
+    <w:rsid w:val="003A3AA8"/>
     <w:pPr>
       <w:keepNext/>
       <w:keepLines/>
@@ -2088,7 +3073,7 @@
       <w:outlineLvl w:val="1"/>
     </w:pPr>
     <w:rPr>
-      <w:rFonts w:asciiTheme="majorHAnsi" w:eastAsiaTheme="majorEastAsia" w:hAnsiTheme="majorHAnsi" w:cstheme="majorBidi"/>
+      <w:rFonts w:eastAsiaTheme="majorEastAsia" w:cstheme="majorBidi"/>
       <w:color w:val="2E74B5" w:themeColor="accent1" w:themeShade="BF"/>
       <w:sz w:val="26"/>
       <w:szCs w:val="26"/>
@@ -2139,9 +3124,9 @@
     <w:basedOn w:val="DefaultParagraphFont"/>
     <w:link w:val="Heading1"/>
     <w:uiPriority w:val="9"/>
-    <w:rsid w:val="00452679"/>
+    <w:rsid w:val="003A3AA8"/>
     <w:rPr>
-      <w:rFonts w:asciiTheme="majorHAnsi" w:eastAsiaTheme="majorEastAsia" w:hAnsiTheme="majorHAnsi" w:cstheme="majorBidi"/>
+      <w:rFonts w:ascii="Times New Roman" w:eastAsiaTheme="majorEastAsia" w:hAnsi="Times New Roman" w:cstheme="majorBidi"/>
       <w:color w:val="2E74B5" w:themeColor="accent1" w:themeShade="BF"/>
       <w:sz w:val="32"/>
       <w:szCs w:val="32"/>
@@ -2276,9 +3261,9 @@
     <w:basedOn w:val="DefaultParagraphFont"/>
     <w:link w:val="Heading2"/>
     <w:uiPriority w:val="9"/>
-    <w:rsid w:val="00CB12BB"/>
+    <w:rsid w:val="003A3AA8"/>
     <w:rPr>
-      <w:rFonts w:asciiTheme="majorHAnsi" w:eastAsiaTheme="majorEastAsia" w:hAnsiTheme="majorHAnsi" w:cstheme="majorBidi"/>
+      <w:rFonts w:ascii="Times New Roman" w:eastAsiaTheme="majorEastAsia" w:hAnsi="Times New Roman" w:cstheme="majorBidi"/>
       <w:color w:val="2E74B5" w:themeColor="accent1" w:themeShade="BF"/>
       <w:sz w:val="26"/>
       <w:szCs w:val="26"/>
@@ -2294,524 +3279,39 @@
       <w:color w:val="808080"/>
     </w:rPr>
   </w:style>
-</w:styles>
-</file>
-
-<file path=word/glossary/document.xml><?xml version="1.0" encoding="utf-8"?>
-<w:glossaryDocument xmlns:wpc="http://schemas.microsoft.com/office/word/2010/wordprocessingCanvas" xmlns:mc="http://schemas.openxmlformats.org/markup-compatibility/2006" xmlns:o="urn:schemas-microsoft-com:office:office" xmlns:r="http://schemas.openxmlformats.org/officeDocument/2006/relationships" xmlns:m="http://schemas.openxmlformats.org/officeDocument/2006/math" xmlns:v="urn:schemas-microsoft-com:vml" xmlns:wp14="http://schemas.microsoft.com/office/word/2010/wordprocessingDrawing" xmlns:wp="http://schemas.openxmlformats.org/drawingml/2006/wordprocessingDrawing" xmlns:w10="urn:schemas-microsoft-com:office:word" xmlns:w="http://schemas.openxmlformats.org/wordprocessingml/2006/main" xmlns:w14="http://schemas.microsoft.com/office/word/2010/wordml" xmlns:w15="http://schemas.microsoft.com/office/word/2012/wordml" xmlns:wpg="http://schemas.microsoft.com/office/word/2010/wordprocessingGroup" xmlns:wpi="http://schemas.microsoft.com/office/word/2010/wordprocessingInk" xmlns:wne="http://schemas.microsoft.com/office/word/2006/wordml" xmlns:wps="http://schemas.microsoft.com/office/word/2010/wordprocessingShape" mc:Ignorable="w14 w15 wp14"/>
-</file>
-
-<file path=word/glossary/fontTable.xml><?xml version="1.0" encoding="utf-8"?>
-<w:fonts xmlns:mc="http://schemas.openxmlformats.org/markup-compatibility/2006" xmlns:r="http://schemas.openxmlformats.org/officeDocument/2006/relationships" xmlns:w="http://schemas.openxmlformats.org/wordprocessingml/2006/main" xmlns:w14="http://schemas.microsoft.com/office/word/2010/wordml" xmlns:w15="http://schemas.microsoft.com/office/word/2012/wordml" mc:Ignorable="w14 w15">
-  <w:font w:name="Calibri">
-    <w:panose1 w:val="020F0502020204030204"/>
-    <w:charset w:val="00"/>
-    <w:family w:val="swiss"/>
-    <w:pitch w:val="variable"/>
-    <w:sig w:usb0="E00002FF" w:usb1="4000ACFF" w:usb2="00000001" w:usb3="00000000" w:csb0="0000019F" w:csb1="00000000"/>
-  </w:font>
-  <w:font w:name="Times New Roman">
-    <w:panose1 w:val="02020603050405020304"/>
-    <w:charset w:val="00"/>
-    <w:family w:val="roman"/>
-    <w:pitch w:val="variable"/>
-    <w:sig w:usb0="E0002EFF" w:usb1="C0007843" w:usb2="00000009" w:usb3="00000000" w:csb0="000001FF" w:csb1="00000000"/>
-  </w:font>
-  <w:font w:name="Calibri Light">
-    <w:panose1 w:val="020F0302020204030204"/>
-    <w:charset w:val="00"/>
-    <w:family w:val="swiss"/>
-    <w:pitch w:val="variable"/>
-    <w:sig w:usb0="A00002EF" w:usb1="4000207B" w:usb2="00000000" w:usb3="00000000" w:csb0="0000019F" w:csb1="00000000"/>
-  </w:font>
-  <w:font w:name="Cambria Math">
-    <w:panose1 w:val="02040503050406030204"/>
-    <w:charset w:val="00"/>
-    <w:family w:val="roman"/>
-    <w:pitch w:val="variable"/>
-    <w:sig w:usb0="E00002FF" w:usb1="420024FF" w:usb2="00000000" w:usb3="00000000" w:csb0="0000019F" w:csb1="00000000"/>
-  </w:font>
-</w:fonts>
-</file>
-
-<file path=word/glossary/settings.xml><?xml version="1.0" encoding="utf-8"?>
-<w:settings xmlns:mc="http://schemas.openxmlformats.org/markup-compatibility/2006" xmlns:o="urn:schemas-microsoft-com:office:office" xmlns:r="http://schemas.openxmlformats.org/officeDocument/2006/relationships" xmlns:m="http://schemas.openxmlformats.org/officeDocument/2006/math" xmlns:v="urn:schemas-microsoft-com:vml" xmlns:w10="urn:schemas-microsoft-com:office:word" xmlns:w="http://schemas.openxmlformats.org/wordprocessingml/2006/main" xmlns:w14="http://schemas.microsoft.com/office/word/2010/wordml" xmlns:w15="http://schemas.microsoft.com/office/word/2012/wordml" xmlns:sl="http://schemas.openxmlformats.org/schemaLibrary/2006/main" mc:Ignorable="w14 w15">
-  <w:view w:val="normal"/>
-  <w:defaultTabStop w:val="720"/>
-  <w:characterSpacingControl w:val="doNotCompress"/>
-  <w:compat>
-    <w:useFELayout/>
-    <w:compatSetting w:name="compatibilityMode" w:uri="http://schemas.microsoft.com/office/word" w:val="15"/>
-    <w:compatSetting w:name="overrideTableStyleFontSizeAndJustification" w:uri="http://schemas.microsoft.com/office/word" w:val="1"/>
-    <w:compatSetting w:name="enableOpenTypeFeatures" w:uri="http://schemas.microsoft.com/office/word" w:val="1"/>
-    <w:compatSetting w:name="doNotFlipMirrorIndents" w:uri="http://schemas.microsoft.com/office/word" w:val="1"/>
-    <w:compatSetting w:name="differentiateMultirowTableHeaders" w:uri="http://schemas.microsoft.com/office/word" w:val="1"/>
-  </w:compat>
-  <w:rsids>
-    <w:rsidRoot w:val="00C164E2"/>
-    <w:rsid w:val="00AF328A"/>
-    <w:rsid w:val="00C164E2"/>
-  </w:rsids>
-  <m:mathPr>
-    <m:mathFont m:val="Cambria Math"/>
-    <m:brkBin m:val="before"/>
-    <m:brkBinSub m:val="--"/>
-    <m:smallFrac m:val="0"/>
-    <m:dispDef/>
-    <m:lMargin m:val="0"/>
-    <m:rMargin m:val="0"/>
-    <m:defJc m:val="centerGroup"/>
-    <m:wrapIndent m:val="1440"/>
-    <m:intLim m:val="subSup"/>
-    <m:naryLim m:val="undOvr"/>
-  </m:mathPr>
-  <w:themeFontLang w:val="en-CA"/>
-  <w:clrSchemeMapping w:bg1="light1" w:t1="dark1" w:bg2="light2" w:t2="dark2" w:accent1="accent1" w:accent2="accent2" w:accent3="accent3" w:accent4="accent4" w:accent5="accent5" w:accent6="accent6" w:hyperlink="hyperlink" w:followedHyperlink="followedHyperlink"/>
-  <w:decimalSymbol w:val="."/>
-  <w:listSeparator w:val=","/>
-  <w15:chartTrackingRefBased/>
-</w:settings>
-</file>
-
-<file path=word/glossary/styles.xml><?xml version="1.0" encoding="utf-8"?>
-<w:styles xmlns:mc="http://schemas.openxmlformats.org/markup-compatibility/2006" xmlns:r="http://schemas.openxmlformats.org/officeDocument/2006/relationships" xmlns:w="http://schemas.openxmlformats.org/wordprocessingml/2006/main" xmlns:w14="http://schemas.microsoft.com/office/word/2010/wordml" xmlns:w15="http://schemas.microsoft.com/office/word/2012/wordml" mc:Ignorable="w14 w15">
-  <w:docDefaults>
-    <w:rPrDefault>
-      <w:rPr>
-        <w:rFonts w:asciiTheme="minorHAnsi" w:eastAsiaTheme="minorEastAsia" w:hAnsiTheme="minorHAnsi" w:cstheme="minorBidi"/>
-        <w:sz w:val="22"/>
-        <w:szCs w:val="22"/>
-        <w:lang w:val="en-CA" w:eastAsia="en-CA" w:bidi="ar-SA"/>
-      </w:rPr>
-    </w:rPrDefault>
-    <w:pPrDefault>
-      <w:pPr>
-        <w:spacing w:after="160" w:line="259" w:lineRule="auto"/>
-      </w:pPr>
-    </w:pPrDefault>
-  </w:docDefaults>
-  <w:latentStyles w:defLockedState="0" w:defUIPriority="99" w:defSemiHidden="0" w:defUnhideWhenUsed="0" w:defQFormat="0" w:count="371">
-    <w:lsdException w:name="Normal" w:uiPriority="0" w:qFormat="1"/>
-    <w:lsdException w:name="heading 1" w:uiPriority="9" w:qFormat="1"/>
-    <w:lsdException w:name="heading 2" w:semiHidden="1" w:uiPriority="9" w:unhideWhenUsed="1" w:qFormat="1"/>
-    <w:lsdException w:name="heading 3" w:semiHidden="1" w:uiPriority="9" w:unhideWhenUsed="1" w:qFormat="1"/>
-    <w:lsdException w:name="heading 4" w:semiHidden="1" w:uiPriority="9" w:unhideWhenUsed="1" w:qFormat="1"/>
-    <w:lsdException w:name="heading 5" w:semiHidden="1" w:uiPriority="9" w:unhideWhenUsed="1" w:qFormat="1"/>
-    <w:lsdException w:name="heading 6" w:semiHidden="1" w:uiPriority="9" w:unhideWhenUsed="1" w:qFormat="1"/>
-    <w:lsdException w:name="heading 7" w:semiHidden="1" w:uiPriority="9" w:unhideWhenUsed="1" w:qFormat="1"/>
-    <w:lsdException w:name="heading 8" w:semiHidden="1" w:uiPriority="9" w:unhideWhenUsed="1" w:qFormat="1"/>
-    <w:lsdException w:name="heading 9" w:semiHidden="1" w:uiPriority="9" w:unhideWhenUsed="1" w:qFormat="1"/>
-    <w:lsdException w:name="index 1" w:semiHidden="1" w:unhideWhenUsed="1"/>
-    <w:lsdException w:name="index 2" w:semiHidden="1" w:unhideWhenUsed="1"/>
-    <w:lsdException w:name="index 3" w:semiHidden="1" w:unhideWhenUsed="1"/>
-    <w:lsdException w:name="index 4" w:semiHidden="1" w:unhideWhenUsed="1"/>
-    <w:lsdException w:name="index 5" w:semiHidden="1" w:unhideWhenUsed="1"/>
-    <w:lsdException w:name="index 6" w:semiHidden="1" w:unhideWhenUsed="1"/>
-    <w:lsdException w:name="index 7" w:semiHidden="1" w:unhideWhenUsed="1"/>
-    <w:lsdException w:name="index 8" w:semiHidden="1" w:unhideWhenUsed="1"/>
-    <w:lsdException w:name="index 9" w:semiHidden="1" w:unhideWhenUsed="1"/>
-    <w:lsdException w:name="toc 1" w:semiHidden="1" w:uiPriority="39" w:unhideWhenUsed="1"/>
-    <w:lsdException w:name="toc 2" w:semiHidden="1" w:uiPriority="39" w:unhideWhenUsed="1"/>
-    <w:lsdException w:name="toc 3" w:semiHidden="1" w:uiPriority="39" w:unhideWhenUsed="1"/>
-    <w:lsdException w:name="toc 4" w:semiHidden="1" w:uiPriority="39" w:unhideWhenUsed="1"/>
-    <w:lsdException w:name="toc 5" w:semiHidden="1" w:uiPriority="39" w:unhideWhenUsed="1"/>
-    <w:lsdException w:name="toc 6" w:semiHidden="1" w:uiPriority="39" w:unhideWhenUsed="1"/>
-    <w:lsdException w:name="toc 7" w:semiHidden="1" w:uiPriority="39" w:unhideWhenUsed="1"/>
-    <w:lsdException w:name="toc 8" w:semiHidden="1" w:uiPriority="39" w:unhideWhenUsed="1"/>
-    <w:lsdException w:name="toc 9" w:semiHidden="1" w:uiPriority="39" w:unhideWhenUsed="1"/>
-    <w:lsdException w:name="Normal Indent" w:semiHidden="1" w:unhideWhenUsed="1"/>
-    <w:lsdException w:name="footnote text" w:semiHidden="1" w:unhideWhenUsed="1"/>
-    <w:lsdException w:name="annotation text" w:semiHidden="1" w:unhideWhenUsed="1"/>
-    <w:lsdException w:name="header" w:semiHidden="1" w:unhideWhenUsed="1"/>
-    <w:lsdException w:name="footer" w:semiHidden="1" w:unhideWhenUsed="1"/>
-    <w:lsdException w:name="index heading" w:semiHidden="1" w:unhideWhenUsed="1"/>
-    <w:lsdException w:name="caption" w:semiHidden="1" w:uiPriority="35" w:unhideWhenUsed="1" w:qFormat="1"/>
-    <w:lsdException w:name="table of figures" w:semiHidden="1" w:unhideWhenUsed="1"/>
-    <w:lsdException w:name="envelope address" w:semiHidden="1" w:unhideWhenUsed="1"/>
-    <w:lsdException w:name="envelope return" w:semiHidden="1" w:unhideWhenUsed="1"/>
-    <w:lsdException w:name="footnote reference" w:semiHidden="1" w:unhideWhenUsed="1"/>
-    <w:lsdException w:name="annotation reference" w:semiHidden="1" w:unhideWhenUsed="1"/>
-    <w:lsdException w:name="line number" w:semiHidden="1" w:unhideWhenUsed="1"/>
-    <w:lsdException w:name="page number" w:semiHidden="1" w:unhideWhenUsed="1"/>
-    <w:lsdException w:name="endnote reference" w:semiHidden="1" w:unhideWhenUsed="1"/>
-    <w:lsdException w:name="endnote text" w:semiHidden="1" w:unhideWhenUsed="1"/>
-    <w:lsdException w:name="table of authorities" w:semiHidden="1" w:unhideWhenUsed="1"/>
-    <w:lsdException w:name="macro" w:semiHidden="1" w:unhideWhenUsed="1"/>
-    <w:lsdException w:name="toa heading" w:semiHidden="1" w:unhideWhenUsed="1"/>
-    <w:lsdException w:name="List" w:semiHidden="1" w:unhideWhenUsed="1"/>
-    <w:lsdException w:name="List Bullet" w:semiHidden="1" w:unhideWhenUsed="1"/>
-    <w:lsdException w:name="List Number" w:semiHidden="1" w:unhideWhenUsed="1"/>
-    <w:lsdException w:name="List 2" w:semiHidden="1" w:unhideWhenUsed="1"/>
-    <w:lsdException w:name="List 3" w:semiHidden="1" w:unhideWhenUsed="1"/>
-    <w:lsdException w:name="List 4" w:semiHidden="1" w:unhideWhenUsed="1"/>
-    <w:lsdException w:name="List 5" w:semiHidden="1" w:unhideWhenUsed="1"/>
-    <w:lsdException w:name="List Bullet 2" w:semiHidden="1" w:unhideWhenUsed="1"/>
-    <w:lsdException w:name="List Bullet 3" w:semiHidden="1" w:unhideWhenUsed="1"/>
-    <w:lsdException w:name="List Bullet 4" w:semiHidden="1" w:unhideWhenUsed="1"/>
-    <w:lsdException w:name="List Bullet 5" w:semiHidden="1" w:unhideWhenUsed="1"/>
-    <w:lsdException w:name="List Number 2" w:semiHidden="1" w:unhideWhenUsed="1"/>
-    <w:lsdException w:name="List Number 3" w:semiHidden="1" w:unhideWhenUsed="1"/>
-    <w:lsdException w:name="List Number 4" w:semiHidden="1" w:unhideWhenUsed="1"/>
-    <w:lsdException w:name="List Number 5" w:semiHidden="1" w:unhideWhenUsed="1"/>
-    <w:lsdException w:name="Title" w:uiPriority="10" w:qFormat="1"/>
-    <w:lsdException w:name="Closing" w:semiHidden="1" w:unhideWhenUsed="1"/>
-    <w:lsdException w:name="Signature" w:semiHidden="1" w:unhideWhenUsed="1"/>
-    <w:lsdException w:name="Default Paragraph Font" w:semiHidden="1" w:uiPriority="1" w:unhideWhenUsed="1"/>
-    <w:lsdException w:name="Body Text" w:semiHidden="1" w:unhideWhenUsed="1"/>
-    <w:lsdException w:name="Body Text Indent" w:semiHidden="1" w:unhideWhenUsed="1"/>
-    <w:lsdException w:name="List Continue" w:semiHidden="1" w:unhideWhenUsed="1"/>
-    <w:lsdException w:name="List Continue 2" w:semiHidden="1" w:unhideWhenUsed="1"/>
-    <w:lsdException w:name="List Continue 3" w:semiHidden="1" w:unhideWhenUsed="1"/>
-    <w:lsdException w:name="List Continue 4" w:semiHidden="1" w:unhideWhenUsed="1"/>
-    <w:lsdException w:name="List Continue 5" w:semiHidden="1" w:unhideWhenUsed="1"/>
-    <w:lsdException w:name="Message Header" w:semiHidden="1" w:unhideWhenUsed="1"/>
-    <w:lsdException w:name="Subtitle" w:uiPriority="11" w:qFormat="1"/>
-    <w:lsdException w:name="Salutation" w:semiHidden="1" w:unhideWhenUsed="1"/>
-    <w:lsdException w:name="Date" w:semiHidden="1" w:unhideWhenUsed="1"/>
-    <w:lsdException w:name="Body Text First Indent" w:semiHidden="1" w:unhideWhenUsed="1"/>
-    <w:lsdException w:name="Body Text First Indent 2" w:semiHidden="1" w:unhideWhenUsed="1"/>
-    <w:lsdException w:name="Note Heading" w:semiHidden="1" w:unhideWhenUsed="1"/>
-    <w:lsdException w:name="Body Text 2" w:semiHidden="1" w:unhideWhenUsed="1"/>
-    <w:lsdException w:name="Body Text 3" w:semiHidden="1" w:unhideWhenUsed="1"/>
-    <w:lsdException w:name="Body Text Indent 2" w:semiHidden="1" w:unhideWhenUsed="1"/>
-    <w:lsdException w:name="Body Text Indent 3" w:semiHidden="1" w:unhideWhenUsed="1"/>
-    <w:lsdException w:name="Block Text" w:semiHidden="1" w:unhideWhenUsed="1"/>
-    <w:lsdException w:name="Hyperlink" w:semiHidden="1" w:unhideWhenUsed="1"/>
-    <w:lsdException w:name="FollowedHyperlink" w:semiHidden="1" w:unhideWhenUsed="1"/>
-    <w:lsdException w:name="Strong" w:uiPriority="22" w:qFormat="1"/>
-    <w:lsdException w:name="Emphasis" w:uiPriority="20" w:qFormat="1"/>
-    <w:lsdException w:name="Document Map" w:semiHidden="1" w:unhideWhenUsed="1"/>
-    <w:lsdException w:name="Plain Text" w:semiHidden="1" w:unhideWhenUsed="1"/>
-    <w:lsdException w:name="E-mail Signature" w:semiHidden="1" w:unhideWhenUsed="1"/>
-    <w:lsdException w:name="HTML Top of Form" w:semiHidden="1" w:unhideWhenUsed="1"/>
-    <w:lsdException w:name="HTML Bottom of Form" w:semiHidden="1" w:unhideWhenUsed="1"/>
-    <w:lsdException w:name="Normal (Web)" w:semiHidden="1" w:unhideWhenUsed="1"/>
-    <w:lsdException w:name="HTML Acronym" w:semiHidden="1" w:unhideWhenUsed="1"/>
-    <w:lsdException w:name="HTML Address" w:semiHidden="1" w:unhideWhenUsed="1"/>
-    <w:lsdException w:name="HTML Cite" w:semiHidden="1" w:unhideWhenUsed="1"/>
-    <w:lsdException w:name="HTML Code" w:semiHidden="1" w:unhideWhenUsed="1"/>
-    <w:lsdException w:name="HTML Definition" w:semiHidden="1" w:unhideWhenUsed="1"/>
-    <w:lsdException w:name="HTML Keyboard" w:semiHidden="1" w:unhideWhenUsed="1"/>
-    <w:lsdException w:name="HTML Preformatted" w:semiHidden="1" w:unhideWhenUsed="1"/>
-    <w:lsdException w:name="HTML Sample" w:semiHidden="1" w:unhideWhenUsed="1"/>
-    <w:lsdException w:name="HTML Typewriter" w:semiHidden="1" w:unhideWhenUsed="1"/>
-    <w:lsdException w:name="HTML Variable" w:semiHidden="1" w:unhideWhenUsed="1"/>
-    <w:lsdException w:name="Normal Table" w:semiHidden="1" w:unhideWhenUsed="1"/>
-    <w:lsdException w:name="annotation subject" w:semiHidden="1" w:unhideWhenUsed="1"/>
-    <w:lsdException w:name="No List" w:semiHidden="1" w:unhideWhenUsed="1"/>
-    <w:lsdException w:name="Outline List 1" w:semiHidden="1" w:unhideWhenUsed="1"/>
-    <w:lsdException w:name="Outline List 2" w:semiHidden="1" w:unhideWhenUsed="1"/>
-    <w:lsdException w:name="Outline List 3" w:semiHidden="1" w:unhideWhenUsed="1"/>
-    <w:lsdException w:name="Table Simple 1" w:semiHidden="1" w:unhideWhenUsed="1"/>
-    <w:lsdException w:name="Table Simple 2" w:semiHidden="1" w:unhideWhenUsed="1"/>
-    <w:lsdException w:name="Table Simple 3" w:semiHidden="1" w:unhideWhenUsed="1"/>
-    <w:lsdException w:name="Table Classic 1" w:semiHidden="1" w:unhideWhenUsed="1"/>
-    <w:lsdException w:name="Table Classic 2" w:semiHidden="1" w:unhideWhenUsed="1"/>
-    <w:lsdException w:name="Table Classic 3" w:semiHidden="1" w:unhideWhenUsed="1"/>
-    <w:lsdException w:name="Table Classic 4" w:semiHidden="1" w:unhideWhenUsed="1"/>
-    <w:lsdException w:name="Table Colorful 1" w:semiHidden="1" w:unhideWhenUsed="1"/>
-    <w:lsdException w:name="Table Colorful 2" w:semiHidden="1" w:unhideWhenUsed="1"/>
-    <w:lsdException w:name="Table Colorful 3" w:semiHidden="1" w:unhideWhenUsed="1"/>
-    <w:lsdException w:name="Table Columns 1" w:semiHidden="1" w:unhideWhenUsed="1"/>
-    <w:lsdException w:name="Table Columns 2" w:semiHidden="1" w:unhideWhenUsed="1"/>
-    <w:lsdException w:name="Table Columns 3" w:semiHidden="1" w:unhideWhenUsed="1"/>
-    <w:lsdException w:name="Table Columns 4" w:semiHidden="1" w:unhideWhenUsed="1"/>
-    <w:lsdException w:name="Table Columns 5" w:semiHidden="1" w:unhideWhenUsed="1"/>
-    <w:lsdException w:name="Table Grid 1" w:semiHidden="1" w:unhideWhenUsed="1"/>
-    <w:lsdException w:name="Table Grid 2" w:semiHidden="1" w:unhideWhenUsed="1"/>
-    <w:lsdException w:name="Table Grid 3" w:semiHidden="1" w:unhideWhenUsed="1"/>
-    <w:lsdException w:name="Table Grid 4" w:semiHidden="1" w:unhideWhenUsed="1"/>
-    <w:lsdException w:name="Table Grid 5" w:semiHidden="1" w:unhideWhenUsed="1"/>
-    <w:lsdException w:name="Table Grid 6" w:semiHidden="1" w:unhideWhenUsed="1"/>
-    <w:lsdException w:name="Table Grid 7" w:semiHidden="1" w:unhideWhenUsed="1"/>
-    <w:lsdException w:name="Table Grid 8" w:semiHidden="1" w:unhideWhenUsed="1"/>
-    <w:lsdException w:name="Table List 1" w:semiHidden="1" w:unhideWhenUsed="1"/>
-    <w:lsdException w:name="Table List 2" w:semiHidden="1" w:unhideWhenUsed="1"/>
-    <w:lsdException w:name="Table List 3" w:semiHidden="1" w:unhideWhenUsed="1"/>
-    <w:lsdException w:name="Table List 4" w:semiHidden="1" w:unhideWhenUsed="1"/>
-    <w:lsdException w:name="Table List 5" w:semiHidden="1" w:unhideWhenUsed="1"/>
-    <w:lsdException w:name="Table List 6" w:semiHidden="1" w:unhideWhenUsed="1"/>
-    <w:lsdException w:name="Table List 7" w:semiHidden="1" w:unhideWhenUsed="1"/>
-    <w:lsdException w:name="Table List 8" w:semiHidden="1" w:unhideWhenUsed="1"/>
-    <w:lsdException w:name="Table 3D effects 1" w:semiHidden="1" w:unhideWhenUsed="1"/>
-    <w:lsdException w:name="Table 3D effects 2" w:semiHidden="1" w:unhideWhenUsed="1"/>
-    <w:lsdException w:name="Table 3D effects 3" w:semiHidden="1" w:unhideWhenUsed="1"/>
-    <w:lsdException w:name="Table Contemporary" w:semiHidden="1" w:unhideWhenUsed="1"/>
-    <w:lsdException w:name="Table Elegant" w:semiHidden="1" w:unhideWhenUsed="1"/>
-    <w:lsdException w:name="Table Professional" w:semiHidden="1" w:unhideWhenUsed="1"/>
-    <w:lsdException w:name="Table Subtle 1" w:semiHidden="1" w:unhideWhenUsed="1"/>
-    <w:lsdException w:name="Table Subtle 2" w:semiHidden="1" w:unhideWhenUsed="1"/>
-    <w:lsdException w:name="Table Web 1" w:semiHidden="1" w:unhideWhenUsed="1"/>
-    <w:lsdException w:name="Table Web 2" w:semiHidden="1" w:unhideWhenUsed="1"/>
-    <w:lsdException w:name="Table Web 3" w:semiHidden="1" w:unhideWhenUsed="1"/>
-    <w:lsdException w:name="Balloon Text" w:semiHidden="1" w:unhideWhenUsed="1"/>
-    <w:lsdException w:name="Table Grid" w:uiPriority="39"/>
-    <w:lsdException w:name="Table Theme" w:semiHidden="1" w:unhideWhenUsed="1"/>
-    <w:lsdException w:name="Placeholder Text" w:semiHidden="1"/>
-    <w:lsdException w:name="No Spacing" w:uiPriority="1" w:qFormat="1"/>
-    <w:lsdException w:name="Light Shading" w:uiPriority="60"/>
-    <w:lsdException w:name="Light List" w:uiPriority="61"/>
-    <w:lsdException w:name="Light Grid" w:uiPriority="62"/>
-    <w:lsdException w:name="Medium Shading 1" w:uiPriority="63"/>
-    <w:lsdException w:name="Medium Shading 2" w:uiPriority="64"/>
-    <w:lsdException w:name="Medium List 1" w:uiPriority="65"/>
-    <w:lsdException w:name="Medium List 2" w:uiPriority="66"/>
-    <w:lsdException w:name="Medium Grid 1" w:uiPriority="67"/>
-    <w:lsdException w:name="Medium Grid 2" w:uiPriority="68"/>
-    <w:lsdException w:name="Medium Grid 3" w:uiPriority="69"/>
-    <w:lsdException w:name="Dark List" w:uiPriority="70"/>
-    <w:lsdException w:name="Colorful Shading" w:uiPriority="71"/>
-    <w:lsdException w:name="Colorful List" w:uiPriority="72"/>
-    <w:lsdException w:name="Colorful Grid" w:uiPriority="73"/>
-    <w:lsdException w:name="Light Shading Accent 1" w:uiPriority="60"/>
-    <w:lsdException w:name="Light List Accent 1" w:uiPriority="61"/>
-    <w:lsdException w:name="Light Grid Accent 1" w:uiPriority="62"/>
-    <w:lsdException w:name="Medium Shading 1 Accent 1" w:uiPriority="63"/>
-    <w:lsdException w:name="Medium Shading 2 Accent 1" w:uiPriority="64"/>
-    <w:lsdException w:name="Medium List 1 Accent 1" w:uiPriority="65"/>
-    <w:lsdException w:name="Revision" w:semiHidden="1"/>
-    <w:lsdException w:name="List Paragraph" w:uiPriority="34" w:qFormat="1"/>
-    <w:lsdException w:name="Quote" w:uiPriority="29" w:qFormat="1"/>
-    <w:lsdException w:name="Intense Quote" w:uiPriority="30" w:qFormat="1"/>
-    <w:lsdException w:name="Medium List 2 Accent 1" w:uiPriority="66"/>
-    <w:lsdException w:name="Medium Grid 1 Accent 1" w:uiPriority="67"/>
-    <w:lsdException w:name="Medium Grid 2 Accent 1" w:uiPriority="68"/>
-    <w:lsdException w:name="Medium Grid 3 Accent 1" w:uiPriority="69"/>
-    <w:lsdException w:name="Dark List Accent 1" w:uiPriority="70"/>
-    <w:lsdException w:name="Colorful Shading Accent 1" w:uiPriority="71"/>
-    <w:lsdException w:name="Colorful List Accent 1" w:uiPriority="72"/>
-    <w:lsdException w:name="Colorful Grid Accent 1" w:uiPriority="73"/>
-    <w:lsdException w:name="Light Shading Accent 2" w:uiPriority="60"/>
-    <w:lsdException w:name="Light List Accent 2" w:uiPriority="61"/>
-    <w:lsdException w:name="Light Grid Accent 2" w:uiPriority="62"/>
-    <w:lsdException w:name="Medium Shading 1 Accent 2" w:uiPriority="63"/>
-    <w:lsdException w:name="Medium Shading 2 Accent 2" w:uiPriority="64"/>
-    <w:lsdException w:name="Medium List 1 Accent 2" w:uiPriority="65"/>
-    <w:lsdException w:name="Medium List 2 Accent 2" w:uiPriority="66"/>
-    <w:lsdException w:name="Medium Grid 1 Accent 2" w:uiPriority="67"/>
-    <w:lsdException w:name="Medium Grid 2 Accent 2" w:uiPriority="68"/>
-    <w:lsdException w:name="Medium Grid 3 Accent 2" w:uiPriority="69"/>
-    <w:lsdException w:name="Dark List Accent 2" w:uiPriority="70"/>
-    <w:lsdException w:name="Colorful Shading Accent 2" w:uiPriority="71"/>
-    <w:lsdException w:name="Colorful List Accent 2" w:uiPriority="72"/>
-    <w:lsdException w:name="Colorful Grid Accent 2" w:uiPriority="73"/>
-    <w:lsdException w:name="Light Shading Accent 3" w:uiPriority="60"/>
-    <w:lsdException w:name="Light List Accent 3" w:uiPriority="61"/>
-    <w:lsdException w:name="Light Grid Accent 3" w:uiPriority="62"/>
-    <w:lsdException w:name="Medium Shading 1 Accent 3" w:uiPriority="63"/>
-    <w:lsdException w:name="Medium Shading 2 Accent 3" w:uiPriority="64"/>
-    <w:lsdException w:name="Medium List 1 Accent 3" w:uiPriority="65"/>
-    <w:lsdException w:name="Medium List 2 Accent 3" w:uiPriority="66"/>
-    <w:lsdException w:name="Medium Grid 1 Accent 3" w:uiPriority="67"/>
-    <w:lsdException w:name="Medium Grid 2 Accent 3" w:uiPriority="68"/>
-    <w:lsdException w:name="Medium Grid 3 Accent 3" w:uiPriority="69"/>
-    <w:lsdException w:name="Dark List Accent 3" w:uiPriority="70"/>
-    <w:lsdException w:name="Colorful Shading Accent 3" w:uiPriority="71"/>
-    <w:lsdException w:name="Colorful List Accent 3" w:uiPriority="72"/>
-    <w:lsdException w:name="Colorful Grid Accent 3" w:uiPriority="73"/>
-    <w:lsdException w:name="Light Shading Accent 4" w:uiPriority="60"/>
-    <w:lsdException w:name="Light List Accent 4" w:uiPriority="61"/>
-    <w:lsdException w:name="Light Grid Accent 4" w:uiPriority="62"/>
-    <w:lsdException w:name="Medium Shading 1 Accent 4" w:uiPriority="63"/>
-    <w:lsdException w:name="Medium Shading 2 Accent 4" w:uiPriority="64"/>
-    <w:lsdException w:name="Medium List 1 Accent 4" w:uiPriority="65"/>
-    <w:lsdException w:name="Medium List 2 Accent 4" w:uiPriority="66"/>
-    <w:lsdException w:name="Medium Grid 1 Accent 4" w:uiPriority="67"/>
-    <w:lsdException w:name="Medium Grid 2 Accent 4" w:uiPriority="68"/>
-    <w:lsdException w:name="Medium Grid 3 Accent 4" w:uiPriority="69"/>
-    <w:lsdException w:name="Dark List Accent 4" w:uiPriority="70"/>
-    <w:lsdException w:name="Colorful Shading Accent 4" w:uiPriority="71"/>
-    <w:lsdException w:name="Colorful List Accent 4" w:uiPriority="72"/>
-    <w:lsdException w:name="Colorful Grid Accent 4" w:uiPriority="73"/>
-    <w:lsdException w:name="Light Shading Accent 5" w:uiPriority="60"/>
-    <w:lsdException w:name="Light List Accent 5" w:uiPriority="61"/>
-    <w:lsdException w:name="Light Grid Accent 5" w:uiPriority="62"/>
-    <w:lsdException w:name="Medium Shading 1 Accent 5" w:uiPriority="63"/>
-    <w:lsdException w:name="Medium Shading 2 Accent 5" w:uiPriority="64"/>
-    <w:lsdException w:name="Medium List 1 Accent 5" w:uiPriority="65"/>
-    <w:lsdException w:name="Medium List 2 Accent 5" w:uiPriority="66"/>
-    <w:lsdException w:name="Medium Grid 1 Accent 5" w:uiPriority="67"/>
-    <w:lsdException w:name="Medium Grid 2 Accent 5" w:uiPriority="68"/>
-    <w:lsdException w:name="Medium Grid 3 Accent 5" w:uiPriority="69"/>
-    <w:lsdException w:name="Dark List Accent 5" w:uiPriority="70"/>
-    <w:lsdException w:name="Colorful Shading Accent 5" w:uiPriority="71"/>
-    <w:lsdException w:name="Colorful List Accent 5" w:uiPriority="72"/>
-    <w:lsdException w:name="Colorful Grid Accent 5" w:uiPriority="73"/>
-    <w:lsdException w:name="Light Shading Accent 6" w:uiPriority="60"/>
-    <w:lsdException w:name="Light List Accent 6" w:uiPriority="61"/>
-    <w:lsdException w:name="Light Grid Accent 6" w:uiPriority="62"/>
-    <w:lsdException w:name="Medium Shading 1 Accent 6" w:uiPriority="63"/>
-    <w:lsdException w:name="Medium Shading 2 Accent 6" w:uiPriority="64"/>
-    <w:lsdException w:name="Medium List 1 Accent 6" w:uiPriority="65"/>
-    <w:lsdException w:name="Medium List 2 Accent 6" w:uiPriority="66"/>
-    <w:lsdException w:name="Medium Grid 1 Accent 6" w:uiPriority="67"/>
-    <w:lsdException w:name="Medium Grid 2 Accent 6" w:uiPriority="68"/>
-    <w:lsdException w:name="Medium Grid 3 Accent 6" w:uiPriority="69"/>
-    <w:lsdException w:name="Dark List Accent 6" w:uiPriority="70"/>
-    <w:lsdException w:name="Colorful Shading Accent 6" w:uiPriority="71"/>
-    <w:lsdException w:name="Colorful List Accent 6" w:uiPriority="72"/>
-    <w:lsdException w:name="Colorful Grid Accent 6" w:uiPriority="73"/>
-    <w:lsdException w:name="Subtle Emphasis" w:uiPriority="19" w:qFormat="1"/>
-    <w:lsdException w:name="Intense Emphasis" w:uiPriority="21" w:qFormat="1"/>
-    <w:lsdException w:name="Subtle Reference" w:uiPriority="31" w:qFormat="1"/>
-    <w:lsdException w:name="Intense Reference" w:uiPriority="32" w:qFormat="1"/>
-    <w:lsdException w:name="Book Title" w:uiPriority="33" w:qFormat="1"/>
-    <w:lsdException w:name="Bibliography" w:semiHidden="1" w:uiPriority="37" w:unhideWhenUsed="1"/>
-    <w:lsdException w:name="TOC Heading" w:semiHidden="1" w:uiPriority="39" w:unhideWhenUsed="1" w:qFormat="1"/>
-    <w:lsdException w:name="Plain Table 1" w:uiPriority="41"/>
-    <w:lsdException w:name="Plain Table 2" w:uiPriority="42"/>
-    <w:lsdException w:name="Plain Table 3" w:uiPriority="43"/>
-    <w:lsdException w:name="Plain Table 4" w:uiPriority="44"/>
-    <w:lsdException w:name="Plain Table 5" w:uiPriority="45"/>
-    <w:lsdException w:name="Grid Table Light" w:uiPriority="40"/>
-    <w:lsdException w:name="Grid Table 1 Light" w:uiPriority="46"/>
-    <w:lsdException w:name="Grid Table 2" w:uiPriority="47"/>
-    <w:lsdException w:name="Grid Table 3" w:uiPriority="48"/>
-    <w:lsdException w:name="Grid Table 4" w:uiPriority="49"/>
-    <w:lsdException w:name="Grid Table 5 Dark" w:uiPriority="50"/>
-    <w:lsdException w:name="Grid Table 6 Colorful" w:uiPriority="51"/>
-    <w:lsdException w:name="Grid Table 7 Colorful" w:uiPriority="52"/>
-    <w:lsdException w:name="Grid Table 1 Light Accent 1" w:uiPriority="46"/>
-    <w:lsdException w:name="Grid Table 2 Accent 1" w:uiPriority="47"/>
-    <w:lsdException w:name="Grid Table 3 Accent 1" w:uiPriority="48"/>
-    <w:lsdException w:name="Grid Table 4 Accent 1" w:uiPriority="49"/>
-    <w:lsdException w:name="Grid Table 5 Dark Accent 1" w:uiPriority="50"/>
-    <w:lsdException w:name="Grid Table 6 Colorful Accent 1" w:uiPriority="51"/>
-    <w:lsdException w:name="Grid Table 7 Colorful Accent 1" w:uiPriority="52"/>
-    <w:lsdException w:name="Grid Table 1 Light Accent 2" w:uiPriority="46"/>
-    <w:lsdException w:name="Grid Table 2 Accent 2" w:uiPriority="47"/>
-    <w:lsdException w:name="Grid Table 3 Accent 2" w:uiPriority="48"/>
-    <w:lsdException w:name="Grid Table 4 Accent 2" w:uiPriority="49"/>
-    <w:lsdException w:name="Grid Table 5 Dark Accent 2" w:uiPriority="50"/>
-    <w:lsdException w:name="Grid Table 6 Colorful Accent 2" w:uiPriority="51"/>
-    <w:lsdException w:name="Grid Table 7 Colorful Accent 2" w:uiPriority="52"/>
-    <w:lsdException w:name="Grid Table 1 Light Accent 3" w:uiPriority="46"/>
-    <w:lsdException w:name="Grid Table 2 Accent 3" w:uiPriority="47"/>
-    <w:lsdException w:name="Grid Table 3 Accent 3" w:uiPriority="48"/>
-    <w:lsdException w:name="Grid Table 4 Accent 3" w:uiPriority="49"/>
-    <w:lsdException w:name="Grid Table 5 Dark Accent 3" w:uiPriority="50"/>
-    <w:lsdException w:name="Grid Table 6 Colorful Accent 3" w:uiPriority="51"/>
-    <w:lsdException w:name="Grid Table 7 Colorful Accent 3" w:uiPriority="52"/>
-    <w:lsdException w:name="Grid Table 1 Light Accent 4" w:uiPriority="46"/>
-    <w:lsdException w:name="Grid Table 2 Accent 4" w:uiPriority="47"/>
-    <w:lsdException w:name="Grid Table 3 Accent 4" w:uiPriority="48"/>
-    <w:lsdException w:name="Grid Table 4 Accent 4" w:uiPriority="49"/>
-    <w:lsdException w:name="Grid Table 5 Dark Accent 4" w:uiPriority="50"/>
-    <w:lsdException w:name="Grid Table 6 Colorful Accent 4" w:uiPriority="51"/>
-    <w:lsdException w:name="Grid Table 7 Colorful Accent 4" w:uiPriority="52"/>
-    <w:lsdException w:name="Grid Table 1 Light Accent 5" w:uiPriority="46"/>
-    <w:lsdException w:name="Grid Table 2 Accent 5" w:uiPriority="47"/>
-    <w:lsdException w:name="Grid Table 3 Accent 5" w:uiPriority="48"/>
-    <w:lsdException w:name="Grid Table 4 Accent 5" w:uiPriority="49"/>
-    <w:lsdException w:name="Grid Table 5 Dark Accent 5" w:uiPriority="50"/>
-    <w:lsdException w:name="Grid Table 6 Colorful Accent 5" w:uiPriority="51"/>
-    <w:lsdException w:name="Grid Table 7 Colorful Accent 5" w:uiPriority="52"/>
-    <w:lsdException w:name="Grid Table 1 Light Accent 6" w:uiPriority="46"/>
-    <w:lsdException w:name="Grid Table 2 Accent 6" w:uiPriority="47"/>
-    <w:lsdException w:name="Grid Table 3 Accent 6" w:uiPriority="48"/>
-    <w:lsdException w:name="Grid Table 4 Accent 6" w:uiPriority="49"/>
-    <w:lsdException w:name="Grid Table 5 Dark Accent 6" w:uiPriority="50"/>
-    <w:lsdException w:name="Grid Table 6 Colorful Accent 6" w:uiPriority="51"/>
-    <w:lsdException w:name="Grid Table 7 Colorful Accent 6" w:uiPriority="52"/>
-    <w:lsdException w:name="List Table 1 Light" w:uiPriority="46"/>
-    <w:lsdException w:name="List Table 2" w:uiPriority="47"/>
-    <w:lsdException w:name="List Table 3" w:uiPriority="48"/>
-    <w:lsdException w:name="List Table 4" w:uiPriority="49"/>
-    <w:lsdException w:name="List Table 5 Dark" w:uiPriority="50"/>
-    <w:lsdException w:name="List Table 6 Colorful" w:uiPriority="51"/>
-    <w:lsdException w:name="List Table 7 Colorful" w:uiPriority="52"/>
-    <w:lsdException w:name="List Table 1 Light Accent 1" w:uiPriority="46"/>
-    <w:lsdException w:name="List Table 2 Accent 1" w:uiPriority="47"/>
-    <w:lsdException w:name="List Table 3 Accent 1" w:uiPriority="48"/>
-    <w:lsdException w:name="List Table 4 Accent 1" w:uiPriority="49"/>
-    <w:lsdException w:name="List Table 5 Dark Accent 1" w:uiPriority="50"/>
-    <w:lsdException w:name="List Table 6 Colorful Accent 1" w:uiPriority="51"/>
-    <w:lsdException w:name="List Table 7 Colorful Accent 1" w:uiPriority="52"/>
-    <w:lsdException w:name="List Table 1 Light Accent 2" w:uiPriority="46"/>
-    <w:lsdException w:name="List Table 2 Accent 2" w:uiPriority="47"/>
-    <w:lsdException w:name="List Table 3 Accent 2" w:uiPriority="48"/>
-    <w:lsdException w:name="List Table 4 Accent 2" w:uiPriority="49"/>
-    <w:lsdException w:name="List Table 5 Dark Accent 2" w:uiPriority="50"/>
-    <w:lsdException w:name="List Table 6 Colorful Accent 2" w:uiPriority="51"/>
-    <w:lsdException w:name="List Table 7 Colorful Accent 2" w:uiPriority="52"/>
-    <w:lsdException w:name="List Table 1 Light Accent 3" w:uiPriority="46"/>
-    <w:lsdException w:name="List Table 2 Accent 3" w:uiPriority="47"/>
-    <w:lsdException w:name="List Table 3 Accent 3" w:uiPriority="48"/>
-    <w:lsdException w:name="List Table 4 Accent 3" w:uiPriority="49"/>
-    <w:lsdException w:name="List Table 5 Dark Accent 3" w:uiPriority="50"/>
-    <w:lsdException w:name="List Table 6 Colorful Accent 3" w:uiPriority="51"/>
-    <w:lsdException w:name="List Table 7 Colorful Accent 3" w:uiPriority="52"/>
-    <w:lsdException w:name="List Table 1 Light Accent 4" w:uiPriority="46"/>
-    <w:lsdException w:name="List Table 2 Accent 4" w:uiPriority="47"/>
-    <w:lsdException w:name="List Table 3 Accent 4" w:uiPriority="48"/>
-    <w:lsdException w:name="List Table 4 Accent 4" w:uiPriority="49"/>
-    <w:lsdException w:name="List Table 5 Dark Accent 4" w:uiPriority="50"/>
-    <w:lsdException w:name="List Table 6 Colorful Accent 4" w:uiPriority="51"/>
-    <w:lsdException w:name="List Table 7 Colorful Accent 4" w:uiPriority="52"/>
-    <w:lsdException w:name="List Table 1 Light Accent 5" w:uiPriority="46"/>
-    <w:lsdException w:name="List Table 2 Accent 5" w:uiPriority="47"/>
-    <w:lsdException w:name="List Table 3 Accent 5" w:uiPriority="48"/>
-    <w:lsdException w:name="List Table 4 Accent 5" w:uiPriority="49"/>
-    <w:lsdException w:name="List Table 5 Dark Accent 5" w:uiPriority="50"/>
-    <w:lsdException w:name="List Table 6 Colorful Accent 5" w:uiPriority="51"/>
-    <w:lsdException w:name="List Table 7 Colorful Accent 5" w:uiPriority="52"/>
-    <w:lsdException w:name="List Table 1 Light Accent 6" w:uiPriority="46"/>
-    <w:lsdException w:name="List Table 2 Accent 6" w:uiPriority="47"/>
-    <w:lsdException w:name="List Table 3 Accent 6" w:uiPriority="48"/>
-    <w:lsdException w:name="List Table 4 Accent 6" w:uiPriority="49"/>
-    <w:lsdException w:name="List Table 5 Dark Accent 6" w:uiPriority="50"/>
-    <w:lsdException w:name="List Table 6 Colorful Accent 6" w:uiPriority="51"/>
-    <w:lsdException w:name="List Table 7 Colorful Accent 6" w:uiPriority="52"/>
-  </w:latentStyles>
-  <w:style w:type="paragraph" w:default="1" w:styleId="Normal">
-    <w:name w:val="Normal"/>
+  <w:style w:type="paragraph" w:styleId="TOC2">
+    <w:name w:val="toc 2"/>
+    <w:basedOn w:val="Normal"/>
+    <w:next w:val="Normal"/>
+    <w:autoRedefine/>
+    <w:uiPriority w:val="39"/>
+    <w:unhideWhenUsed/>
+    <w:rsid w:val="006F60E1"/>
+    <w:pPr>
+      <w:spacing w:after="100"/>
+      <w:ind w:left="240"/>
+    </w:pPr>
+  </w:style>
+  <w:style w:type="paragraph" w:styleId="Caption">
+    <w:name w:val="caption"/>
+    <w:basedOn w:val="Normal"/>
+    <w:next w:val="Normal"/>
+    <w:uiPriority w:val="35"/>
+    <w:unhideWhenUsed/>
     <w:qFormat/>
-  </w:style>
-  <w:style w:type="character" w:default="1" w:styleId="DefaultParagraphFont">
-    <w:name w:val="Default Paragraph Font"/>
-    <w:uiPriority w:val="1"/>
-    <w:semiHidden/>
-    <w:unhideWhenUsed/>
-  </w:style>
-  <w:style w:type="table" w:default="1" w:styleId="TableNormal">
-    <w:name w:val="Normal Table"/>
-    <w:uiPriority w:val="99"/>
-    <w:semiHidden/>
-    <w:unhideWhenUsed/>
-    <w:tblPr>
-      <w:tblInd w:w="0" w:type="dxa"/>
-      <w:tblCellMar>
-        <w:top w:w="0" w:type="dxa"/>
-        <w:left w:w="108" w:type="dxa"/>
-        <w:bottom w:w="0" w:type="dxa"/>
-        <w:right w:w="108" w:type="dxa"/>
-      </w:tblCellMar>
-    </w:tblPr>
-  </w:style>
-  <w:style w:type="numbering" w:default="1" w:styleId="NoList">
-    <w:name w:val="No List"/>
-    <w:uiPriority w:val="99"/>
-    <w:semiHidden/>
-    <w:unhideWhenUsed/>
-  </w:style>
-  <w:style w:type="character" w:styleId="PlaceholderText">
-    <w:name w:val="Placeholder Text"/>
-    <w:basedOn w:val="DefaultParagraphFont"/>
-    <w:uiPriority w:val="99"/>
-    <w:semiHidden/>
-    <w:rsid w:val="00C164E2"/>
+    <w:rsid w:val="0025535C"/>
+    <w:pPr>
+      <w:spacing w:after="200" w:line="240" w:lineRule="auto"/>
+    </w:pPr>
     <w:rPr>
-      <w:color w:val="808080"/>
+      <w:i/>
+      <w:iCs/>
+      <w:color w:val="44546A" w:themeColor="text2"/>
+      <w:sz w:val="18"/>
+      <w:szCs w:val="18"/>
     </w:rPr>
   </w:style>
 </w:styles>
-</file>
-
-<file path=word/glossary/webSettings.xml><?xml version="1.0" encoding="utf-8"?>
-<w:webSettings xmlns:mc="http://schemas.openxmlformats.org/markup-compatibility/2006" xmlns:r="http://schemas.openxmlformats.org/officeDocument/2006/relationships" xmlns:w="http://schemas.openxmlformats.org/wordprocessingml/2006/main" xmlns:w14="http://schemas.microsoft.com/office/word/2010/wordml" xmlns:w15="http://schemas.microsoft.com/office/word/2012/wordml" mc:Ignorable="w14 w15">
-  <w:optimizeForBrowser/>
-  <w:allowPNG/>
-</w:webSettings>
 </file>
 
 <file path=word/theme/theme1.xml><?xml version="1.0" encoding="utf-8"?>
@@ -3080,7 +3580,7 @@
 </file>
 
 <file path=customXml/itemProps1.xml><?xml version="1.0" encoding="utf-8"?>
-<ds:datastoreItem xmlns:ds="http://schemas.openxmlformats.org/officeDocument/2006/customXml" ds:itemID="{C09BD608-AA25-4D1A-A9A3-A8E998354D99}">
+<ds:datastoreItem xmlns:ds="http://schemas.openxmlformats.org/officeDocument/2006/customXml" ds:itemID="{BAB4C2A5-76C0-4BA3-BBCF-3A0C28377D17}">
   <ds:schemaRefs>
     <ds:schemaRef ds:uri="http://schemas.openxmlformats.org/officeDocument/2006/bibliography"/>
   </ds:schemaRefs>

</xml_diff>

<commit_message>
CISC 870 Implementation - Nearly ready for delivery, improvements still possible
</commit_message>
<xml_diff>
--- a/CISC870/Paper/ChurchRobotNavigation.docx
+++ b/CISC870/Paper/ChurchRobotNavigation.docx
@@ -1,6 +1,6 @@
 
 <file path=word/document.xml><?xml version="1.0" encoding="utf-8"?>
-<w:document xmlns:wpc="http://schemas.microsoft.com/office/word/2010/wordprocessingCanvas" xmlns:cx="http://schemas.microsoft.com/office/drawing/2014/chartex" xmlns:mc="http://schemas.openxmlformats.org/markup-compatibility/2006" xmlns:o="urn:schemas-microsoft-com:office:office" xmlns:r="http://schemas.openxmlformats.org/officeDocument/2006/relationships" xmlns:m="http://schemas.openxmlformats.org/officeDocument/2006/math" xmlns:v="urn:schemas-microsoft-com:vml" xmlns:wp14="http://schemas.microsoft.com/office/word/2010/wordprocessingDrawing" xmlns:wp="http://schemas.openxmlformats.org/drawingml/2006/wordprocessingDrawing" xmlns:w10="urn:schemas-microsoft-com:office:word" xmlns:w="http://schemas.openxmlformats.org/wordprocessingml/2006/main" xmlns:w14="http://schemas.microsoft.com/office/word/2010/wordml" xmlns:w15="http://schemas.microsoft.com/office/word/2012/wordml" xmlns:w16se="http://schemas.microsoft.com/office/word/2015/wordml/symex" xmlns:wpg="http://schemas.microsoft.com/office/word/2010/wordprocessingGroup" xmlns:wpi="http://schemas.microsoft.com/office/word/2010/wordprocessingInk" xmlns:wne="http://schemas.microsoft.com/office/word/2006/wordml" xmlns:wps="http://schemas.microsoft.com/office/word/2010/wordprocessingShape" mc:Ignorable="w14 w15 w16se wp14">
+<w:document xmlns:wpc="http://schemas.microsoft.com/office/word/2010/wordprocessingCanvas" xmlns:mc="http://schemas.openxmlformats.org/markup-compatibility/2006" xmlns:o="urn:schemas-microsoft-com:office:office" xmlns:r="http://schemas.openxmlformats.org/officeDocument/2006/relationships" xmlns:m="http://schemas.openxmlformats.org/officeDocument/2006/math" xmlns:v="urn:schemas-microsoft-com:vml" xmlns:wp14="http://schemas.microsoft.com/office/word/2010/wordprocessingDrawing" xmlns:wp="http://schemas.openxmlformats.org/drawingml/2006/wordprocessingDrawing" xmlns:w10="urn:schemas-microsoft-com:office:word" xmlns:w="http://schemas.openxmlformats.org/wordprocessingml/2006/main" xmlns:w14="http://schemas.microsoft.com/office/word/2010/wordml" xmlns:w15="http://schemas.microsoft.com/office/word/2012/wordml" xmlns:wpg="http://schemas.microsoft.com/office/word/2010/wordprocessingGroup" xmlns:wpi="http://schemas.microsoft.com/office/word/2010/wordprocessingInk" xmlns:wne="http://schemas.microsoft.com/office/word/2006/wordml" xmlns:wps="http://schemas.microsoft.com/office/word/2010/wordprocessingShape" mc:Ignorable="w14 w15 wp14">
   <w:body>
     <w:p>
       <w:pPr>
@@ -808,49 +808,7 @@
         <w:rPr>
           <w:lang w:val="en-US"/>
         </w:rPr>
-        <w:t>The particular robot functionality made customizable through a fuzzy programming interface will always depend on the total functionality</w:t>
-      </w:r>
-      <w:r>
-        <w:rPr>
-          <w:lang w:val="en-US"/>
-        </w:rPr>
-        <w:t xml:space="preserve"> available for customization</w:t>
-      </w:r>
-      <w:r>
-        <w:rPr>
-          <w:lang w:val="en-US"/>
-        </w:rPr>
-        <w:t xml:space="preserve">, </w:t>
-      </w:r>
-      <w:r>
-        <w:rPr>
-          <w:lang w:val="en-US"/>
-        </w:rPr>
-        <w:t xml:space="preserve">determined by the </w:t>
-      </w:r>
-      <w:r>
-        <w:rPr>
-          <w:lang w:val="en-US"/>
-        </w:rPr>
-        <w:t>application, and individual design</w:t>
-      </w:r>
-      <w:r>
-        <w:rPr>
-          <w:lang w:val="en-US"/>
-        </w:rPr>
-        <w:t>er</w:t>
-      </w:r>
-      <w:r>
-        <w:rPr>
-          <w:lang w:val="en-US"/>
-        </w:rPr>
-        <w:t xml:space="preserve"> choices.</w:t>
-      </w:r>
-      <w:r>
-        <w:rPr>
-          <w:lang w:val="en-US"/>
-        </w:rPr>
-        <w:t xml:space="preserve"> This work is not meant to indicate when functionality ought to be implemented with fuzzy logic or be made user-programmable, much less to explore fuzzy navigation solutions in an exhaustive manner. It is instead intended as a reference, a toolbox, for designers who wish to implement navigation functionality with fuzzy logic, with consideration given to how such functionality could be made user-programmable.</w:t>
+        <w:t>The particular robot functionality made customizable through a fuzzy programming interface will always depend on the total functionality available for customization, determined by the application, and individual designer choices. This work is not meant to indicate when functionality ought to be implemented with fuzzy logic or be made user-programmable, much less to explore fuzzy navigation solutions in an exhaustive manner. It is instead intended as a reference, a toolbox, for designers who wish to implement navigation functionality with fuzzy logic, with consideration given to how such functionality could be made user-programmable.</w:t>
       </w:r>
     </w:p>
     <w:p>
@@ -1015,19 +973,7 @@
         <w:rPr>
           <w:lang w:val="en-US"/>
         </w:rPr>
-        <w:t>behavior using a cognitive-inspired schema flowchart [</w:t>
-      </w:r>
-      <w:r>
-        <w:rPr>
-          <w:lang w:val="en-US"/>
-        </w:rPr>
-        <w:t>Arkin1987</w:t>
-      </w:r>
-      <w:r>
-        <w:rPr>
-          <w:lang w:val="en-US"/>
-        </w:rPr>
-        <w:t>], which amounts to a closed-loop control system using processes and information familiar to human experience.</w:t>
+        <w:t>behavior using a cognitive-inspired schema flowchart [Arkin1987], which amounts to a closed-loop control system using processes and information familiar to human experience.</w:t>
       </w:r>
       <w:r>
         <w:rPr>
@@ -1056,7 +1002,7 @@
       <w:r>
         <w:rPr>
           <w:noProof/>
-          <w:lang w:val="en-US"/>
+          <w:lang w:eastAsia="en-CA"/>
         </w:rPr>
         <w:drawing>
           <wp:inline distT="0" distB="0" distL="0" distR="0" wp14:anchorId="0C72F4E7" wp14:editId="3129F133">
@@ -1112,14 +1058,30 @@
       <w:r>
         <w:t xml:space="preserve">Figure </w:t>
       </w:r>
-      <w:fldSimple w:instr=" SEQ Figure \* ARABIC ">
-        <w:r>
-          <w:rPr>
-            <w:noProof/>
-          </w:rPr>
-          <w:t>1</w:t>
-        </w:r>
-      </w:fldSimple>
+      <w:r>
+        <w:fldChar w:fldCharType="begin"/>
+      </w:r>
+      <w:r>
+        <w:instrText xml:space="preserve"> SEQ Figure \* ARABI</w:instrText>
+      </w:r>
+      <w:r>
+        <w:instrText xml:space="preserve">C </w:instrText>
+      </w:r>
+      <w:r>
+        <w:fldChar w:fldCharType="separate"/>
+      </w:r>
+      <w:r>
+        <w:rPr>
+          <w:noProof/>
+        </w:rPr>
+        <w:t>1</w:t>
+      </w:r>
+      <w:r>
+        <w:rPr>
+          <w:noProof/>
+        </w:rPr>
+        <w:fldChar w:fldCharType="end"/>
+      </w:r>
       <w:r>
         <w:t>: Action-perception cycle for environmental interaction</w:t>
       </w:r>
@@ -1197,7 +1159,19 @@
         <w:rPr>
           <w:lang w:val="en-US"/>
         </w:rPr>
-        <w:t>Solutions are more likely to fall on under modelling than perception because of how they are here classified, however both may be considered.</w:t>
+        <w:t>Solutions are more likely to fall under modelling than perception because of how they are here classified, however</w:t>
+      </w:r>
+      <w:r>
+        <w:rPr>
+          <w:lang w:val="en-US"/>
+        </w:rPr>
+        <w:t xml:space="preserve"> application for</w:t>
+      </w:r>
+      <w:r>
+        <w:rPr>
+          <w:lang w:val="en-US"/>
+        </w:rPr>
+        <w:t xml:space="preserve"> both may be considered.</w:t>
       </w:r>
       <w:r>
         <w:rPr>
@@ -1223,19 +1197,97 @@
         <w:rPr>
           <w:lang w:val="en-US"/>
         </w:rPr>
-        <w:t>Since robots are designed based on desired functionality, and robot functionality can be described in relatable terms such as “exploration” or</w:t>
-      </w:r>
-      <w:r>
-        <w:rPr>
-          <w:lang w:val="en-US"/>
-        </w:rPr>
-        <w:t xml:space="preserve"> “destination seeking”, various behaviors are defined to implement the functionality. </w:t>
-      </w:r>
-      <w:r>
-        <w:rPr>
-          <w:lang w:val="en-US"/>
-        </w:rPr>
-        <w:t>Behaviors, in this sense, are the building blocks of navigation as functionality. They are likewise described in recognizable language</w:t>
+        <w:t>Robot control schemes</w:t>
+      </w:r>
+      <w:r>
+        <w:rPr>
+          <w:lang w:val="en-US"/>
+        </w:rPr>
+        <w:t xml:space="preserve"> are designed based on desired functionality, and functionality can be described in relatable terms such as “exploration” or</w:t>
+      </w:r>
+      <w:r>
+        <w:rPr>
+          <w:lang w:val="en-US"/>
+        </w:rPr>
+        <w:t xml:space="preserve"> “destination seeking”.</w:t>
+      </w:r>
+      <w:r>
+        <w:rPr>
+          <w:lang w:val="en-US"/>
+        </w:rPr>
+        <w:t xml:space="preserve"> </w:t>
+      </w:r>
+      <w:r>
+        <w:rPr>
+          <w:lang w:val="en-US"/>
+        </w:rPr>
+        <w:t xml:space="preserve">A number of behaviors </w:t>
+      </w:r>
+      <w:r>
+        <w:rPr>
+          <w:lang w:val="en-US"/>
+        </w:rPr>
+        <w:t>may be</w:t>
+      </w:r>
+      <w:r>
+        <w:rPr>
+          <w:lang w:val="en-US"/>
+        </w:rPr>
+        <w:t xml:space="preserve"> used</w:t>
+      </w:r>
+      <w:r>
+        <w:rPr>
+          <w:lang w:val="en-US"/>
+        </w:rPr>
+        <w:t xml:space="preserve"> to implement </w:t>
+      </w:r>
+      <w:r>
+        <w:rPr>
+          <w:lang w:val="en-US"/>
+        </w:rPr>
+        <w:t>a given</w:t>
+      </w:r>
+      <w:r>
+        <w:rPr>
+          <w:lang w:val="en-US"/>
+        </w:rPr>
+        <w:t xml:space="preserve"> functionality. </w:t>
+      </w:r>
+      <w:r>
+        <w:rPr>
+          <w:lang w:val="en-US"/>
+        </w:rPr>
+        <w:t>Behaviors</w:t>
+      </w:r>
+      <w:r>
+        <w:rPr>
+          <w:lang w:val="en-US"/>
+        </w:rPr>
+        <w:t xml:space="preserve"> </w:t>
+      </w:r>
+      <w:r>
+        <w:rPr>
+          <w:lang w:val="en-US"/>
+        </w:rPr>
+        <w:t>can</w:t>
+      </w:r>
+      <w:r>
+        <w:rPr>
+          <w:lang w:val="en-US"/>
+        </w:rPr>
+        <w:t xml:space="preserve"> likewise </w:t>
+      </w:r>
+      <w:r>
+        <w:rPr>
+          <w:lang w:val="en-US"/>
+        </w:rPr>
+        <w:t xml:space="preserve">be </w:t>
+      </w:r>
+      <w:r>
+        <w:rPr>
+          <w:lang w:val="en-US"/>
+        </w:rPr>
+        <w:t>described in recognizable language</w:t>
       </w:r>
       <w:r>
         <w:rPr>
@@ -1247,13 +1299,75 @@
         <w:rPr>
           <w:lang w:val="en-US"/>
         </w:rPr>
-        <w:t>, allowing the designer to abstract away the physical details of their implementation, such as how the motors should turn. This treatment of navigation as behavior was used by authors such as Brooks [Brooks1986], and Rosenblatt and Payton [Rosenblatt1989]</w:t>
-      </w:r>
-      <w:r>
-        <w:rPr>
-          <w:lang w:val="en-US"/>
-        </w:rPr>
-        <w:t xml:space="preserve">, to address problems such as behavior selection or arbitration. The programming framework should be able to treat each of these levels of behavior programming: Selecting behaviors sufficient to implement the desired functionality, determining how to obtain a single, actionable output from </w:t>
+        <w:t xml:space="preserve">. This use of behaviors breaks the higher level functionality down into components which can be implemented more easily </w:t>
+      </w:r>
+      <w:r>
+        <w:rPr>
+          <w:lang w:val="en-US"/>
+        </w:rPr>
+        <w:t xml:space="preserve">since they are </w:t>
+      </w:r>
+      <w:r>
+        <w:rPr>
+          <w:lang w:val="en-US"/>
+        </w:rPr>
+        <w:t>smaller, less abstract tasks. Working in the other direction, behaviors can be combined into new ways to produce custom functionality,</w:t>
+      </w:r>
+      <w:r>
+        <w:rPr>
+          <w:lang w:val="en-US"/>
+        </w:rPr>
+        <w:t xml:space="preserve"> providing a level of abstraction above hardware action for </w:t>
+      </w:r>
+      <w:r>
+        <w:rPr>
+          <w:lang w:val="en-US"/>
+        </w:rPr>
+        <w:t>programming</w:t>
+      </w:r>
+      <w:r>
+        <w:rPr>
+          <w:lang w:val="en-US"/>
+        </w:rPr>
+        <w:t>.</w:t>
+      </w:r>
+      <w:r>
+        <w:rPr>
+          <w:lang w:val="en-US"/>
+        </w:rPr>
+        <w:t xml:space="preserve"> </w:t>
+      </w:r>
+      <w:r>
+        <w:rPr>
+          <w:lang w:val="en-US"/>
+        </w:rPr>
+        <w:t>This treatment of navigation as behavior</w:t>
+      </w:r>
+      <w:r>
+        <w:rPr>
+          <w:lang w:val="en-US"/>
+        </w:rPr>
+        <w:t>s</w:t>
+      </w:r>
+      <w:r>
+        <w:rPr>
+          <w:lang w:val="en-US"/>
+        </w:rPr>
+        <w:t xml:space="preserve"> was used by authors such as Brooks [Brooks1986], and Rosenblatt and Payton [Rosenblatt1989]</w:t>
+      </w:r>
+      <w:r>
+        <w:rPr>
+          <w:lang w:val="en-US"/>
+        </w:rPr>
+        <w:t>, to address problems such as behavior selection or arbitration. The programming framework should be able to treat each of these levels of behavior programming: Selecting behaviors sufficient to implem</w:t>
+      </w:r>
+      <w:bookmarkStart w:id="4" w:name="_GoBack"/>
+      <w:bookmarkEnd w:id="4"/>
+      <w:r>
+        <w:rPr>
+          <w:lang w:val="en-US"/>
+        </w:rPr>
+        <w:t xml:space="preserve">ent the desired functionality, determining how to obtain a single, actionable output from </w:t>
       </w:r>
       <w:r>
         <w:rPr>
@@ -1278,6 +1392,7 @@
     </w:p>
     <w:p>
       <w:pPr>
+        <w:jc w:val="both"/>
         <w:rPr>
           <w:lang w:val="en-US"/>
         </w:rPr>
@@ -1286,10 +1401,8 @@
         <w:rPr>
           <w:lang w:val="en-US"/>
         </w:rPr>
-        <w:t xml:space="preserve">The conception of navigation functionality being the product of three programmable processes, perception, modelling, and navigation, form the highest layer of organization for the proposed programming framework. </w:t>
-      </w:r>
-      <w:bookmarkStart w:id="4" w:name="_GoBack"/>
-      <w:bookmarkEnd w:id="4"/>
+        <w:t>The proposed framework is an organizational system meant to be general enough to serve as a conceptual basis for implementing a fuzzy programming interface without otherwise constraining the designer unnecessarily. The structure of the organization is shown in Figure 2. The various levels of organization resemble a class hierarchy, and could probably be implemented as one.</w:t>
+      </w:r>
     </w:p>
     <w:p>
       <w:pPr>
@@ -1379,12 +1492,14 @@
         </w:rPr>
         <w:t>12</w:t>
       </w:r>
+      <w:proofErr w:type="gramStart"/>
       <w:r>
         <w:rPr>
           <w:lang w:val="en-US"/>
         </w:rPr>
         <w:t>, …,</w:t>
       </w:r>
+      <w:proofErr w:type="gramEnd"/>
       <w:r>
         <w:rPr>
           <w:lang w:val="en-US"/>
@@ -1434,7 +1549,14 @@
         <w:rPr>
           <w:lang w:val="en-US"/>
         </w:rPr>
-        <w:t>, …, R</w:t>
+        <w:t xml:space="preserve">, …, </w:t>
+      </w:r>
+      <w:proofErr w:type="spellStart"/>
+      <w:r>
+        <w:rPr>
+          <w:lang w:val="en-US"/>
+        </w:rPr>
+        <w:t>R</w:t>
       </w:r>
       <w:r>
         <w:rPr>
@@ -1443,6 +1565,7 @@
         </w:rPr>
         <w:t>mp</w:t>
       </w:r>
+      <w:proofErr w:type="spellEnd"/>
       <w:r>
         <w:rPr>
           <w:lang w:val="en-US"/>
@@ -2327,6 +2450,7 @@
         <w:rPr>
           <w:lang w:val="en-US"/>
         </w:rPr>
+        <w:lastRenderedPageBreak/>
         <w:t>[Rosenblatt1989]</w:t>
       </w:r>
       <w:r>
@@ -2371,7 +2495,20 @@
           <w:lang w:val="en-US"/>
         </w:rPr>
         <w:tab/>
-        <w:t xml:space="preserve">Subsumption Architecture for Mobile Robot Control”, </w:t>
+      </w:r>
+      <w:proofErr w:type="spellStart"/>
+      <w:r>
+        <w:rPr>
+          <w:lang w:val="en-US"/>
+        </w:rPr>
+        <w:t>Subsumption</w:t>
+      </w:r>
+      <w:proofErr w:type="spellEnd"/>
+      <w:r>
+        <w:rPr>
+          <w:lang w:val="en-US"/>
+        </w:rPr>
+        <w:t xml:space="preserve"> Architecture for Mobile Robot Control”, </w:t>
       </w:r>
       <w:r>
         <w:rPr>
@@ -2429,7 +2566,7 @@
 </file>
 
 <file path=word/endnotes.xml><?xml version="1.0" encoding="utf-8"?>
-<w:endnotes xmlns:wpc="http://schemas.microsoft.com/office/word/2010/wordprocessingCanvas" xmlns:cx="http://schemas.microsoft.com/office/drawing/2014/chartex" xmlns:mc="http://schemas.openxmlformats.org/markup-compatibility/2006" xmlns:o="urn:schemas-microsoft-com:office:office" xmlns:r="http://schemas.openxmlformats.org/officeDocument/2006/relationships" xmlns:m="http://schemas.openxmlformats.org/officeDocument/2006/math" xmlns:v="urn:schemas-microsoft-com:vml" xmlns:wp14="http://schemas.microsoft.com/office/word/2010/wordprocessingDrawing" xmlns:wp="http://schemas.openxmlformats.org/drawingml/2006/wordprocessingDrawing" xmlns:w10="urn:schemas-microsoft-com:office:word" xmlns:w="http://schemas.openxmlformats.org/wordprocessingml/2006/main" xmlns:w14="http://schemas.microsoft.com/office/word/2010/wordml" xmlns:w15="http://schemas.microsoft.com/office/word/2012/wordml" xmlns:w16se="http://schemas.microsoft.com/office/word/2015/wordml/symex" xmlns:wpg="http://schemas.microsoft.com/office/word/2010/wordprocessingGroup" xmlns:wpi="http://schemas.microsoft.com/office/word/2010/wordprocessingInk" xmlns:wne="http://schemas.microsoft.com/office/word/2006/wordml" xmlns:wps="http://schemas.microsoft.com/office/word/2010/wordprocessingShape" mc:Ignorable="w14 w15 w16se wp14">
+<w:endnotes xmlns:wpc="http://schemas.microsoft.com/office/word/2010/wordprocessingCanvas" xmlns:mc="http://schemas.openxmlformats.org/markup-compatibility/2006" xmlns:o="urn:schemas-microsoft-com:office:office" xmlns:r="http://schemas.openxmlformats.org/officeDocument/2006/relationships" xmlns:m="http://schemas.openxmlformats.org/officeDocument/2006/math" xmlns:v="urn:schemas-microsoft-com:vml" xmlns:wp14="http://schemas.microsoft.com/office/word/2010/wordprocessingDrawing" xmlns:wp="http://schemas.openxmlformats.org/drawingml/2006/wordprocessingDrawing" xmlns:w10="urn:schemas-microsoft-com:office:word" xmlns:w="http://schemas.openxmlformats.org/wordprocessingml/2006/main" xmlns:w14="http://schemas.microsoft.com/office/word/2010/wordml" xmlns:w15="http://schemas.microsoft.com/office/word/2012/wordml" xmlns:wpg="http://schemas.microsoft.com/office/word/2010/wordprocessingGroup" xmlns:wpi="http://schemas.microsoft.com/office/word/2010/wordprocessingInk" xmlns:wne="http://schemas.microsoft.com/office/word/2006/wordml" xmlns:wps="http://schemas.microsoft.com/office/word/2010/wordprocessingShape" mc:Ignorable="w14 w15 wp14">
   <w:endnote w:type="separator" w:id="-1">
     <w:p>
       <w:pPr>
@@ -2454,7 +2591,7 @@
 </file>
 
 <file path=word/footnotes.xml><?xml version="1.0" encoding="utf-8"?>
-<w:footnotes xmlns:wpc="http://schemas.microsoft.com/office/word/2010/wordprocessingCanvas" xmlns:cx="http://schemas.microsoft.com/office/drawing/2014/chartex" xmlns:mc="http://schemas.openxmlformats.org/markup-compatibility/2006" xmlns:o="urn:schemas-microsoft-com:office:office" xmlns:r="http://schemas.openxmlformats.org/officeDocument/2006/relationships" xmlns:m="http://schemas.openxmlformats.org/officeDocument/2006/math" xmlns:v="urn:schemas-microsoft-com:vml" xmlns:wp14="http://schemas.microsoft.com/office/word/2010/wordprocessingDrawing" xmlns:wp="http://schemas.openxmlformats.org/drawingml/2006/wordprocessingDrawing" xmlns:w10="urn:schemas-microsoft-com:office:word" xmlns:w="http://schemas.openxmlformats.org/wordprocessingml/2006/main" xmlns:w14="http://schemas.microsoft.com/office/word/2010/wordml" xmlns:w15="http://schemas.microsoft.com/office/word/2012/wordml" xmlns:w16se="http://schemas.microsoft.com/office/word/2015/wordml/symex" xmlns:wpg="http://schemas.microsoft.com/office/word/2010/wordprocessingGroup" xmlns:wpi="http://schemas.microsoft.com/office/word/2010/wordprocessingInk" xmlns:wne="http://schemas.microsoft.com/office/word/2006/wordml" xmlns:wps="http://schemas.microsoft.com/office/word/2010/wordprocessingShape" mc:Ignorable="w14 w15 w16se wp14">
+<w:footnotes xmlns:wpc="http://schemas.microsoft.com/office/word/2010/wordprocessingCanvas" xmlns:mc="http://schemas.openxmlformats.org/markup-compatibility/2006" xmlns:o="urn:schemas-microsoft-com:office:office" xmlns:r="http://schemas.openxmlformats.org/officeDocument/2006/relationships" xmlns:m="http://schemas.openxmlformats.org/officeDocument/2006/math" xmlns:v="urn:schemas-microsoft-com:vml" xmlns:wp14="http://schemas.microsoft.com/office/word/2010/wordprocessingDrawing" xmlns:wp="http://schemas.openxmlformats.org/drawingml/2006/wordprocessingDrawing" xmlns:w10="urn:schemas-microsoft-com:office:word" xmlns:w="http://schemas.openxmlformats.org/wordprocessingml/2006/main" xmlns:w14="http://schemas.microsoft.com/office/word/2010/wordml" xmlns:w15="http://schemas.microsoft.com/office/word/2012/wordml" xmlns:wpg="http://schemas.microsoft.com/office/word/2010/wordprocessingGroup" xmlns:wpi="http://schemas.microsoft.com/office/word/2010/wordprocessingInk" xmlns:wne="http://schemas.microsoft.com/office/word/2006/wordml" xmlns:wps="http://schemas.microsoft.com/office/word/2010/wordprocessingShape" mc:Ignorable="w14 w15 wp14">
   <w:footnote w:type="separator" w:id="-1">
     <w:p>
       <w:pPr>
@@ -2479,7 +2616,7 @@
 </file>
 
 <file path=word/header1.xml><?xml version="1.0" encoding="utf-8"?>
-<w:hdr xmlns:wpc="http://schemas.microsoft.com/office/word/2010/wordprocessingCanvas" xmlns:cx="http://schemas.microsoft.com/office/drawing/2014/chartex" xmlns:mc="http://schemas.openxmlformats.org/markup-compatibility/2006" xmlns:o="urn:schemas-microsoft-com:office:office" xmlns:r="http://schemas.openxmlformats.org/officeDocument/2006/relationships" xmlns:m="http://schemas.openxmlformats.org/officeDocument/2006/math" xmlns:v="urn:schemas-microsoft-com:vml" xmlns:wp14="http://schemas.microsoft.com/office/word/2010/wordprocessingDrawing" xmlns:wp="http://schemas.openxmlformats.org/drawingml/2006/wordprocessingDrawing" xmlns:w10="urn:schemas-microsoft-com:office:word" xmlns:w="http://schemas.openxmlformats.org/wordprocessingml/2006/main" xmlns:w14="http://schemas.microsoft.com/office/word/2010/wordml" xmlns:w15="http://schemas.microsoft.com/office/word/2012/wordml" xmlns:w16se="http://schemas.microsoft.com/office/word/2015/wordml/symex" xmlns:wpg="http://schemas.microsoft.com/office/word/2010/wordprocessingGroup" xmlns:wpi="http://schemas.microsoft.com/office/word/2010/wordprocessingInk" xmlns:wne="http://schemas.microsoft.com/office/word/2006/wordml" xmlns:wps="http://schemas.microsoft.com/office/word/2010/wordprocessingShape" mc:Ignorable="w14 w15 w16se wp14">
+<w:hdr xmlns:wpc="http://schemas.microsoft.com/office/word/2010/wordprocessingCanvas" xmlns:mc="http://schemas.openxmlformats.org/markup-compatibility/2006" xmlns:o="urn:schemas-microsoft-com:office:office" xmlns:r="http://schemas.openxmlformats.org/officeDocument/2006/relationships" xmlns:m="http://schemas.openxmlformats.org/officeDocument/2006/math" xmlns:v="urn:schemas-microsoft-com:vml" xmlns:wp14="http://schemas.microsoft.com/office/word/2010/wordprocessingDrawing" xmlns:wp="http://schemas.openxmlformats.org/drawingml/2006/wordprocessingDrawing" xmlns:w10="urn:schemas-microsoft-com:office:word" xmlns:w="http://schemas.openxmlformats.org/wordprocessingml/2006/main" xmlns:w14="http://schemas.microsoft.com/office/word/2010/wordml" xmlns:w15="http://schemas.microsoft.com/office/word/2012/wordml" xmlns:wpg="http://schemas.microsoft.com/office/word/2010/wordprocessingGroup" xmlns:wpi="http://schemas.microsoft.com/office/word/2010/wordprocessingInk" xmlns:wne="http://schemas.microsoft.com/office/word/2006/wordml" xmlns:wps="http://schemas.microsoft.com/office/word/2010/wordprocessingShape" mc:Ignorable="w14 w15 wp14">
   <w:sdt>
     <w:sdtPr>
       <w:id w:val="1752301349"/>
@@ -2532,7 +2669,7 @@
 </file>
 
 <file path=word/header2.xml><?xml version="1.0" encoding="utf-8"?>
-<w:hdr xmlns:wpc="http://schemas.microsoft.com/office/word/2010/wordprocessingCanvas" xmlns:cx="http://schemas.microsoft.com/office/drawing/2014/chartex" xmlns:mc="http://schemas.openxmlformats.org/markup-compatibility/2006" xmlns:o="urn:schemas-microsoft-com:office:office" xmlns:r="http://schemas.openxmlformats.org/officeDocument/2006/relationships" xmlns:m="http://schemas.openxmlformats.org/officeDocument/2006/math" xmlns:v="urn:schemas-microsoft-com:vml" xmlns:wp14="http://schemas.microsoft.com/office/word/2010/wordprocessingDrawing" xmlns:wp="http://schemas.openxmlformats.org/drawingml/2006/wordprocessingDrawing" xmlns:w10="urn:schemas-microsoft-com:office:word" xmlns:w="http://schemas.openxmlformats.org/wordprocessingml/2006/main" xmlns:w14="http://schemas.microsoft.com/office/word/2010/wordml" xmlns:w15="http://schemas.microsoft.com/office/word/2012/wordml" xmlns:w16se="http://schemas.microsoft.com/office/word/2015/wordml/symex" xmlns:wpg="http://schemas.microsoft.com/office/word/2010/wordprocessingGroup" xmlns:wpi="http://schemas.microsoft.com/office/word/2010/wordprocessingInk" xmlns:wne="http://schemas.microsoft.com/office/word/2006/wordml" xmlns:wps="http://schemas.microsoft.com/office/word/2010/wordprocessingShape" mc:Ignorable="w14 w15 w16se wp14">
+<w:hdr xmlns:wpc="http://schemas.microsoft.com/office/word/2010/wordprocessingCanvas" xmlns:mc="http://schemas.openxmlformats.org/markup-compatibility/2006" xmlns:o="urn:schemas-microsoft-com:office:office" xmlns:r="http://schemas.openxmlformats.org/officeDocument/2006/relationships" xmlns:m="http://schemas.openxmlformats.org/officeDocument/2006/math" xmlns:v="urn:schemas-microsoft-com:vml" xmlns:wp14="http://schemas.microsoft.com/office/word/2010/wordprocessingDrawing" xmlns:wp="http://schemas.openxmlformats.org/drawingml/2006/wordprocessingDrawing" xmlns:w10="urn:schemas-microsoft-com:office:word" xmlns:w="http://schemas.openxmlformats.org/wordprocessingml/2006/main" xmlns:w14="http://schemas.microsoft.com/office/word/2010/wordml" xmlns:w15="http://schemas.microsoft.com/office/word/2012/wordml" xmlns:wpg="http://schemas.microsoft.com/office/word/2010/wordprocessingGroup" xmlns:wpi="http://schemas.microsoft.com/office/word/2010/wordprocessingInk" xmlns:wne="http://schemas.microsoft.com/office/word/2006/wordml" xmlns:wps="http://schemas.microsoft.com/office/word/2010/wordprocessingShape" mc:Ignorable="w14 w15 wp14">
   <w:sdt>
     <w:sdtPr>
       <w:id w:val="2123113922"/>
@@ -2585,7 +2722,7 @@
 </file>
 
 <file path=word/header3.xml><?xml version="1.0" encoding="utf-8"?>
-<w:hdr xmlns:wpc="http://schemas.microsoft.com/office/word/2010/wordprocessingCanvas" xmlns:cx="http://schemas.microsoft.com/office/drawing/2014/chartex" xmlns:mc="http://schemas.openxmlformats.org/markup-compatibility/2006" xmlns:o="urn:schemas-microsoft-com:office:office" xmlns:r="http://schemas.openxmlformats.org/officeDocument/2006/relationships" xmlns:m="http://schemas.openxmlformats.org/officeDocument/2006/math" xmlns:v="urn:schemas-microsoft-com:vml" xmlns:wp14="http://schemas.microsoft.com/office/word/2010/wordprocessingDrawing" xmlns:wp="http://schemas.openxmlformats.org/drawingml/2006/wordprocessingDrawing" xmlns:w10="urn:schemas-microsoft-com:office:word" xmlns:w="http://schemas.openxmlformats.org/wordprocessingml/2006/main" xmlns:w14="http://schemas.microsoft.com/office/word/2010/wordml" xmlns:w15="http://schemas.microsoft.com/office/word/2012/wordml" xmlns:w16se="http://schemas.microsoft.com/office/word/2015/wordml/symex" xmlns:wpg="http://schemas.microsoft.com/office/word/2010/wordprocessingGroup" xmlns:wpi="http://schemas.microsoft.com/office/word/2010/wordprocessingInk" xmlns:wne="http://schemas.microsoft.com/office/word/2006/wordml" xmlns:wps="http://schemas.microsoft.com/office/word/2010/wordprocessingShape" mc:Ignorable="w14 w15 w16se wp14">
+<w:hdr xmlns:wpc="http://schemas.microsoft.com/office/word/2010/wordprocessingCanvas" xmlns:mc="http://schemas.openxmlformats.org/markup-compatibility/2006" xmlns:o="urn:schemas-microsoft-com:office:office" xmlns:r="http://schemas.openxmlformats.org/officeDocument/2006/relationships" xmlns:m="http://schemas.openxmlformats.org/officeDocument/2006/math" xmlns:v="urn:schemas-microsoft-com:vml" xmlns:wp14="http://schemas.microsoft.com/office/word/2010/wordprocessingDrawing" xmlns:wp="http://schemas.openxmlformats.org/drawingml/2006/wordprocessingDrawing" xmlns:w10="urn:schemas-microsoft-com:office:word" xmlns:w="http://schemas.openxmlformats.org/wordprocessingml/2006/main" xmlns:w14="http://schemas.microsoft.com/office/word/2010/wordml" xmlns:w15="http://schemas.microsoft.com/office/word/2012/wordml" xmlns:wpg="http://schemas.microsoft.com/office/word/2010/wordprocessingGroup" xmlns:wpi="http://schemas.microsoft.com/office/word/2010/wordprocessingInk" xmlns:wne="http://schemas.microsoft.com/office/word/2006/wordml" xmlns:wps="http://schemas.microsoft.com/office/word/2010/wordprocessingShape" mc:Ignorable="w14 w15 wp14">
   <w:sdt>
     <w:sdtPr>
       <w:id w:val="-358052451"/>
@@ -2618,7 +2755,7 @@
           <w:rPr>
             <w:noProof/>
           </w:rPr>
-          <w:t>3</w:t>
+          <w:t>4</w:t>
         </w:r>
         <w:r>
           <w:rPr>
@@ -2638,7 +2775,7 @@
 </file>
 
 <file path=word/styles.xml><?xml version="1.0" encoding="utf-8"?>
-<w:styles xmlns:mc="http://schemas.openxmlformats.org/markup-compatibility/2006" xmlns:r="http://schemas.openxmlformats.org/officeDocument/2006/relationships" xmlns:w="http://schemas.openxmlformats.org/wordprocessingml/2006/main" xmlns:w14="http://schemas.microsoft.com/office/word/2010/wordml" xmlns:w15="http://schemas.microsoft.com/office/word/2012/wordml" xmlns:w16se="http://schemas.microsoft.com/office/word/2015/wordml/symex" mc:Ignorable="w14 w15 w16se">
+<w:styles xmlns:mc="http://schemas.openxmlformats.org/markup-compatibility/2006" xmlns:r="http://schemas.openxmlformats.org/officeDocument/2006/relationships" xmlns:w="http://schemas.openxmlformats.org/wordprocessingml/2006/main" xmlns:w14="http://schemas.microsoft.com/office/word/2010/wordml" xmlns:w15="http://schemas.microsoft.com/office/word/2012/wordml" mc:Ignorable="w14 w15">
   <w:docDefaults>
     <w:rPrDefault>
       <w:rPr>
@@ -3580,7 +3717,7 @@
 </file>
 
 <file path=customXml/itemProps1.xml><?xml version="1.0" encoding="utf-8"?>
-<ds:datastoreItem xmlns:ds="http://schemas.openxmlformats.org/officeDocument/2006/customXml" ds:itemID="{BAB4C2A5-76C0-4BA3-BBCF-3A0C28377D17}">
+<ds:datastoreItem xmlns:ds="http://schemas.openxmlformats.org/officeDocument/2006/customXml" ds:itemID="{4A95ADAF-8D25-40CE-AEF5-0B0096BF1F84}">
   <ds:schemaRefs>
     <ds:schemaRef ds:uri="http://schemas.openxmlformats.org/officeDocument/2006/bibliography"/>
   </ds:schemaRefs>

</xml_diff>

<commit_message>
CISC 848 Implementation Report - pdf saved and ready for delivery
</commit_message>
<xml_diff>
--- a/CISC870/Paper/ChurchRobotNavigation.docx
+++ b/CISC870/Paper/ChurchRobotNavigation.docx
@@ -1058,30 +1058,14 @@
       <w:r>
         <w:t xml:space="preserve">Figure </w:t>
       </w:r>
-      <w:r>
-        <w:fldChar w:fldCharType="begin"/>
-      </w:r>
-      <w:r>
-        <w:instrText xml:space="preserve"> SEQ Figure \* ARABI</w:instrText>
-      </w:r>
-      <w:r>
-        <w:instrText xml:space="preserve">C </w:instrText>
-      </w:r>
-      <w:r>
-        <w:fldChar w:fldCharType="separate"/>
-      </w:r>
-      <w:r>
-        <w:rPr>
-          <w:noProof/>
-        </w:rPr>
-        <w:t>1</w:t>
-      </w:r>
-      <w:r>
-        <w:rPr>
-          <w:noProof/>
-        </w:rPr>
-        <w:fldChar w:fldCharType="end"/>
-      </w:r>
+      <w:fldSimple w:instr=" SEQ Figure \* ARABIC ">
+        <w:r>
+          <w:rPr>
+            <w:noProof/>
+          </w:rPr>
+          <w:t>1</w:t>
+        </w:r>
+      </w:fldSimple>
       <w:r>
         <w:t>: Action-perception cycle for environmental interaction</w:t>
       </w:r>
@@ -1102,7 +1086,19 @@
         <w:rPr>
           <w:lang w:val="en-US"/>
         </w:rPr>
-        <w:t xml:space="preserve"> Many fuzzy logic solutions compartmentalize the navigation problem into such processes, more or less explicitly, therefore the proposed programming framework should as well.</w:t>
+        <w:t xml:space="preserve"> Many fuzzy logic solutions compartmentalize the navigation problem into such processes, more or less explicitly, therefore the proposed programming framework should </w:t>
+      </w:r>
+      <w:r>
+        <w:rPr>
+          <w:lang w:val="en-US"/>
+        </w:rPr>
+        <w:t xml:space="preserve">do so </w:t>
+      </w:r>
+      <w:r>
+        <w:rPr>
+          <w:lang w:val="en-US"/>
+        </w:rPr>
+        <w:t>as well.</w:t>
       </w:r>
     </w:p>
     <w:p>
@@ -1134,7 +1130,19 @@
         <w:rPr>
           <w:lang w:val="en-US"/>
         </w:rPr>
-        <w:t xml:space="preserve">, the distinction between perception and the internal model of the environment is not always clear; at which point is information taken from the environment considered a </w:t>
+        <w:t xml:space="preserve">, the distinction between perception and the internal model of the environment is not </w:t>
+      </w:r>
+      <w:r>
+        <w:rPr>
+          <w:lang w:val="en-US"/>
+        </w:rPr>
+        <w:t>immediately</w:t>
+      </w:r>
+      <w:r>
+        <w:rPr>
+          <w:lang w:val="en-US"/>
+        </w:rPr>
+        <w:t xml:space="preserve"> clear; at which point is information taken from the environment considered a </w:t>
       </w:r>
       <w:r>
         <w:rPr>
@@ -1146,20 +1154,98 @@
         <w:rPr>
           <w:lang w:val="en-US"/>
         </w:rPr>
-        <w:t xml:space="preserve"> thereof? For the purpose of organization, we consider perception as sensor readings which have let to be considered in context with other readings. The environmental model begins when </w:t>
+        <w:t xml:space="preserve"> thereof? For the purpose of organization, we consider perception as sensor readings which have </w:t>
+      </w:r>
+      <w:r>
+        <w:rPr>
+          <w:lang w:val="en-US"/>
+        </w:rPr>
+        <w:t>not</w:t>
+      </w:r>
+      <w:r>
+        <w:rPr>
+          <w:lang w:val="en-US"/>
+        </w:rPr>
+        <w:t xml:space="preserve"> to be </w:t>
+      </w:r>
+      <w:r>
+        <w:rPr>
+          <w:lang w:val="en-US"/>
+        </w:rPr>
+        <w:t xml:space="preserve">interpreted </w:t>
+      </w:r>
+      <w:r>
+        <w:rPr>
+          <w:lang w:val="en-US"/>
+        </w:rPr>
+        <w:t>in</w:t>
+      </w:r>
+      <w:r>
+        <w:rPr>
+          <w:lang w:val="en-US"/>
+        </w:rPr>
+        <w:t xml:space="preserve"> the</w:t>
+      </w:r>
+      <w:r>
+        <w:rPr>
+          <w:lang w:val="en-US"/>
+        </w:rPr>
+        <w:t xml:space="preserve"> context </w:t>
+      </w:r>
+      <w:r>
+        <w:rPr>
+          <w:lang w:val="en-US"/>
+        </w:rPr>
+        <w:t xml:space="preserve">of </w:t>
+      </w:r>
+      <w:r>
+        <w:rPr>
+          <w:lang w:val="en-US"/>
+        </w:rPr>
+        <w:t xml:space="preserve">other readings. The environmental model begins when </w:t>
       </w:r>
       <w:r>
         <w:rPr>
           <w:lang w:val="en-US"/>
         </w:rPr>
         <w:lastRenderedPageBreak/>
-        <w:t xml:space="preserve">perception data is integrated and taken in context. </w:t>
-      </w:r>
-      <w:r>
-        <w:rPr>
-          <w:lang w:val="en-US"/>
-        </w:rPr>
-        <w:t>Solutions are more likely to fall under modelling than perception because of how they are here classified, however</w:t>
+        <w:t>perception data is integrated and taken in context.</w:t>
+      </w:r>
+      <w:r>
+        <w:rPr>
+          <w:lang w:val="en-US"/>
+        </w:rPr>
+        <w:t xml:space="preserve"> A robot with a single sensor constitutes a special case; where no measurement context is possible, the robot’s perception is equivalent to its model of the environment.</w:t>
+      </w:r>
+      <w:r>
+        <w:rPr>
+          <w:lang w:val="en-US"/>
+        </w:rPr>
+        <w:t xml:space="preserve"> </w:t>
+      </w:r>
+      <w:r>
+        <w:rPr>
+          <w:lang w:val="en-US"/>
+        </w:rPr>
+        <w:t>Solutions are more likely to fall under modelling than perception because of how they are classified</w:t>
+      </w:r>
+      <w:r>
+        <w:rPr>
+          <w:lang w:val="en-US"/>
+        </w:rPr>
+        <w:t xml:space="preserve"> </w:t>
+      </w:r>
+      <w:r>
+        <w:rPr>
+          <w:lang w:val="en-US"/>
+        </w:rPr>
+        <w:t>here</w:t>
+      </w:r>
+      <w:r>
+        <w:rPr>
+          <w:lang w:val="en-US"/>
+        </w:rPr>
+        <w:t>, however</w:t>
       </w:r>
       <w:r>
         <w:rPr>
@@ -1183,191 +1269,282 @@
         <w:rPr>
           <w:lang w:val="en-US"/>
         </w:rPr>
-        <w:t xml:space="preserve"> We attempt to organize fuzzy solutions into one of these three components of navigation.</w:t>
-      </w:r>
-    </w:p>
-    <w:p>
-      <w:pPr>
-        <w:jc w:val="both"/>
-        <w:rPr>
-          <w:lang w:val="en-US"/>
-        </w:rPr>
-      </w:pPr>
-      <w:r>
-        <w:rPr>
-          <w:lang w:val="en-US"/>
-        </w:rPr>
-        <w:t>Robot control schemes</w:t>
-      </w:r>
-      <w:r>
-        <w:rPr>
-          <w:lang w:val="en-US"/>
-        </w:rPr>
-        <w:t xml:space="preserve"> are designed based on desired functionality, and functionality can be described in relatable terms such as “exploration” or</w:t>
-      </w:r>
-      <w:r>
-        <w:rPr>
-          <w:lang w:val="en-US"/>
-        </w:rPr>
-        <w:t xml:space="preserve"> “destination seeking”.</w:t>
-      </w:r>
-      <w:r>
-        <w:rPr>
-          <w:lang w:val="en-US"/>
-        </w:rPr>
-        <w:t xml:space="preserve"> </w:t>
-      </w:r>
-      <w:r>
-        <w:rPr>
-          <w:lang w:val="en-US"/>
-        </w:rPr>
-        <w:t xml:space="preserve">A number of behaviors </w:t>
-      </w:r>
-      <w:r>
-        <w:rPr>
-          <w:lang w:val="en-US"/>
-        </w:rPr>
-        <w:t>may be</w:t>
-      </w:r>
-      <w:r>
-        <w:rPr>
-          <w:lang w:val="en-US"/>
-        </w:rPr>
-        <w:t xml:space="preserve"> used</w:t>
-      </w:r>
-      <w:r>
-        <w:rPr>
-          <w:lang w:val="en-US"/>
-        </w:rPr>
-        <w:t xml:space="preserve"> to implement </w:t>
-      </w:r>
-      <w:r>
-        <w:rPr>
-          <w:lang w:val="en-US"/>
-        </w:rPr>
-        <w:t>a given</w:t>
-      </w:r>
-      <w:r>
-        <w:rPr>
-          <w:lang w:val="en-US"/>
-        </w:rPr>
-        <w:t xml:space="preserve"> functionality. </w:t>
-      </w:r>
-      <w:r>
-        <w:rPr>
-          <w:lang w:val="en-US"/>
-        </w:rPr>
-        <w:t>Behaviors</w:t>
-      </w:r>
-      <w:r>
-        <w:rPr>
-          <w:lang w:val="en-US"/>
-        </w:rPr>
-        <w:t xml:space="preserve"> </w:t>
-      </w:r>
-      <w:r>
-        <w:rPr>
-          <w:lang w:val="en-US"/>
-        </w:rPr>
-        <w:t>can</w:t>
-      </w:r>
-      <w:r>
-        <w:rPr>
-          <w:lang w:val="en-US"/>
-        </w:rPr>
-        <w:t xml:space="preserve"> likewise </w:t>
-      </w:r>
-      <w:r>
-        <w:rPr>
-          <w:lang w:val="en-US"/>
-        </w:rPr>
-        <w:t xml:space="preserve">be </w:t>
-      </w:r>
-      <w:r>
-        <w:rPr>
-          <w:lang w:val="en-US"/>
-        </w:rPr>
-        <w:t>described in recognizable language</w:t>
-      </w:r>
-      <w:r>
-        <w:rPr>
-          <w:lang w:val="en-US"/>
-        </w:rPr>
-        <w:t xml:space="preserve"> such as “wall-following” or “obstacle avoidance”</w:t>
-      </w:r>
-      <w:r>
-        <w:rPr>
-          <w:lang w:val="en-US"/>
-        </w:rPr>
-        <w:t xml:space="preserve">. This use of behaviors breaks the higher level functionality down into components which can be implemented more easily </w:t>
-      </w:r>
-      <w:r>
-        <w:rPr>
-          <w:lang w:val="en-US"/>
-        </w:rPr>
-        <w:t xml:space="preserve">since they are </w:t>
-      </w:r>
-      <w:r>
-        <w:rPr>
-          <w:lang w:val="en-US"/>
-        </w:rPr>
-        <w:t>smaller, less abstract tasks. Working in the other direction, behaviors can be combined into new ways to produce custom functionality,</w:t>
-      </w:r>
-      <w:r>
-        <w:rPr>
-          <w:lang w:val="en-US"/>
-        </w:rPr>
-        <w:t xml:space="preserve"> providing a level of abstraction above hardware action for </w:t>
-      </w:r>
-      <w:r>
-        <w:rPr>
-          <w:lang w:val="en-US"/>
-        </w:rPr>
-        <w:t>programming</w:t>
-      </w:r>
-      <w:r>
-        <w:rPr>
-          <w:lang w:val="en-US"/>
-        </w:rPr>
-        <w:t>.</w:t>
-      </w:r>
-      <w:r>
-        <w:rPr>
-          <w:lang w:val="en-US"/>
-        </w:rPr>
-        <w:t xml:space="preserve"> </w:t>
-      </w:r>
-      <w:r>
-        <w:rPr>
-          <w:lang w:val="en-US"/>
-        </w:rPr>
-        <w:t>This treatment of navigation as behavior</w:t>
-      </w:r>
-      <w:r>
-        <w:rPr>
-          <w:lang w:val="en-US"/>
-        </w:rPr>
-        <w:t>s</w:t>
-      </w:r>
-      <w:r>
-        <w:rPr>
-          <w:lang w:val="en-US"/>
-        </w:rPr>
-        <w:t xml:space="preserve"> was used by authors such as Brooks [Brooks1986], and Rosenblatt and Payton [Rosenblatt1989]</w:t>
-      </w:r>
-      <w:r>
-        <w:rPr>
-          <w:lang w:val="en-US"/>
-        </w:rPr>
-        <w:t>, to address problems such as behavior selection or arbitration. The programming framework should be able to treat each of these levels of behavior programming: Selecting behaviors sufficient to implem</w:t>
+        <w:t xml:space="preserve"> We attempt to </w:t>
+      </w:r>
+      <w:r>
+        <w:rPr>
+          <w:lang w:val="en-US"/>
+        </w:rPr>
+        <w:t>categorize</w:t>
+      </w:r>
+      <w:r>
+        <w:rPr>
+          <w:lang w:val="en-US"/>
+        </w:rPr>
+        <w:t xml:space="preserve"> fuzzy solutions </w:t>
+      </w:r>
+      <w:r>
+        <w:rPr>
+          <w:lang w:val="en-US"/>
+        </w:rPr>
+        <w:t xml:space="preserve">and implementations according to </w:t>
+      </w:r>
+      <w:r>
+        <w:rPr>
+          <w:lang w:val="en-US"/>
+        </w:rPr>
+        <w:t>these three components of navigation.</w:t>
+      </w:r>
+      <w:r>
+        <w:rPr>
+          <w:lang w:val="en-US"/>
+        </w:rPr>
+        <w:t xml:space="preserve"> These three topics are </w:t>
       </w:r>
       <w:bookmarkStart w:id="4" w:name="_GoBack"/>
       <w:bookmarkEnd w:id="4"/>
-      <w:r>
-        <w:rPr>
-          <w:lang w:val="en-US"/>
-        </w:rPr>
-        <w:t xml:space="preserve">ent the desired functionality, determining how to obtain a single, actionable output from </w:t>
+    </w:p>
+    <w:p>
+      <w:pPr>
+        <w:jc w:val="center"/>
+        <w:rPr>
+          <w:lang w:val="en-US"/>
+        </w:rPr>
+      </w:pPr>
+      <w:r>
+        <w:rPr>
+          <w:noProof/>
+          <w:lang w:eastAsia="en-CA"/>
+        </w:rPr>
+        <w:drawing>
+          <wp:inline distT="0" distB="0" distL="0" distR="0">
+            <wp:extent cx="4472608" cy="3210148"/>
+            <wp:effectExtent l="0" t="0" r="4445" b="9525"/>
+            <wp:docPr id="3" name="Picture 3"/>
+            <wp:cNvGraphicFramePr>
+              <a:graphicFrameLocks xmlns:a="http://schemas.openxmlformats.org/drawingml/2006/main" noChangeAspect="1"/>
+            </wp:cNvGraphicFramePr>
+            <a:graphic xmlns:a="http://schemas.openxmlformats.org/drawingml/2006/main">
+              <a:graphicData uri="http://schemas.openxmlformats.org/drawingml/2006/picture">
+                <pic:pic xmlns:pic="http://schemas.openxmlformats.org/drawingml/2006/picture">
+                  <pic:nvPicPr>
+                    <pic:cNvPr id="3" name="SolutionOrganization.png"/>
+                    <pic:cNvPicPr/>
+                  </pic:nvPicPr>
+                  <pic:blipFill>
+                    <a:blip r:embed="rId10" cstate="print">
+                      <a:extLst>
+                        <a:ext uri="{28A0092B-C50C-407E-A947-70E740481C1C}">
+                          <a14:useLocalDpi xmlns:a14="http://schemas.microsoft.com/office/drawing/2010/main" val="0"/>
+                        </a:ext>
+                      </a:extLst>
+                    </a:blip>
+                    <a:stretch>
+                      <a:fillRect/>
+                    </a:stretch>
+                  </pic:blipFill>
+                  <pic:spPr>
+                    <a:xfrm>
+                      <a:off x="0" y="0"/>
+                      <a:ext cx="4478092" cy="3214084"/>
+                    </a:xfrm>
+                    <a:prstGeom prst="rect">
+                      <a:avLst/>
+                    </a:prstGeom>
+                  </pic:spPr>
+                </pic:pic>
+              </a:graphicData>
+            </a:graphic>
+          </wp:inline>
+        </w:drawing>
+      </w:r>
+    </w:p>
+    <w:p>
+      <w:pPr>
+        <w:jc w:val="both"/>
+        <w:rPr>
+          <w:lang w:val="en-US"/>
+        </w:rPr>
+      </w:pPr>
+      <w:r>
+        <w:rPr>
+          <w:lang w:val="en-US"/>
+        </w:rPr>
+        <w:t>Robot control schemes</w:t>
+      </w:r>
+      <w:r>
+        <w:rPr>
+          <w:lang w:val="en-US"/>
+        </w:rPr>
+        <w:t xml:space="preserve"> are designed based on desired functionality, and functionality can be described in relatable terms such as “exploration” or</w:t>
+      </w:r>
+      <w:r>
+        <w:rPr>
+          <w:lang w:val="en-US"/>
+        </w:rPr>
+        <w:t xml:space="preserve"> “destination seeking”.</w:t>
+      </w:r>
+      <w:r>
+        <w:rPr>
+          <w:lang w:val="en-US"/>
+        </w:rPr>
+        <w:t xml:space="preserve"> </w:t>
+      </w:r>
+      <w:r>
+        <w:rPr>
+          <w:lang w:val="en-US"/>
+        </w:rPr>
+        <w:t xml:space="preserve">Multiple </w:t>
+      </w:r>
+      <w:r>
+        <w:rPr>
+          <w:lang w:val="en-US"/>
+        </w:rPr>
+        <w:t xml:space="preserve">behaviors </w:t>
+      </w:r>
+      <w:r>
+        <w:rPr>
+          <w:lang w:val="en-US"/>
+        </w:rPr>
+        <w:t>may be</w:t>
+      </w:r>
+      <w:r>
+        <w:rPr>
+          <w:lang w:val="en-US"/>
+        </w:rPr>
+        <w:t xml:space="preserve"> </w:t>
+      </w:r>
+      <w:r>
+        <w:rPr>
+          <w:lang w:val="en-US"/>
+        </w:rPr>
+        <w:t xml:space="preserve">chosen </w:t>
+      </w:r>
+      <w:r>
+        <w:rPr>
+          <w:lang w:val="en-US"/>
+        </w:rPr>
+        <w:t xml:space="preserve">to implement </w:t>
+      </w:r>
+      <w:r>
+        <w:rPr>
+          <w:lang w:val="en-US"/>
+        </w:rPr>
+        <w:t>a given</w:t>
+      </w:r>
+      <w:r>
+        <w:rPr>
+          <w:lang w:val="en-US"/>
+        </w:rPr>
+        <w:t xml:space="preserve"> functionality. </w:t>
+      </w:r>
+      <w:r>
+        <w:rPr>
+          <w:lang w:val="en-US"/>
+        </w:rPr>
+        <w:t>Behaviors</w:t>
+      </w:r>
+      <w:r>
+        <w:rPr>
+          <w:lang w:val="en-US"/>
+        </w:rPr>
+        <w:t xml:space="preserve"> </w:t>
+      </w:r>
+      <w:r>
+        <w:rPr>
+          <w:lang w:val="en-US"/>
+        </w:rPr>
+        <w:t>can</w:t>
+      </w:r>
+      <w:r>
+        <w:rPr>
+          <w:lang w:val="en-US"/>
+        </w:rPr>
+        <w:t xml:space="preserve"> likewise </w:t>
+      </w:r>
+      <w:r>
+        <w:rPr>
+          <w:lang w:val="en-US"/>
+        </w:rPr>
+        <w:t xml:space="preserve">be </w:t>
+      </w:r>
+      <w:r>
+        <w:rPr>
+          <w:lang w:val="en-US"/>
+        </w:rPr>
+        <w:t>described in recognizable language</w:t>
+      </w:r>
+      <w:r>
+        <w:rPr>
+          <w:lang w:val="en-US"/>
+        </w:rPr>
+        <w:t xml:space="preserve"> such as “wall-following” or “obstacle avoidance”</w:t>
+      </w:r>
+      <w:r>
+        <w:rPr>
+          <w:lang w:val="en-US"/>
+        </w:rPr>
+        <w:t xml:space="preserve">. This use of behaviors breaks the higher level functionality down into components which can be implemented more easily </w:t>
+      </w:r>
+      <w:r>
+        <w:rPr>
+          <w:lang w:val="en-US"/>
+        </w:rPr>
+        <w:t xml:space="preserve">since they are </w:t>
+      </w:r>
+      <w:r>
+        <w:rPr>
+          <w:lang w:val="en-US"/>
+        </w:rPr>
+        <w:t>smaller, less abstract tasks. Working in the other direction, behaviors can be combined into new ways to produce custom functionality,</w:t>
+      </w:r>
+      <w:r>
+        <w:rPr>
+          <w:lang w:val="en-US"/>
+        </w:rPr>
+        <w:t xml:space="preserve"> providing a level of abstraction above hardware action for </w:t>
+      </w:r>
+      <w:r>
+        <w:rPr>
+          <w:lang w:val="en-US"/>
+        </w:rPr>
+        <w:t>programming</w:t>
+      </w:r>
+      <w:r>
+        <w:rPr>
+          <w:lang w:val="en-US"/>
+        </w:rPr>
+        <w:t>.</w:t>
+      </w:r>
+      <w:r>
+        <w:rPr>
+          <w:lang w:val="en-US"/>
+        </w:rPr>
+        <w:t xml:space="preserve"> </w:t>
+      </w:r>
+      <w:r>
+        <w:rPr>
+          <w:lang w:val="en-US"/>
+        </w:rPr>
+        <w:t>This treatment of navigation as behavior</w:t>
+      </w:r>
+      <w:r>
+        <w:rPr>
+          <w:lang w:val="en-US"/>
+        </w:rPr>
+        <w:t>s</w:t>
+      </w:r>
+      <w:r>
+        <w:rPr>
+          <w:lang w:val="en-US"/>
+        </w:rPr>
+        <w:t xml:space="preserve"> was used by authors such as Brooks [Brooks1986], and Rosenblatt and Payton [Rosenblatt1989]</w:t>
+      </w:r>
+      <w:r>
+        <w:rPr>
+          <w:lang w:val="en-US"/>
+        </w:rPr>
+        <w:t xml:space="preserve">, to address problems such as behavior selection or arbitration. The programming framework should be able to treat each of these levels of behavior programming: Selecting behaviors sufficient to implement the desired functionality, determining how to obtain a single, actionable output from </w:t>
       </w:r>
       <w:r>
         <w:rPr>
@@ -1401,844 +1578,16 @@
         <w:rPr>
           <w:lang w:val="en-US"/>
         </w:rPr>
-        <w:t>The proposed framework is an organizational system meant to be general enough to serve as a conceptual basis for implementing a fuzzy programming interface without otherwise constraining the designer unnecessarily. The structure of the organization is shown in Figure 2. The various levels of organization resemble a class hierarchy, and could probably be implemented as one.</w:t>
-      </w:r>
-    </w:p>
-    <w:p>
-      <w:pPr>
-        <w:jc w:val="both"/>
-        <w:rPr>
-          <w:lang w:val="en-US"/>
-        </w:rPr>
-      </w:pPr>
-      <w:r>
-        <w:rPr>
-          <w:lang w:val="en-US"/>
-        </w:rPr>
-        <w:t xml:space="preserve">Fuzzy rule-based navigation schemes can be represented </w:t>
-      </w:r>
-      <w:r>
-        <w:rPr>
-          <w:lang w:val="en-US"/>
-        </w:rPr>
-        <w:t xml:space="preserve">as a </w:t>
-      </w:r>
-      <w:r>
-        <w:rPr>
-          <w:lang w:val="en-US"/>
-        </w:rPr>
-        <w:t xml:space="preserve">set of </w:t>
-      </w:r>
-      <w:r>
-        <w:rPr>
-          <w:lang w:val="en-US"/>
-        </w:rPr>
-        <w:t>set</w:t>
-      </w:r>
-      <w:r>
-        <w:rPr>
-          <w:lang w:val="en-US"/>
-        </w:rPr>
-        <w:t>s</w:t>
-      </w:r>
-      <w:r>
-        <w:rPr>
-          <w:lang w:val="en-US"/>
-        </w:rPr>
-        <w:t xml:space="preserve"> of fuzzy implication relations or rules</w:t>
-      </w:r>
-      <w:r>
-        <w:rPr>
-          <w:lang w:val="en-US"/>
-        </w:rPr>
-        <w:t xml:space="preserve">, </w:t>
-      </w:r>
-      <w:r>
-        <w:rPr>
-          <w:lang w:val="en-US"/>
-        </w:rPr>
-        <w:t>{</w:t>
-      </w:r>
-      <w:r>
-        <w:rPr>
-          <w:lang w:val="en-US"/>
-        </w:rPr>
-        <w:t>{R</w:t>
-      </w:r>
-      <w:r>
-        <w:rPr>
-          <w:vertAlign w:val="subscript"/>
-          <w:lang w:val="en-US"/>
-        </w:rPr>
-        <w:t>1</w:t>
-      </w:r>
-      <w:r>
-        <w:rPr>
-          <w:vertAlign w:val="subscript"/>
-          <w:lang w:val="en-US"/>
-        </w:rPr>
-        <w:t>1</w:t>
-      </w:r>
-      <w:r>
-        <w:rPr>
-          <w:lang w:val="en-US"/>
-        </w:rPr>
-        <w:t>, R</w:t>
-      </w:r>
-      <w:r>
-        <w:rPr>
-          <w:vertAlign w:val="subscript"/>
-          <w:lang w:val="en-US"/>
-        </w:rPr>
-        <w:t>12</w:t>
-      </w:r>
-      <w:proofErr w:type="gramStart"/>
-      <w:r>
-        <w:rPr>
-          <w:lang w:val="en-US"/>
-        </w:rPr>
-        <w:t>, …,</w:t>
-      </w:r>
-      <w:proofErr w:type="gramEnd"/>
-      <w:r>
-        <w:rPr>
-          <w:lang w:val="en-US"/>
-        </w:rPr>
-        <w:t xml:space="preserve"> R</w:t>
-      </w:r>
-      <w:r>
-        <w:rPr>
-          <w:vertAlign w:val="subscript"/>
-          <w:lang w:val="en-US"/>
-        </w:rPr>
-        <w:t>1n</w:t>
-      </w:r>
-      <w:r>
-        <w:rPr>
-          <w:lang w:val="en-US"/>
-        </w:rPr>
-        <w:t>}</w:t>
-      </w:r>
-      <w:r>
-        <w:rPr>
-          <w:lang w:val="en-US"/>
-        </w:rPr>
-        <w:t>, … {R</w:t>
-      </w:r>
-      <w:r>
-        <w:rPr>
-          <w:vertAlign w:val="subscript"/>
-          <w:lang w:val="en-US"/>
-        </w:rPr>
-        <w:t>m1</w:t>
-      </w:r>
-      <w:r>
-        <w:rPr>
-          <w:lang w:val="en-US"/>
-        </w:rPr>
-        <w:t>, R</w:t>
-      </w:r>
-      <w:r>
-        <w:rPr>
-          <w:vertAlign w:val="subscript"/>
-          <w:lang w:val="en-US"/>
-        </w:rPr>
-        <w:t>m2</w:t>
-      </w:r>
-      <w:r>
-        <w:rPr>
-          <w:lang w:val="en-US"/>
-        </w:rPr>
-        <w:t xml:space="preserve">, …, </w:t>
-      </w:r>
-      <w:proofErr w:type="spellStart"/>
-      <w:r>
-        <w:rPr>
-          <w:lang w:val="en-US"/>
-        </w:rPr>
-        <w:t>R</w:t>
-      </w:r>
-      <w:r>
-        <w:rPr>
-          <w:vertAlign w:val="subscript"/>
-          <w:lang w:val="en-US"/>
-        </w:rPr>
-        <w:t>mp</w:t>
-      </w:r>
-      <w:proofErr w:type="spellEnd"/>
-      <w:r>
-        <w:rPr>
-          <w:lang w:val="en-US"/>
-        </w:rPr>
-        <w:t>}}</w:t>
-      </w:r>
-      <w:r>
-        <w:rPr>
-          <w:lang w:val="en-US"/>
-        </w:rPr>
-        <w:t xml:space="preserve"> of the form:</w:t>
-      </w:r>
-    </w:p>
-    <w:p>
-      <w:pPr>
-        <w:spacing w:after="0"/>
-        <w:jc w:val="both"/>
-        <w:rPr>
-          <w:rFonts w:eastAsiaTheme="minorEastAsia"/>
-          <w:lang w:val="en-US"/>
-        </w:rPr>
-      </w:pPr>
-      <m:oMathPara>
-        <m:oMath>
-          <m:sSub>
-            <m:sSubPr>
-              <m:ctrlPr>
-                <w:rPr>
-                  <w:rFonts w:ascii="Cambria Math" w:hAnsi="Cambria Math"/>
-                  <w:i/>
-                  <w:lang w:val="en-US"/>
-                </w:rPr>
-              </m:ctrlPr>
-            </m:sSubPr>
-            <m:e>
-              <m:r>
-                <w:rPr>
-                  <w:rFonts w:ascii="Cambria Math" w:hAnsi="Cambria Math"/>
-                  <w:lang w:val="en-US"/>
-                </w:rPr>
-                <m:t>R</m:t>
-              </m:r>
-            </m:e>
-            <m:sub>
-              <m:r>
-                <w:rPr>
-                  <w:rFonts w:ascii="Cambria Math" w:hAnsi="Cambria Math"/>
-                  <w:lang w:val="en-US"/>
-                </w:rPr>
-                <m:t>1</m:t>
-              </m:r>
-            </m:sub>
-          </m:sSub>
-          <m:r>
-            <w:rPr>
-              <w:rFonts w:ascii="Cambria Math" w:hAnsi="Cambria Math"/>
-              <w:lang w:val="en-US"/>
-            </w:rPr>
-            <m:t>: IF</m:t>
-          </m:r>
-          <m:d>
-            <m:dPr>
-              <m:ctrlPr>
-                <w:rPr>
-                  <w:rFonts w:ascii="Cambria Math" w:hAnsi="Cambria Math"/>
-                  <w:i/>
-                  <w:lang w:val="en-US"/>
-                </w:rPr>
-              </m:ctrlPr>
-            </m:dPr>
-            <m:e>
-              <m:sSub>
-                <m:sSubPr>
-                  <m:ctrlPr>
-                    <w:rPr>
-                      <w:rFonts w:ascii="Cambria Math" w:hAnsi="Cambria Math"/>
-                      <w:i/>
-                      <w:lang w:val="en-US"/>
-                    </w:rPr>
-                  </m:ctrlPr>
-                </m:sSubPr>
-                <m:e>
-                  <m:r>
-                    <w:rPr>
-                      <w:rFonts w:ascii="Cambria Math" w:hAnsi="Cambria Math"/>
-                      <w:lang w:val="en-US"/>
-                    </w:rPr>
-                    <m:t>x</m:t>
-                  </m:r>
-                </m:e>
-                <m:sub>
-                  <m:r>
-                    <w:rPr>
-                      <w:rFonts w:ascii="Cambria Math" w:hAnsi="Cambria Math"/>
-                      <w:lang w:val="en-US"/>
-                    </w:rPr>
-                    <m:t>1</m:t>
-                  </m:r>
-                </m:sub>
-              </m:sSub>
-              <m:r>
-                <w:rPr>
-                  <w:rFonts w:ascii="Cambria Math" w:hAnsi="Cambria Math"/>
-                  <w:lang w:val="en-US"/>
-                </w:rPr>
-                <m:t xml:space="preserve"> is </m:t>
-              </m:r>
-              <m:sSub>
-                <m:sSubPr>
-                  <m:ctrlPr>
-                    <w:rPr>
-                      <w:rFonts w:ascii="Cambria Math" w:hAnsi="Cambria Math"/>
-                      <w:i/>
-                      <w:lang w:val="en-US"/>
-                    </w:rPr>
-                  </m:ctrlPr>
-                </m:sSubPr>
-                <m:e>
-                  <m:r>
-                    <w:rPr>
-                      <w:rFonts w:ascii="Cambria Math" w:hAnsi="Cambria Math"/>
-                      <w:lang w:val="en-US"/>
-                    </w:rPr>
-                    <m:t>A</m:t>
-                  </m:r>
-                </m:e>
-                <m:sub>
-                  <m:r>
-                    <w:rPr>
-                      <w:rFonts w:ascii="Cambria Math" w:hAnsi="Cambria Math"/>
-                      <w:lang w:val="en-US"/>
-                    </w:rPr>
-                    <m:t>1</m:t>
-                  </m:r>
-                </m:sub>
-              </m:sSub>
-            </m:e>
-          </m:d>
-          <m:r>
-            <w:rPr>
-              <w:rFonts w:ascii="Cambria Math" w:hAnsi="Cambria Math"/>
-              <w:lang w:val="en-US"/>
-            </w:rPr>
-            <m:t xml:space="preserve"> THEN </m:t>
-          </m:r>
-          <m:d>
-            <m:dPr>
-              <m:ctrlPr>
-                <w:rPr>
-                  <w:rFonts w:ascii="Cambria Math" w:hAnsi="Cambria Math"/>
-                  <w:i/>
-                  <w:lang w:val="en-US"/>
-                </w:rPr>
-              </m:ctrlPr>
-            </m:dPr>
-            <m:e>
-              <m:sSub>
-                <m:sSubPr>
-                  <m:ctrlPr>
-                    <w:rPr>
-                      <w:rFonts w:ascii="Cambria Math" w:hAnsi="Cambria Math"/>
-                      <w:i/>
-                      <w:lang w:val="en-US"/>
-                    </w:rPr>
-                  </m:ctrlPr>
-                </m:sSubPr>
-                <m:e>
-                  <m:r>
-                    <w:rPr>
-                      <w:rFonts w:ascii="Cambria Math" w:hAnsi="Cambria Math"/>
-                      <w:lang w:val="en-US"/>
-                    </w:rPr>
-                    <m:t>y</m:t>
-                  </m:r>
-                </m:e>
-                <m:sub>
-                  <m:r>
-                    <w:rPr>
-                      <w:rFonts w:ascii="Cambria Math" w:hAnsi="Cambria Math"/>
-                      <w:lang w:val="en-US"/>
-                    </w:rPr>
-                    <m:t>1</m:t>
-                  </m:r>
-                </m:sub>
-              </m:sSub>
-              <m:r>
-                <w:rPr>
-                  <w:rFonts w:ascii="Cambria Math" w:hAnsi="Cambria Math"/>
-                  <w:lang w:val="en-US"/>
-                </w:rPr>
-                <m:t xml:space="preserve"> is </m:t>
-              </m:r>
-              <m:sSub>
-                <m:sSubPr>
-                  <m:ctrlPr>
-                    <w:rPr>
-                      <w:rFonts w:ascii="Cambria Math" w:hAnsi="Cambria Math"/>
-                      <w:i/>
-                      <w:lang w:val="en-US"/>
-                    </w:rPr>
-                  </m:ctrlPr>
-                </m:sSubPr>
-                <m:e>
-                  <m:r>
-                    <w:rPr>
-                      <w:rFonts w:ascii="Cambria Math" w:hAnsi="Cambria Math"/>
-                      <w:lang w:val="en-US"/>
-                    </w:rPr>
-                    <m:t>B</m:t>
-                  </m:r>
-                </m:e>
-                <m:sub>
-                  <m:r>
-                    <w:rPr>
-                      <w:rFonts w:ascii="Cambria Math" w:hAnsi="Cambria Math"/>
-                      <w:lang w:val="en-US"/>
-                    </w:rPr>
-                    <m:t>1</m:t>
-                  </m:r>
-                </m:sub>
-              </m:sSub>
-            </m:e>
-          </m:d>
-        </m:oMath>
-      </m:oMathPara>
-    </w:p>
-    <w:p>
-      <w:pPr>
-        <w:spacing w:after="0"/>
-        <w:jc w:val="both"/>
-        <w:rPr>
-          <w:rFonts w:eastAsiaTheme="minorEastAsia"/>
-          <w:lang w:val="en-US"/>
-        </w:rPr>
-      </w:pPr>
-      <m:oMathPara>
-        <m:oMath>
-          <m:sSub>
-            <m:sSubPr>
-              <m:ctrlPr>
-                <w:rPr>
-                  <w:rFonts w:ascii="Cambria Math" w:hAnsi="Cambria Math"/>
-                  <w:i/>
-                  <w:lang w:val="en-US"/>
-                </w:rPr>
-              </m:ctrlPr>
-            </m:sSubPr>
-            <m:e>
-              <m:r>
-                <w:rPr>
-                  <w:rFonts w:ascii="Cambria Math" w:hAnsi="Cambria Math"/>
-                  <w:lang w:val="en-US"/>
-                </w:rPr>
-                <m:t>R</m:t>
-              </m:r>
-            </m:e>
-            <m:sub>
-              <m:r>
-                <w:rPr>
-                  <w:rFonts w:ascii="Cambria Math" w:hAnsi="Cambria Math"/>
-                  <w:lang w:val="en-US"/>
-                </w:rPr>
-                <m:t>2</m:t>
-              </m:r>
-            </m:sub>
-          </m:sSub>
-          <m:r>
-            <w:rPr>
-              <w:rFonts w:ascii="Cambria Math" w:hAnsi="Cambria Math"/>
-              <w:lang w:val="en-US"/>
-            </w:rPr>
-            <m:t>: IF</m:t>
-          </m:r>
-          <m:d>
-            <m:dPr>
-              <m:ctrlPr>
-                <w:rPr>
-                  <w:rFonts w:ascii="Cambria Math" w:hAnsi="Cambria Math"/>
-                  <w:i/>
-                  <w:lang w:val="en-US"/>
-                </w:rPr>
-              </m:ctrlPr>
-            </m:dPr>
-            <m:e>
-              <m:sSub>
-                <m:sSubPr>
-                  <m:ctrlPr>
-                    <w:rPr>
-                      <w:rFonts w:ascii="Cambria Math" w:hAnsi="Cambria Math"/>
-                      <w:i/>
-                      <w:lang w:val="en-US"/>
-                    </w:rPr>
-                  </m:ctrlPr>
-                </m:sSubPr>
-                <m:e>
-                  <m:r>
-                    <w:rPr>
-                      <w:rFonts w:ascii="Cambria Math" w:hAnsi="Cambria Math"/>
-                      <w:lang w:val="en-US"/>
-                    </w:rPr>
-                    <m:t>x</m:t>
-                  </m:r>
-                </m:e>
-                <m:sub>
-                  <m:r>
-                    <w:rPr>
-                      <w:rFonts w:ascii="Cambria Math" w:hAnsi="Cambria Math"/>
-                      <w:lang w:val="en-US"/>
-                    </w:rPr>
-                    <m:t>2</m:t>
-                  </m:r>
-                </m:sub>
-              </m:sSub>
-              <m:r>
-                <w:rPr>
-                  <w:rFonts w:ascii="Cambria Math" w:hAnsi="Cambria Math"/>
-                  <w:lang w:val="en-US"/>
-                </w:rPr>
-                <m:t xml:space="preserve"> is </m:t>
-              </m:r>
-              <m:sSub>
-                <m:sSubPr>
-                  <m:ctrlPr>
-                    <w:rPr>
-                      <w:rFonts w:ascii="Cambria Math" w:hAnsi="Cambria Math"/>
-                      <w:i/>
-                      <w:lang w:val="en-US"/>
-                    </w:rPr>
-                  </m:ctrlPr>
-                </m:sSubPr>
-                <m:e>
-                  <m:r>
-                    <w:rPr>
-                      <w:rFonts w:ascii="Cambria Math" w:hAnsi="Cambria Math"/>
-                      <w:lang w:val="en-US"/>
-                    </w:rPr>
-                    <m:t>A</m:t>
-                  </m:r>
-                </m:e>
-                <m:sub>
-                  <m:r>
-                    <w:rPr>
-                      <w:rFonts w:ascii="Cambria Math" w:hAnsi="Cambria Math"/>
-                      <w:lang w:val="en-US"/>
-                    </w:rPr>
-                    <m:t>2</m:t>
-                  </m:r>
-                </m:sub>
-              </m:sSub>
-            </m:e>
-          </m:d>
-          <m:r>
-            <w:rPr>
-              <w:rFonts w:ascii="Cambria Math" w:hAnsi="Cambria Math"/>
-              <w:lang w:val="en-US"/>
-            </w:rPr>
-            <m:t xml:space="preserve"> THEN </m:t>
-          </m:r>
-          <m:d>
-            <m:dPr>
-              <m:ctrlPr>
-                <w:rPr>
-                  <w:rFonts w:ascii="Cambria Math" w:hAnsi="Cambria Math"/>
-                  <w:i/>
-                  <w:lang w:val="en-US"/>
-                </w:rPr>
-              </m:ctrlPr>
-            </m:dPr>
-            <m:e>
-              <m:sSub>
-                <m:sSubPr>
-                  <m:ctrlPr>
-                    <w:rPr>
-                      <w:rFonts w:ascii="Cambria Math" w:hAnsi="Cambria Math"/>
-                      <w:i/>
-                      <w:lang w:val="en-US"/>
-                    </w:rPr>
-                  </m:ctrlPr>
-                </m:sSubPr>
-                <m:e>
-                  <m:r>
-                    <w:rPr>
-                      <w:rFonts w:ascii="Cambria Math" w:hAnsi="Cambria Math"/>
-                      <w:lang w:val="en-US"/>
-                    </w:rPr>
-                    <m:t>y</m:t>
-                  </m:r>
-                </m:e>
-                <m:sub>
-                  <m:r>
-                    <w:rPr>
-                      <w:rFonts w:ascii="Cambria Math" w:hAnsi="Cambria Math"/>
-                      <w:lang w:val="en-US"/>
-                    </w:rPr>
-                    <m:t>2</m:t>
-                  </m:r>
-                </m:sub>
-              </m:sSub>
-              <m:r>
-                <w:rPr>
-                  <w:rFonts w:ascii="Cambria Math" w:hAnsi="Cambria Math"/>
-                  <w:lang w:val="en-US"/>
-                </w:rPr>
-                <m:t xml:space="preserve"> is </m:t>
-              </m:r>
-              <m:sSub>
-                <m:sSubPr>
-                  <m:ctrlPr>
-                    <w:rPr>
-                      <w:rFonts w:ascii="Cambria Math" w:hAnsi="Cambria Math"/>
-                      <w:i/>
-                      <w:lang w:val="en-US"/>
-                    </w:rPr>
-                  </m:ctrlPr>
-                </m:sSubPr>
-                <m:e>
-                  <m:r>
-                    <w:rPr>
-                      <w:rFonts w:ascii="Cambria Math" w:hAnsi="Cambria Math"/>
-                      <w:lang w:val="en-US"/>
-                    </w:rPr>
-                    <m:t>B</m:t>
-                  </m:r>
-                </m:e>
-                <m:sub>
-                  <m:r>
-                    <w:rPr>
-                      <w:rFonts w:ascii="Cambria Math" w:hAnsi="Cambria Math"/>
-                      <w:lang w:val="en-US"/>
-                    </w:rPr>
-                    <m:t>2</m:t>
-                  </m:r>
-                </m:sub>
-              </m:sSub>
-            </m:e>
-          </m:d>
-        </m:oMath>
-      </m:oMathPara>
-    </w:p>
-    <w:p>
-      <w:pPr>
-        <w:spacing w:after="0"/>
-        <w:jc w:val="both"/>
-        <w:rPr>
-          <w:rFonts w:eastAsiaTheme="minorEastAsia"/>
-          <w:sz w:val="32"/>
-          <w:lang w:val="en-US"/>
-        </w:rPr>
-      </w:pPr>
-      <m:oMathPara>
-        <m:oMath>
-          <m:r>
-            <w:rPr>
-              <w:rFonts w:ascii="Cambria Math" w:eastAsiaTheme="minorEastAsia" w:hAnsi="Cambria Math"/>
-              <w:sz w:val="32"/>
-              <w:lang w:val="en-US"/>
-            </w:rPr>
-            <m:t>⋮</m:t>
-          </m:r>
-        </m:oMath>
-      </m:oMathPara>
-    </w:p>
-    <w:p>
-      <w:pPr>
-        <w:jc w:val="both"/>
-        <w:rPr>
-          <w:rFonts w:eastAsiaTheme="minorEastAsia"/>
-          <w:lang w:val="en-US"/>
-        </w:rPr>
-      </w:pPr>
-      <m:oMathPara>
-        <m:oMath>
-          <m:sSub>
-            <m:sSubPr>
-              <m:ctrlPr>
-                <w:rPr>
-                  <w:rFonts w:ascii="Cambria Math" w:hAnsi="Cambria Math"/>
-                  <w:i/>
-                  <w:lang w:val="en-US"/>
-                </w:rPr>
-              </m:ctrlPr>
-            </m:sSubPr>
-            <m:e>
-              <m:r>
-                <w:rPr>
-                  <w:rFonts w:ascii="Cambria Math" w:hAnsi="Cambria Math"/>
-                  <w:lang w:val="en-US"/>
-                </w:rPr>
-                <m:t>R</m:t>
-              </m:r>
-            </m:e>
-            <m:sub>
-              <m:r>
-                <w:rPr>
-                  <w:rFonts w:ascii="Cambria Math" w:hAnsi="Cambria Math"/>
-                  <w:lang w:val="en-US"/>
-                </w:rPr>
-                <m:t>n</m:t>
-              </m:r>
-            </m:sub>
-          </m:sSub>
-          <m:r>
-            <w:rPr>
-              <w:rFonts w:ascii="Cambria Math" w:hAnsi="Cambria Math"/>
-              <w:lang w:val="en-US"/>
-            </w:rPr>
-            <m:t>: IF</m:t>
-          </m:r>
-          <m:d>
-            <m:dPr>
-              <m:ctrlPr>
-                <w:rPr>
-                  <w:rFonts w:ascii="Cambria Math" w:hAnsi="Cambria Math"/>
-                  <w:i/>
-                  <w:lang w:val="en-US"/>
-                </w:rPr>
-              </m:ctrlPr>
-            </m:dPr>
-            <m:e>
-              <m:sSub>
-                <m:sSubPr>
-                  <m:ctrlPr>
-                    <w:rPr>
-                      <w:rFonts w:ascii="Cambria Math" w:hAnsi="Cambria Math"/>
-                      <w:i/>
-                      <w:lang w:val="en-US"/>
-                    </w:rPr>
-                  </m:ctrlPr>
-                </m:sSubPr>
-                <m:e>
-                  <m:r>
-                    <w:rPr>
-                      <w:rFonts w:ascii="Cambria Math" w:hAnsi="Cambria Math"/>
-                      <w:lang w:val="en-US"/>
-                    </w:rPr>
-                    <m:t>x</m:t>
-                  </m:r>
-                </m:e>
-                <m:sub>
-                  <m:r>
-                    <w:rPr>
-                      <w:rFonts w:ascii="Cambria Math" w:hAnsi="Cambria Math"/>
-                      <w:lang w:val="en-US"/>
-                    </w:rPr>
-                    <m:t>n</m:t>
-                  </m:r>
-                </m:sub>
-              </m:sSub>
-              <m:r>
-                <w:rPr>
-                  <w:rFonts w:ascii="Cambria Math" w:hAnsi="Cambria Math"/>
-                  <w:lang w:val="en-US"/>
-                </w:rPr>
-                <m:t xml:space="preserve"> is </m:t>
-              </m:r>
-              <m:sSub>
-                <m:sSubPr>
-                  <m:ctrlPr>
-                    <w:rPr>
-                      <w:rFonts w:ascii="Cambria Math" w:hAnsi="Cambria Math"/>
-                      <w:i/>
-                      <w:lang w:val="en-US"/>
-                    </w:rPr>
-                  </m:ctrlPr>
-                </m:sSubPr>
-                <m:e>
-                  <m:r>
-                    <w:rPr>
-                      <w:rFonts w:ascii="Cambria Math" w:hAnsi="Cambria Math"/>
-                      <w:lang w:val="en-US"/>
-                    </w:rPr>
-                    <m:t>A</m:t>
-                  </m:r>
-                </m:e>
-                <m:sub>
-                  <m:r>
-                    <w:rPr>
-                      <w:rFonts w:ascii="Cambria Math" w:hAnsi="Cambria Math"/>
-                      <w:lang w:val="en-US"/>
-                    </w:rPr>
-                    <m:t>n</m:t>
-                  </m:r>
-                </m:sub>
-              </m:sSub>
-            </m:e>
-          </m:d>
-          <m:r>
-            <w:rPr>
-              <w:rFonts w:ascii="Cambria Math" w:hAnsi="Cambria Math"/>
-              <w:lang w:val="en-US"/>
-            </w:rPr>
-            <m:t xml:space="preserve"> THEN </m:t>
-          </m:r>
-          <m:d>
-            <m:dPr>
-              <m:ctrlPr>
-                <w:rPr>
-                  <w:rFonts w:ascii="Cambria Math" w:hAnsi="Cambria Math"/>
-                  <w:i/>
-                  <w:lang w:val="en-US"/>
-                </w:rPr>
-              </m:ctrlPr>
-            </m:dPr>
-            <m:e>
-              <m:sSub>
-                <m:sSubPr>
-                  <m:ctrlPr>
-                    <w:rPr>
-                      <w:rFonts w:ascii="Cambria Math" w:hAnsi="Cambria Math"/>
-                      <w:i/>
-                      <w:lang w:val="en-US"/>
-                    </w:rPr>
-                  </m:ctrlPr>
-                </m:sSubPr>
-                <m:e>
-                  <m:r>
-                    <w:rPr>
-                      <w:rFonts w:ascii="Cambria Math" w:hAnsi="Cambria Math"/>
-                      <w:lang w:val="en-US"/>
-                    </w:rPr>
-                    <m:t>y</m:t>
-                  </m:r>
-                </m:e>
-                <m:sub>
-                  <m:r>
-                    <w:rPr>
-                      <w:rFonts w:ascii="Cambria Math" w:hAnsi="Cambria Math"/>
-                      <w:lang w:val="en-US"/>
-                    </w:rPr>
-                    <m:t>n</m:t>
-                  </m:r>
-                </m:sub>
-              </m:sSub>
-              <m:r>
-                <w:rPr>
-                  <w:rFonts w:ascii="Cambria Math" w:hAnsi="Cambria Math"/>
-                  <w:lang w:val="en-US"/>
-                </w:rPr>
-                <m:t xml:space="preserve"> is </m:t>
-              </m:r>
-              <m:sSub>
-                <m:sSubPr>
-                  <m:ctrlPr>
-                    <w:rPr>
-                      <w:rFonts w:ascii="Cambria Math" w:hAnsi="Cambria Math"/>
-                      <w:i/>
-                      <w:lang w:val="en-US"/>
-                    </w:rPr>
-                  </m:ctrlPr>
-                </m:sSubPr>
-                <m:e>
-                  <m:r>
-                    <w:rPr>
-                      <w:rFonts w:ascii="Cambria Math" w:hAnsi="Cambria Math"/>
-                      <w:lang w:val="en-US"/>
-                    </w:rPr>
-                    <m:t>B</m:t>
-                  </m:r>
-                </m:e>
-                <m:sub>
-                  <m:r>
-                    <w:rPr>
-                      <w:rFonts w:ascii="Cambria Math" w:hAnsi="Cambria Math"/>
-                      <w:lang w:val="en-US"/>
-                    </w:rPr>
-                    <m:t>n</m:t>
-                  </m:r>
-                </m:sub>
-              </m:sSub>
-            </m:e>
-          </m:d>
-        </m:oMath>
-      </m:oMathPara>
+        <w:t xml:space="preserve">The proposed framework is an organizational system meant to be general enough to serve as a conceptual basis for implementing a fuzzy programming interface without otherwise constraining the designer unnecessarily. The structure of the organization is shown in Figure 2. </w:t>
+      </w:r>
+    </w:p>
+    <w:p>
+      <w:pPr>
+        <w:jc w:val="center"/>
+        <w:rPr>
+          <w:lang w:val="en-US"/>
+        </w:rPr>
+      </w:pPr>
     </w:p>
     <w:p>
       <w:pPr>
@@ -2450,7 +1799,6 @@
         <w:rPr>
           <w:lang w:val="en-US"/>
         </w:rPr>
-        <w:lastRenderedPageBreak/>
         <w:t>[Rosenblatt1989]</w:t>
       </w:r>
       <w:r>
@@ -2554,7 +1902,7 @@
       </w:r>
     </w:p>
     <w:sectPr>
-      <w:headerReference w:type="default" r:id="rId10"/>
+      <w:headerReference w:type="default" r:id="rId11"/>
       <w:pgSz w:w="12240" w:h="15840"/>
       <w:pgMar w:top="1440" w:right="1440" w:bottom="1440" w:left="1440" w:header="708" w:footer="708" w:gutter="0"/>
       <w:pgNumType w:start="1"/>
@@ -3717,7 +3065,7 @@
 </file>
 
 <file path=customXml/itemProps1.xml><?xml version="1.0" encoding="utf-8"?>
-<ds:datastoreItem xmlns:ds="http://schemas.openxmlformats.org/officeDocument/2006/customXml" ds:itemID="{4A95ADAF-8D25-40CE-AEF5-0B0096BF1F84}">
+<ds:datastoreItem xmlns:ds="http://schemas.openxmlformats.org/officeDocument/2006/customXml" ds:itemID="{0FC0C216-08B5-47AC-9402-E7595FEEDA84}">
   <ds:schemaRefs>
     <ds:schemaRef ds:uri="http://schemas.openxmlformats.org/officeDocument/2006/bibliography"/>
   </ds:schemaRefs>

</xml_diff>